<commit_message>
updated recursive binary search
</commit_message>
<xml_diff>
--- a/Recursive Search Analysis Assignment.docx
+++ b/Recursive Search Analysis Assignment.docx
@@ -54,8 +54,6 @@
           <w:szCs w:val="27"/>
         </w:rPr>
       </w:pPr>
-      <w:bookmarkStart w:id="0" w:name="_GoBack"/>
-      <w:bookmarkEnd w:id="0"/>
       <w:r>
         <w:rPr>
           <w:rFonts w:ascii="Arial" w:hAnsi="Arial" w:cs="Arial"/>
@@ -222,16 +220,17 @@
     <w:tbl>
       <w:tblPr>
         <w:tblStyle w:val="TableGrid"/>
-        <w:tblW w:w="0" w:type="auto"/>
+        <w:tblW w:w="12060" w:type="dxa"/>
+        <w:tblInd w:w="-1355" w:type="dxa"/>
         <w:tblLook w:val="04A0" w:firstRow="1" w:lastRow="0" w:firstColumn="1" w:lastColumn="0" w:noHBand="0" w:noVBand="1"/>
       </w:tblPr>
       <w:tblGrid>
-        <w:gridCol w:w="9350"/>
+        <w:gridCol w:w="12060"/>
       </w:tblGrid>
       <w:tr>
         <w:tc>
           <w:tcPr>
-            <w:tcW w:w="9350" w:type="dxa"/>
+            <w:tcW w:w="12060" w:type="dxa"/>
           </w:tcPr>
           <w:p>
             <w:pPr>
@@ -244,6 +243,8 @@
                 <w:szCs w:val="20"/>
               </w:rPr>
             </w:pPr>
+            <w:bookmarkStart w:id="0" w:name="_GoBack"/>
+            <w:bookmarkEnd w:id="0"/>
           </w:p>
         </w:tc>
       </w:tr>
@@ -251,13 +252,44 @@
     <w:p>
       <w:pPr>
         <w:pStyle w:val="NormalWeb"/>
-        <w:rPr>
-          <w:rFonts w:ascii="Arial" w:hAnsi="Arial" w:cs="Arial"/>
-          <w:color w:val="000000"/>
-          <w:sz w:val="22"/>
-          <w:szCs w:val="27"/>
-        </w:rPr>
-      </w:pPr>
+        <w:numPr>
+          <w:ilvl w:val="0"/>
+          <w:numId w:val="5"/>
+        </w:numPr>
+        <w:rPr>
+          <w:rFonts w:ascii="Arial" w:hAnsi="Arial" w:cs="Arial"/>
+          <w:color w:val="000000"/>
+          <w:sz w:val="22"/>
+          <w:szCs w:val="27"/>
+        </w:rPr>
+      </w:pPr>
+      <w:r>
+        <w:rPr>
+          <w:rFonts w:ascii="Arial" w:hAnsi="Arial" w:cs="Arial"/>
+          <w:color w:val="000000"/>
+          <w:sz w:val="22"/>
+          <w:szCs w:val="27"/>
+        </w:rPr>
+        <w:t xml:space="preserve">Please add developer comments to the various elements of your search. </w:t>
+      </w:r>
+      <w:r>
+        <w:rPr>
+          <w:rFonts w:ascii="Arial" w:hAnsi="Arial" w:cs="Arial"/>
+          <w:color w:val="000000"/>
+          <w:sz w:val="22"/>
+          <w:szCs w:val="27"/>
+        </w:rPr>
+        <w:t>Outline how the elements which make it Recursive, and how it differs from the iterative Search you did previously.</w:t>
+      </w:r>
+      <w:r>
+        <w:rPr>
+          <w:rFonts w:ascii="Arial" w:hAnsi="Arial" w:cs="Arial"/>
+          <w:color w:val="000000"/>
+          <w:sz w:val="22"/>
+          <w:szCs w:val="27"/>
+        </w:rPr>
+        <w:br/>
+      </w:r>
     </w:p>
     <w:p>
       <w:pPr>
@@ -280,48 +312,6 @@
           <w:sz w:val="22"/>
           <w:szCs w:val="27"/>
         </w:rPr>
-        <w:t xml:space="preserve">Please add developer comments to the various elements of your search. </w:t>
-      </w:r>
-      <w:r>
-        <w:rPr>
-          <w:rFonts w:ascii="Arial" w:hAnsi="Arial" w:cs="Arial"/>
-          <w:color w:val="000000"/>
-          <w:sz w:val="22"/>
-          <w:szCs w:val="27"/>
-        </w:rPr>
-        <w:t>Outline how the elements which make it Recursive, and how it differs from the iterative Search you did previously.</w:t>
-      </w:r>
-      <w:r>
-        <w:rPr>
-          <w:rFonts w:ascii="Arial" w:hAnsi="Arial" w:cs="Arial"/>
-          <w:color w:val="000000"/>
-          <w:sz w:val="22"/>
-          <w:szCs w:val="27"/>
-        </w:rPr>
-        <w:br/>
-      </w:r>
-    </w:p>
-    <w:p>
-      <w:pPr>
-        <w:pStyle w:val="NormalWeb"/>
-        <w:numPr>
-          <w:ilvl w:val="0"/>
-          <w:numId w:val="5"/>
-        </w:numPr>
-        <w:rPr>
-          <w:rFonts w:ascii="Arial" w:hAnsi="Arial" w:cs="Arial"/>
-          <w:color w:val="000000"/>
-          <w:sz w:val="22"/>
-          <w:szCs w:val="27"/>
-        </w:rPr>
-      </w:pPr>
-      <w:r>
-        <w:rPr>
-          <w:rFonts w:ascii="Arial" w:hAnsi="Arial" w:cs="Arial"/>
-          <w:color w:val="000000"/>
-          <w:sz w:val="22"/>
-          <w:szCs w:val="27"/>
-        </w:rPr>
         <w:t xml:space="preserve">In the box below, please provide a written description of how this search moves through an array sorting it. </w:t>
       </w:r>
       <w:r>
@@ -384,16 +374,17 @@
     <w:tbl>
       <w:tblPr>
         <w:tblStyle w:val="TableGrid"/>
-        <w:tblW w:w="0" w:type="auto"/>
+        <w:tblW w:w="12060" w:type="dxa"/>
+        <w:tblInd w:w="-1355" w:type="dxa"/>
         <w:tblLook w:val="04A0" w:firstRow="1" w:lastRow="0" w:firstColumn="1" w:lastColumn="0" w:noHBand="0" w:noVBand="1"/>
       </w:tblPr>
       <w:tblGrid>
-        <w:gridCol w:w="9350"/>
+        <w:gridCol w:w="12060"/>
       </w:tblGrid>
       <w:tr>
         <w:tc>
           <w:tcPr>
-            <w:tcW w:w="9350" w:type="dxa"/>
+            <w:tcW w:w="12060" w:type="dxa"/>
           </w:tcPr>
           <w:p>
             <w:pPr>

</xml_diff>

<commit_message>
Updated recursive search with correct information
</commit_message>
<xml_diff>
--- a/Recursive Search Analysis Assignment.docx
+++ b/Recursive Search Analysis Assignment.docx
@@ -243,8 +243,4284 @@
                 <w:szCs w:val="20"/>
               </w:rPr>
             </w:pPr>
-            <w:bookmarkStart w:id="0" w:name="_GoBack"/>
-            <w:bookmarkEnd w:id="0"/>
+            <w:r>
+              <w:rPr>
+                <w:rFonts w:ascii="Consolas" w:hAnsi="Consolas" w:cs="Consolas"/>
+                <w:sz w:val="20"/>
+                <w:szCs w:val="20"/>
+              </w:rPr>
+              <w:t xml:space="preserve">public class </w:t>
+            </w:r>
+            <w:proofErr w:type="spellStart"/>
+            <w:r>
+              <w:rPr>
+                <w:rFonts w:ascii="Consolas" w:hAnsi="Consolas" w:cs="Consolas"/>
+                <w:sz w:val="20"/>
+                <w:szCs w:val="20"/>
+              </w:rPr>
+              <w:t>RecursiveSearchAssignment</w:t>
+            </w:r>
+            <w:proofErr w:type="spellEnd"/>
+            <w:r>
+              <w:rPr>
+                <w:rFonts w:ascii="Consolas" w:hAnsi="Consolas" w:cs="Consolas"/>
+                <w:sz w:val="20"/>
+                <w:szCs w:val="20"/>
+              </w:rPr>
+              <w:t xml:space="preserve"> {</w:t>
+            </w:r>
+          </w:p>
+          <w:p>
+            <w:pPr>
+              <w:autoSpaceDE w:val="0"/>
+              <w:autoSpaceDN w:val="0"/>
+              <w:adjustRightInd w:val="0"/>
+              <w:rPr>
+                <w:rFonts w:ascii="Consolas" w:hAnsi="Consolas" w:cs="Consolas"/>
+                <w:sz w:val="20"/>
+                <w:szCs w:val="20"/>
+              </w:rPr>
+            </w:pPr>
+            <w:r>
+              <w:rPr>
+                <w:rFonts w:ascii="Consolas" w:hAnsi="Consolas" w:cs="Consolas"/>
+                <w:sz w:val="20"/>
+                <w:szCs w:val="20"/>
+              </w:rPr>
+              <w:tab/>
+              <w:t xml:space="preserve">static Scanner </w:t>
+            </w:r>
+            <w:r>
+              <w:rPr>
+                <w:rFonts w:ascii="Consolas" w:hAnsi="Consolas" w:cs="Consolas"/>
+                <w:i/>
+                <w:iCs/>
+                <w:sz w:val="20"/>
+                <w:szCs w:val="20"/>
+              </w:rPr>
+              <w:t>input</w:t>
+            </w:r>
+            <w:r>
+              <w:rPr>
+                <w:rFonts w:ascii="Consolas" w:hAnsi="Consolas" w:cs="Consolas"/>
+                <w:sz w:val="20"/>
+                <w:szCs w:val="20"/>
+              </w:rPr>
+              <w:t xml:space="preserve"> = new Scanner(System.</w:t>
+            </w:r>
+            <w:r>
+              <w:rPr>
+                <w:rFonts w:ascii="Consolas" w:hAnsi="Consolas" w:cs="Consolas"/>
+                <w:b/>
+                <w:bCs/>
+                <w:i/>
+                <w:iCs/>
+                <w:sz w:val="20"/>
+                <w:szCs w:val="20"/>
+              </w:rPr>
+              <w:t>in</w:t>
+            </w:r>
+            <w:r>
+              <w:rPr>
+                <w:rFonts w:ascii="Consolas" w:hAnsi="Consolas" w:cs="Consolas"/>
+                <w:sz w:val="20"/>
+                <w:szCs w:val="20"/>
+              </w:rPr>
+              <w:t>);</w:t>
+            </w:r>
+          </w:p>
+          <w:p>
+            <w:pPr>
+              <w:autoSpaceDE w:val="0"/>
+              <w:autoSpaceDN w:val="0"/>
+              <w:adjustRightInd w:val="0"/>
+              <w:rPr>
+                <w:rFonts w:ascii="Consolas" w:hAnsi="Consolas" w:cs="Consolas"/>
+                <w:sz w:val="20"/>
+                <w:szCs w:val="20"/>
+              </w:rPr>
+            </w:pPr>
+            <w:r>
+              <w:rPr>
+                <w:rFonts w:ascii="Consolas" w:hAnsi="Consolas" w:cs="Consolas"/>
+                <w:sz w:val="20"/>
+                <w:szCs w:val="20"/>
+              </w:rPr>
+              <w:tab/>
+            </w:r>
+          </w:p>
+          <w:p>
+            <w:pPr>
+              <w:autoSpaceDE w:val="0"/>
+              <w:autoSpaceDN w:val="0"/>
+              <w:adjustRightInd w:val="0"/>
+              <w:rPr>
+                <w:rFonts w:ascii="Consolas" w:hAnsi="Consolas" w:cs="Consolas"/>
+                <w:sz w:val="20"/>
+                <w:szCs w:val="20"/>
+              </w:rPr>
+            </w:pPr>
+            <w:r>
+              <w:rPr>
+                <w:rFonts w:ascii="Consolas" w:hAnsi="Consolas" w:cs="Consolas"/>
+                <w:sz w:val="20"/>
+                <w:szCs w:val="20"/>
+              </w:rPr>
+              <w:tab/>
+              <w:t xml:space="preserve">static </w:t>
+            </w:r>
+            <w:proofErr w:type="spellStart"/>
+            <w:r>
+              <w:rPr>
+                <w:rFonts w:ascii="Consolas" w:hAnsi="Consolas" w:cs="Consolas"/>
+                <w:sz w:val="20"/>
+                <w:szCs w:val="20"/>
+              </w:rPr>
+              <w:t>int</w:t>
+            </w:r>
+            <w:proofErr w:type="spellEnd"/>
+            <w:r>
+              <w:rPr>
+                <w:rFonts w:ascii="Consolas" w:hAnsi="Consolas" w:cs="Consolas"/>
+                <w:sz w:val="20"/>
+                <w:szCs w:val="20"/>
+              </w:rPr>
+              <w:t xml:space="preserve">[] </w:t>
+            </w:r>
+            <w:proofErr w:type="spellStart"/>
+            <w:r>
+              <w:rPr>
+                <w:rFonts w:ascii="Consolas" w:hAnsi="Consolas" w:cs="Consolas"/>
+                <w:sz w:val="20"/>
+                <w:szCs w:val="20"/>
+              </w:rPr>
+              <w:t>insertionSort</w:t>
+            </w:r>
+            <w:proofErr w:type="spellEnd"/>
+            <w:r>
+              <w:rPr>
+                <w:rFonts w:ascii="Consolas" w:hAnsi="Consolas" w:cs="Consolas"/>
+                <w:sz w:val="20"/>
+                <w:szCs w:val="20"/>
+              </w:rPr>
+              <w:t>(</w:t>
+            </w:r>
+            <w:proofErr w:type="spellStart"/>
+            <w:r>
+              <w:rPr>
+                <w:rFonts w:ascii="Consolas" w:hAnsi="Consolas" w:cs="Consolas"/>
+                <w:sz w:val="20"/>
+                <w:szCs w:val="20"/>
+              </w:rPr>
+              <w:t>int</w:t>
+            </w:r>
+            <w:proofErr w:type="spellEnd"/>
+            <w:r>
+              <w:rPr>
+                <w:rFonts w:ascii="Consolas" w:hAnsi="Consolas" w:cs="Consolas"/>
+                <w:sz w:val="20"/>
+                <w:szCs w:val="20"/>
+              </w:rPr>
+              <w:t>[] a) { // array sorter</w:t>
+            </w:r>
+          </w:p>
+          <w:p>
+            <w:pPr>
+              <w:autoSpaceDE w:val="0"/>
+              <w:autoSpaceDN w:val="0"/>
+              <w:adjustRightInd w:val="0"/>
+              <w:rPr>
+                <w:rFonts w:ascii="Consolas" w:hAnsi="Consolas" w:cs="Consolas"/>
+                <w:sz w:val="20"/>
+                <w:szCs w:val="20"/>
+              </w:rPr>
+            </w:pPr>
+            <w:r>
+              <w:rPr>
+                <w:rFonts w:ascii="Consolas" w:hAnsi="Consolas" w:cs="Consolas"/>
+                <w:sz w:val="20"/>
+                <w:szCs w:val="20"/>
+              </w:rPr>
+              <w:tab/>
+            </w:r>
+            <w:r>
+              <w:rPr>
+                <w:rFonts w:ascii="Consolas" w:hAnsi="Consolas" w:cs="Consolas"/>
+                <w:sz w:val="20"/>
+                <w:szCs w:val="20"/>
+              </w:rPr>
+              <w:tab/>
+            </w:r>
+            <w:proofErr w:type="spellStart"/>
+            <w:r>
+              <w:rPr>
+                <w:rFonts w:ascii="Consolas" w:hAnsi="Consolas" w:cs="Consolas"/>
+                <w:sz w:val="20"/>
+                <w:szCs w:val="20"/>
+              </w:rPr>
+              <w:t>int</w:t>
+            </w:r>
+            <w:proofErr w:type="spellEnd"/>
+            <w:r>
+              <w:rPr>
+                <w:rFonts w:ascii="Consolas" w:hAnsi="Consolas" w:cs="Consolas"/>
+                <w:sz w:val="20"/>
+                <w:szCs w:val="20"/>
+              </w:rPr>
+              <w:t xml:space="preserve"> </w:t>
+            </w:r>
+            <w:proofErr w:type="spellStart"/>
+            <w:r>
+              <w:rPr>
+                <w:rFonts w:ascii="Consolas" w:hAnsi="Consolas" w:cs="Consolas"/>
+                <w:sz w:val="20"/>
+                <w:szCs w:val="20"/>
+              </w:rPr>
+              <w:t>itemToInsert</w:t>
+            </w:r>
+            <w:proofErr w:type="spellEnd"/>
+            <w:r>
+              <w:rPr>
+                <w:rFonts w:ascii="Consolas" w:hAnsi="Consolas" w:cs="Consolas"/>
+                <w:sz w:val="20"/>
+                <w:szCs w:val="20"/>
+              </w:rPr>
+              <w:t>, j;</w:t>
+            </w:r>
+          </w:p>
+          <w:p>
+            <w:pPr>
+              <w:autoSpaceDE w:val="0"/>
+              <w:autoSpaceDN w:val="0"/>
+              <w:adjustRightInd w:val="0"/>
+              <w:rPr>
+                <w:rFonts w:ascii="Consolas" w:hAnsi="Consolas" w:cs="Consolas"/>
+                <w:sz w:val="20"/>
+                <w:szCs w:val="20"/>
+              </w:rPr>
+            </w:pPr>
+            <w:r>
+              <w:rPr>
+                <w:rFonts w:ascii="Consolas" w:hAnsi="Consolas" w:cs="Consolas"/>
+                <w:sz w:val="20"/>
+                <w:szCs w:val="20"/>
+              </w:rPr>
+              <w:tab/>
+            </w:r>
+            <w:r>
+              <w:rPr>
+                <w:rFonts w:ascii="Consolas" w:hAnsi="Consolas" w:cs="Consolas"/>
+                <w:sz w:val="20"/>
+                <w:szCs w:val="20"/>
+              </w:rPr>
+              <w:tab/>
+            </w:r>
+            <w:proofErr w:type="spellStart"/>
+            <w:r>
+              <w:rPr>
+                <w:rFonts w:ascii="Consolas" w:hAnsi="Consolas" w:cs="Consolas"/>
+                <w:sz w:val="20"/>
+                <w:szCs w:val="20"/>
+              </w:rPr>
+              <w:t>boolean</w:t>
+            </w:r>
+            <w:proofErr w:type="spellEnd"/>
+            <w:r>
+              <w:rPr>
+                <w:rFonts w:ascii="Consolas" w:hAnsi="Consolas" w:cs="Consolas"/>
+                <w:sz w:val="20"/>
+                <w:szCs w:val="20"/>
+              </w:rPr>
+              <w:t xml:space="preserve"> reset;</w:t>
+            </w:r>
+          </w:p>
+          <w:p>
+            <w:pPr>
+              <w:autoSpaceDE w:val="0"/>
+              <w:autoSpaceDN w:val="0"/>
+              <w:adjustRightInd w:val="0"/>
+              <w:rPr>
+                <w:rFonts w:ascii="Consolas" w:hAnsi="Consolas" w:cs="Consolas"/>
+                <w:sz w:val="20"/>
+                <w:szCs w:val="20"/>
+              </w:rPr>
+            </w:pPr>
+          </w:p>
+          <w:p>
+            <w:pPr>
+              <w:autoSpaceDE w:val="0"/>
+              <w:autoSpaceDN w:val="0"/>
+              <w:adjustRightInd w:val="0"/>
+              <w:rPr>
+                <w:rFonts w:ascii="Consolas" w:hAnsi="Consolas" w:cs="Consolas"/>
+                <w:sz w:val="20"/>
+                <w:szCs w:val="20"/>
+              </w:rPr>
+            </w:pPr>
+            <w:r>
+              <w:rPr>
+                <w:rFonts w:ascii="Consolas" w:hAnsi="Consolas" w:cs="Consolas"/>
+                <w:sz w:val="20"/>
+                <w:szCs w:val="20"/>
+              </w:rPr>
+              <w:tab/>
+            </w:r>
+            <w:r>
+              <w:rPr>
+                <w:rFonts w:ascii="Consolas" w:hAnsi="Consolas" w:cs="Consolas"/>
+                <w:sz w:val="20"/>
+                <w:szCs w:val="20"/>
+              </w:rPr>
+              <w:tab/>
+              <w:t>for(</w:t>
+            </w:r>
+            <w:proofErr w:type="spellStart"/>
+            <w:r>
+              <w:rPr>
+                <w:rFonts w:ascii="Consolas" w:hAnsi="Consolas" w:cs="Consolas"/>
+                <w:sz w:val="20"/>
+                <w:szCs w:val="20"/>
+              </w:rPr>
+              <w:t>int</w:t>
+            </w:r>
+            <w:proofErr w:type="spellEnd"/>
+            <w:r>
+              <w:rPr>
+                <w:rFonts w:ascii="Consolas" w:hAnsi="Consolas" w:cs="Consolas"/>
+                <w:sz w:val="20"/>
+                <w:szCs w:val="20"/>
+              </w:rPr>
+              <w:t xml:space="preserve"> k = 1; k &lt; </w:t>
+            </w:r>
+            <w:proofErr w:type="spellStart"/>
+            <w:r>
+              <w:rPr>
+                <w:rFonts w:ascii="Consolas" w:hAnsi="Consolas" w:cs="Consolas"/>
+                <w:sz w:val="20"/>
+                <w:szCs w:val="20"/>
+              </w:rPr>
+              <w:t>a.length</w:t>
+            </w:r>
+            <w:proofErr w:type="spellEnd"/>
+            <w:r>
+              <w:rPr>
+                <w:rFonts w:ascii="Consolas" w:hAnsi="Consolas" w:cs="Consolas"/>
+                <w:sz w:val="20"/>
+                <w:szCs w:val="20"/>
+              </w:rPr>
+              <w:t>; k++) {</w:t>
+            </w:r>
+          </w:p>
+          <w:p>
+            <w:pPr>
+              <w:autoSpaceDE w:val="0"/>
+              <w:autoSpaceDN w:val="0"/>
+              <w:adjustRightInd w:val="0"/>
+              <w:rPr>
+                <w:rFonts w:ascii="Consolas" w:hAnsi="Consolas" w:cs="Consolas"/>
+                <w:sz w:val="20"/>
+                <w:szCs w:val="20"/>
+              </w:rPr>
+            </w:pPr>
+            <w:r>
+              <w:rPr>
+                <w:rFonts w:ascii="Consolas" w:hAnsi="Consolas" w:cs="Consolas"/>
+                <w:sz w:val="20"/>
+                <w:szCs w:val="20"/>
+              </w:rPr>
+              <w:tab/>
+            </w:r>
+            <w:r>
+              <w:rPr>
+                <w:rFonts w:ascii="Consolas" w:hAnsi="Consolas" w:cs="Consolas"/>
+                <w:sz w:val="20"/>
+                <w:szCs w:val="20"/>
+              </w:rPr>
+              <w:tab/>
+            </w:r>
+            <w:r>
+              <w:rPr>
+                <w:rFonts w:ascii="Consolas" w:hAnsi="Consolas" w:cs="Consolas"/>
+                <w:sz w:val="20"/>
+                <w:szCs w:val="20"/>
+              </w:rPr>
+              <w:tab/>
+            </w:r>
+            <w:proofErr w:type="spellStart"/>
+            <w:r>
+              <w:rPr>
+                <w:rFonts w:ascii="Consolas" w:hAnsi="Consolas" w:cs="Consolas"/>
+                <w:sz w:val="20"/>
+                <w:szCs w:val="20"/>
+              </w:rPr>
+              <w:t>itemToInsert</w:t>
+            </w:r>
+            <w:proofErr w:type="spellEnd"/>
+            <w:r>
+              <w:rPr>
+                <w:rFonts w:ascii="Consolas" w:hAnsi="Consolas" w:cs="Consolas"/>
+                <w:sz w:val="20"/>
+                <w:szCs w:val="20"/>
+              </w:rPr>
+              <w:t xml:space="preserve"> = a[k]; </w:t>
+            </w:r>
+          </w:p>
+          <w:p>
+            <w:pPr>
+              <w:autoSpaceDE w:val="0"/>
+              <w:autoSpaceDN w:val="0"/>
+              <w:adjustRightInd w:val="0"/>
+              <w:rPr>
+                <w:rFonts w:ascii="Consolas" w:hAnsi="Consolas" w:cs="Consolas"/>
+                <w:sz w:val="20"/>
+                <w:szCs w:val="20"/>
+              </w:rPr>
+            </w:pPr>
+            <w:r>
+              <w:rPr>
+                <w:rFonts w:ascii="Consolas" w:hAnsi="Consolas" w:cs="Consolas"/>
+                <w:sz w:val="20"/>
+                <w:szCs w:val="20"/>
+              </w:rPr>
+              <w:tab/>
+            </w:r>
+            <w:r>
+              <w:rPr>
+                <w:rFonts w:ascii="Consolas" w:hAnsi="Consolas" w:cs="Consolas"/>
+                <w:sz w:val="20"/>
+                <w:szCs w:val="20"/>
+              </w:rPr>
+              <w:tab/>
+            </w:r>
+            <w:r>
+              <w:rPr>
+                <w:rFonts w:ascii="Consolas" w:hAnsi="Consolas" w:cs="Consolas"/>
+                <w:sz w:val="20"/>
+                <w:szCs w:val="20"/>
+              </w:rPr>
+              <w:tab/>
+              <w:t xml:space="preserve">j = k-1; </w:t>
+            </w:r>
+          </w:p>
+          <w:p>
+            <w:pPr>
+              <w:autoSpaceDE w:val="0"/>
+              <w:autoSpaceDN w:val="0"/>
+              <w:adjustRightInd w:val="0"/>
+              <w:rPr>
+                <w:rFonts w:ascii="Consolas" w:hAnsi="Consolas" w:cs="Consolas"/>
+                <w:sz w:val="20"/>
+                <w:szCs w:val="20"/>
+              </w:rPr>
+            </w:pPr>
+            <w:r>
+              <w:rPr>
+                <w:rFonts w:ascii="Consolas" w:hAnsi="Consolas" w:cs="Consolas"/>
+                <w:sz w:val="20"/>
+                <w:szCs w:val="20"/>
+              </w:rPr>
+              <w:tab/>
+            </w:r>
+            <w:r>
+              <w:rPr>
+                <w:rFonts w:ascii="Consolas" w:hAnsi="Consolas" w:cs="Consolas"/>
+                <w:sz w:val="20"/>
+                <w:szCs w:val="20"/>
+              </w:rPr>
+              <w:tab/>
+            </w:r>
+            <w:r>
+              <w:rPr>
+                <w:rFonts w:ascii="Consolas" w:hAnsi="Consolas" w:cs="Consolas"/>
+                <w:sz w:val="20"/>
+                <w:szCs w:val="20"/>
+              </w:rPr>
+              <w:tab/>
+              <w:t>reset = false;</w:t>
+            </w:r>
+          </w:p>
+          <w:p>
+            <w:pPr>
+              <w:autoSpaceDE w:val="0"/>
+              <w:autoSpaceDN w:val="0"/>
+              <w:adjustRightInd w:val="0"/>
+              <w:rPr>
+                <w:rFonts w:ascii="Consolas" w:hAnsi="Consolas" w:cs="Consolas"/>
+                <w:sz w:val="20"/>
+                <w:szCs w:val="20"/>
+              </w:rPr>
+            </w:pPr>
+          </w:p>
+          <w:p>
+            <w:pPr>
+              <w:autoSpaceDE w:val="0"/>
+              <w:autoSpaceDN w:val="0"/>
+              <w:adjustRightInd w:val="0"/>
+              <w:rPr>
+                <w:rFonts w:ascii="Consolas" w:hAnsi="Consolas" w:cs="Consolas"/>
+                <w:sz w:val="20"/>
+                <w:szCs w:val="20"/>
+              </w:rPr>
+            </w:pPr>
+            <w:r>
+              <w:rPr>
+                <w:rFonts w:ascii="Consolas" w:hAnsi="Consolas" w:cs="Consolas"/>
+                <w:sz w:val="20"/>
+                <w:szCs w:val="20"/>
+              </w:rPr>
+              <w:tab/>
+            </w:r>
+            <w:r>
+              <w:rPr>
+                <w:rFonts w:ascii="Consolas" w:hAnsi="Consolas" w:cs="Consolas"/>
+                <w:sz w:val="20"/>
+                <w:szCs w:val="20"/>
+              </w:rPr>
+              <w:tab/>
+            </w:r>
+            <w:r>
+              <w:rPr>
+                <w:rFonts w:ascii="Consolas" w:hAnsi="Consolas" w:cs="Consolas"/>
+                <w:sz w:val="20"/>
+                <w:szCs w:val="20"/>
+              </w:rPr>
+              <w:tab/>
+              <w:t>while((j &gt;= 0) &amp;&amp; !reset) {</w:t>
+            </w:r>
+          </w:p>
+          <w:p>
+            <w:pPr>
+              <w:autoSpaceDE w:val="0"/>
+              <w:autoSpaceDN w:val="0"/>
+              <w:adjustRightInd w:val="0"/>
+              <w:rPr>
+                <w:rFonts w:ascii="Consolas" w:hAnsi="Consolas" w:cs="Consolas"/>
+                <w:sz w:val="20"/>
+                <w:szCs w:val="20"/>
+              </w:rPr>
+            </w:pPr>
+            <w:r>
+              <w:rPr>
+                <w:rFonts w:ascii="Consolas" w:hAnsi="Consolas" w:cs="Consolas"/>
+                <w:sz w:val="20"/>
+                <w:szCs w:val="20"/>
+              </w:rPr>
+              <w:tab/>
+            </w:r>
+            <w:r>
+              <w:rPr>
+                <w:rFonts w:ascii="Consolas" w:hAnsi="Consolas" w:cs="Consolas"/>
+                <w:sz w:val="20"/>
+                <w:szCs w:val="20"/>
+              </w:rPr>
+              <w:tab/>
+            </w:r>
+            <w:r>
+              <w:rPr>
+                <w:rFonts w:ascii="Consolas" w:hAnsi="Consolas" w:cs="Consolas"/>
+                <w:sz w:val="20"/>
+                <w:szCs w:val="20"/>
+              </w:rPr>
+              <w:tab/>
+            </w:r>
+            <w:r>
+              <w:rPr>
+                <w:rFonts w:ascii="Consolas" w:hAnsi="Consolas" w:cs="Consolas"/>
+                <w:sz w:val="20"/>
+                <w:szCs w:val="20"/>
+              </w:rPr>
+              <w:tab/>
+              <w:t>if (</w:t>
+            </w:r>
+            <w:proofErr w:type="spellStart"/>
+            <w:r>
+              <w:rPr>
+                <w:rFonts w:ascii="Consolas" w:hAnsi="Consolas" w:cs="Consolas"/>
+                <w:sz w:val="20"/>
+                <w:szCs w:val="20"/>
+              </w:rPr>
+              <w:t>itemToInsert</w:t>
+            </w:r>
+            <w:proofErr w:type="spellEnd"/>
+            <w:r>
+              <w:rPr>
+                <w:rFonts w:ascii="Consolas" w:hAnsi="Consolas" w:cs="Consolas"/>
+                <w:sz w:val="20"/>
+                <w:szCs w:val="20"/>
+              </w:rPr>
+              <w:t xml:space="preserve"> &lt; a[j] ) {</w:t>
+            </w:r>
+          </w:p>
+          <w:p>
+            <w:pPr>
+              <w:autoSpaceDE w:val="0"/>
+              <w:autoSpaceDN w:val="0"/>
+              <w:adjustRightInd w:val="0"/>
+              <w:rPr>
+                <w:rFonts w:ascii="Consolas" w:hAnsi="Consolas" w:cs="Consolas"/>
+                <w:sz w:val="20"/>
+                <w:szCs w:val="20"/>
+              </w:rPr>
+            </w:pPr>
+            <w:r>
+              <w:rPr>
+                <w:rFonts w:ascii="Consolas" w:hAnsi="Consolas" w:cs="Consolas"/>
+                <w:sz w:val="20"/>
+                <w:szCs w:val="20"/>
+              </w:rPr>
+              <w:tab/>
+            </w:r>
+            <w:r>
+              <w:rPr>
+                <w:rFonts w:ascii="Consolas" w:hAnsi="Consolas" w:cs="Consolas"/>
+                <w:sz w:val="20"/>
+                <w:szCs w:val="20"/>
+              </w:rPr>
+              <w:tab/>
+            </w:r>
+            <w:r>
+              <w:rPr>
+                <w:rFonts w:ascii="Consolas" w:hAnsi="Consolas" w:cs="Consolas"/>
+                <w:sz w:val="20"/>
+                <w:szCs w:val="20"/>
+              </w:rPr>
+              <w:tab/>
+            </w:r>
+            <w:r>
+              <w:rPr>
+                <w:rFonts w:ascii="Consolas" w:hAnsi="Consolas" w:cs="Consolas"/>
+                <w:sz w:val="20"/>
+                <w:szCs w:val="20"/>
+              </w:rPr>
+              <w:tab/>
+            </w:r>
+            <w:r>
+              <w:rPr>
+                <w:rFonts w:ascii="Consolas" w:hAnsi="Consolas" w:cs="Consolas"/>
+                <w:sz w:val="20"/>
+                <w:szCs w:val="20"/>
+              </w:rPr>
+              <w:tab/>
+              <w:t>a[j + 1] = a[j];</w:t>
+            </w:r>
+          </w:p>
+          <w:p>
+            <w:pPr>
+              <w:autoSpaceDE w:val="0"/>
+              <w:autoSpaceDN w:val="0"/>
+              <w:adjustRightInd w:val="0"/>
+              <w:rPr>
+                <w:rFonts w:ascii="Consolas" w:hAnsi="Consolas" w:cs="Consolas"/>
+                <w:sz w:val="20"/>
+                <w:szCs w:val="20"/>
+              </w:rPr>
+            </w:pPr>
+            <w:r>
+              <w:rPr>
+                <w:rFonts w:ascii="Consolas" w:hAnsi="Consolas" w:cs="Consolas"/>
+                <w:sz w:val="20"/>
+                <w:szCs w:val="20"/>
+              </w:rPr>
+              <w:tab/>
+            </w:r>
+            <w:r>
+              <w:rPr>
+                <w:rFonts w:ascii="Consolas" w:hAnsi="Consolas" w:cs="Consolas"/>
+                <w:sz w:val="20"/>
+                <w:szCs w:val="20"/>
+              </w:rPr>
+              <w:tab/>
+            </w:r>
+            <w:r>
+              <w:rPr>
+                <w:rFonts w:ascii="Consolas" w:hAnsi="Consolas" w:cs="Consolas"/>
+                <w:sz w:val="20"/>
+                <w:szCs w:val="20"/>
+              </w:rPr>
+              <w:tab/>
+            </w:r>
+            <w:r>
+              <w:rPr>
+                <w:rFonts w:ascii="Consolas" w:hAnsi="Consolas" w:cs="Consolas"/>
+                <w:sz w:val="20"/>
+                <w:szCs w:val="20"/>
+              </w:rPr>
+              <w:tab/>
+            </w:r>
+            <w:r>
+              <w:rPr>
+                <w:rFonts w:ascii="Consolas" w:hAnsi="Consolas" w:cs="Consolas"/>
+                <w:sz w:val="20"/>
+                <w:szCs w:val="20"/>
+              </w:rPr>
+              <w:tab/>
+              <w:t>j--;</w:t>
+            </w:r>
+          </w:p>
+          <w:p>
+            <w:pPr>
+              <w:autoSpaceDE w:val="0"/>
+              <w:autoSpaceDN w:val="0"/>
+              <w:adjustRightInd w:val="0"/>
+              <w:rPr>
+                <w:rFonts w:ascii="Consolas" w:hAnsi="Consolas" w:cs="Consolas"/>
+                <w:sz w:val="20"/>
+                <w:szCs w:val="20"/>
+              </w:rPr>
+            </w:pPr>
+            <w:r>
+              <w:rPr>
+                <w:rFonts w:ascii="Consolas" w:hAnsi="Consolas" w:cs="Consolas"/>
+                <w:sz w:val="20"/>
+                <w:szCs w:val="20"/>
+              </w:rPr>
+              <w:tab/>
+            </w:r>
+            <w:r>
+              <w:rPr>
+                <w:rFonts w:ascii="Consolas" w:hAnsi="Consolas" w:cs="Consolas"/>
+                <w:sz w:val="20"/>
+                <w:szCs w:val="20"/>
+              </w:rPr>
+              <w:tab/>
+            </w:r>
+            <w:r>
+              <w:rPr>
+                <w:rFonts w:ascii="Consolas" w:hAnsi="Consolas" w:cs="Consolas"/>
+                <w:sz w:val="20"/>
+                <w:szCs w:val="20"/>
+              </w:rPr>
+              <w:tab/>
+            </w:r>
+            <w:r>
+              <w:rPr>
+                <w:rFonts w:ascii="Consolas" w:hAnsi="Consolas" w:cs="Consolas"/>
+                <w:sz w:val="20"/>
+                <w:szCs w:val="20"/>
+              </w:rPr>
+              <w:tab/>
+            </w:r>
+            <w:r>
+              <w:rPr>
+                <w:rFonts w:ascii="Consolas" w:hAnsi="Consolas" w:cs="Consolas"/>
+                <w:sz w:val="20"/>
+                <w:szCs w:val="20"/>
+              </w:rPr>
+              <w:tab/>
+              <w:t>if(j == -1)</w:t>
+            </w:r>
+          </w:p>
+          <w:p>
+            <w:pPr>
+              <w:autoSpaceDE w:val="0"/>
+              <w:autoSpaceDN w:val="0"/>
+              <w:adjustRightInd w:val="0"/>
+              <w:rPr>
+                <w:rFonts w:ascii="Consolas" w:hAnsi="Consolas" w:cs="Consolas"/>
+                <w:sz w:val="20"/>
+                <w:szCs w:val="20"/>
+              </w:rPr>
+            </w:pPr>
+            <w:r>
+              <w:rPr>
+                <w:rFonts w:ascii="Consolas" w:hAnsi="Consolas" w:cs="Consolas"/>
+                <w:sz w:val="20"/>
+                <w:szCs w:val="20"/>
+              </w:rPr>
+              <w:tab/>
+            </w:r>
+            <w:r>
+              <w:rPr>
+                <w:rFonts w:ascii="Consolas" w:hAnsi="Consolas" w:cs="Consolas"/>
+                <w:sz w:val="20"/>
+                <w:szCs w:val="20"/>
+              </w:rPr>
+              <w:tab/>
+            </w:r>
+            <w:r>
+              <w:rPr>
+                <w:rFonts w:ascii="Consolas" w:hAnsi="Consolas" w:cs="Consolas"/>
+                <w:sz w:val="20"/>
+                <w:szCs w:val="20"/>
+              </w:rPr>
+              <w:tab/>
+            </w:r>
+            <w:r>
+              <w:rPr>
+                <w:rFonts w:ascii="Consolas" w:hAnsi="Consolas" w:cs="Consolas"/>
+                <w:sz w:val="20"/>
+                <w:szCs w:val="20"/>
+              </w:rPr>
+              <w:tab/>
+            </w:r>
+            <w:r>
+              <w:rPr>
+                <w:rFonts w:ascii="Consolas" w:hAnsi="Consolas" w:cs="Consolas"/>
+                <w:sz w:val="20"/>
+                <w:szCs w:val="20"/>
+              </w:rPr>
+              <w:tab/>
+            </w:r>
+            <w:r>
+              <w:rPr>
+                <w:rFonts w:ascii="Consolas" w:hAnsi="Consolas" w:cs="Consolas"/>
+                <w:sz w:val="20"/>
+                <w:szCs w:val="20"/>
+              </w:rPr>
+              <w:tab/>
+              <w:t xml:space="preserve">a[0] = </w:t>
+            </w:r>
+            <w:proofErr w:type="spellStart"/>
+            <w:r>
+              <w:rPr>
+                <w:rFonts w:ascii="Consolas" w:hAnsi="Consolas" w:cs="Consolas"/>
+                <w:sz w:val="20"/>
+                <w:szCs w:val="20"/>
+              </w:rPr>
+              <w:t>itemToInsert</w:t>
+            </w:r>
+            <w:proofErr w:type="spellEnd"/>
+            <w:r>
+              <w:rPr>
+                <w:rFonts w:ascii="Consolas" w:hAnsi="Consolas" w:cs="Consolas"/>
+                <w:sz w:val="20"/>
+                <w:szCs w:val="20"/>
+              </w:rPr>
+              <w:t>;</w:t>
+            </w:r>
+          </w:p>
+          <w:p>
+            <w:pPr>
+              <w:autoSpaceDE w:val="0"/>
+              <w:autoSpaceDN w:val="0"/>
+              <w:adjustRightInd w:val="0"/>
+              <w:rPr>
+                <w:rFonts w:ascii="Consolas" w:hAnsi="Consolas" w:cs="Consolas"/>
+                <w:sz w:val="20"/>
+                <w:szCs w:val="20"/>
+              </w:rPr>
+            </w:pPr>
+            <w:r>
+              <w:rPr>
+                <w:rFonts w:ascii="Consolas" w:hAnsi="Consolas" w:cs="Consolas"/>
+                <w:sz w:val="20"/>
+                <w:szCs w:val="20"/>
+              </w:rPr>
+              <w:tab/>
+            </w:r>
+            <w:r>
+              <w:rPr>
+                <w:rFonts w:ascii="Consolas" w:hAnsi="Consolas" w:cs="Consolas"/>
+                <w:sz w:val="20"/>
+                <w:szCs w:val="20"/>
+              </w:rPr>
+              <w:tab/>
+            </w:r>
+            <w:r>
+              <w:rPr>
+                <w:rFonts w:ascii="Consolas" w:hAnsi="Consolas" w:cs="Consolas"/>
+                <w:sz w:val="20"/>
+                <w:szCs w:val="20"/>
+              </w:rPr>
+              <w:tab/>
+            </w:r>
+            <w:r>
+              <w:rPr>
+                <w:rFonts w:ascii="Consolas" w:hAnsi="Consolas" w:cs="Consolas"/>
+                <w:sz w:val="20"/>
+                <w:szCs w:val="20"/>
+              </w:rPr>
+              <w:tab/>
+              <w:t>}</w:t>
+            </w:r>
+          </w:p>
+          <w:p>
+            <w:pPr>
+              <w:autoSpaceDE w:val="0"/>
+              <w:autoSpaceDN w:val="0"/>
+              <w:adjustRightInd w:val="0"/>
+              <w:rPr>
+                <w:rFonts w:ascii="Consolas" w:hAnsi="Consolas" w:cs="Consolas"/>
+                <w:sz w:val="20"/>
+                <w:szCs w:val="20"/>
+              </w:rPr>
+            </w:pPr>
+            <w:r>
+              <w:rPr>
+                <w:rFonts w:ascii="Consolas" w:hAnsi="Consolas" w:cs="Consolas"/>
+                <w:sz w:val="20"/>
+                <w:szCs w:val="20"/>
+              </w:rPr>
+              <w:tab/>
+            </w:r>
+            <w:r>
+              <w:rPr>
+                <w:rFonts w:ascii="Consolas" w:hAnsi="Consolas" w:cs="Consolas"/>
+                <w:sz w:val="20"/>
+                <w:szCs w:val="20"/>
+              </w:rPr>
+              <w:tab/>
+            </w:r>
+            <w:r>
+              <w:rPr>
+                <w:rFonts w:ascii="Consolas" w:hAnsi="Consolas" w:cs="Consolas"/>
+                <w:sz w:val="20"/>
+                <w:szCs w:val="20"/>
+              </w:rPr>
+              <w:tab/>
+            </w:r>
+            <w:r>
+              <w:rPr>
+                <w:rFonts w:ascii="Consolas" w:hAnsi="Consolas" w:cs="Consolas"/>
+                <w:sz w:val="20"/>
+                <w:szCs w:val="20"/>
+              </w:rPr>
+              <w:tab/>
+              <w:t>else {</w:t>
+            </w:r>
+          </w:p>
+          <w:p>
+            <w:pPr>
+              <w:autoSpaceDE w:val="0"/>
+              <w:autoSpaceDN w:val="0"/>
+              <w:adjustRightInd w:val="0"/>
+              <w:rPr>
+                <w:rFonts w:ascii="Consolas" w:hAnsi="Consolas" w:cs="Consolas"/>
+                <w:sz w:val="20"/>
+                <w:szCs w:val="20"/>
+              </w:rPr>
+            </w:pPr>
+            <w:r>
+              <w:rPr>
+                <w:rFonts w:ascii="Consolas" w:hAnsi="Consolas" w:cs="Consolas"/>
+                <w:sz w:val="20"/>
+                <w:szCs w:val="20"/>
+              </w:rPr>
+              <w:tab/>
+            </w:r>
+            <w:r>
+              <w:rPr>
+                <w:rFonts w:ascii="Consolas" w:hAnsi="Consolas" w:cs="Consolas"/>
+                <w:sz w:val="20"/>
+                <w:szCs w:val="20"/>
+              </w:rPr>
+              <w:tab/>
+            </w:r>
+            <w:r>
+              <w:rPr>
+                <w:rFonts w:ascii="Consolas" w:hAnsi="Consolas" w:cs="Consolas"/>
+                <w:sz w:val="20"/>
+                <w:szCs w:val="20"/>
+              </w:rPr>
+              <w:tab/>
+            </w:r>
+            <w:r>
+              <w:rPr>
+                <w:rFonts w:ascii="Consolas" w:hAnsi="Consolas" w:cs="Consolas"/>
+                <w:sz w:val="20"/>
+                <w:szCs w:val="20"/>
+              </w:rPr>
+              <w:tab/>
+            </w:r>
+            <w:r>
+              <w:rPr>
+                <w:rFonts w:ascii="Consolas" w:hAnsi="Consolas" w:cs="Consolas"/>
+                <w:sz w:val="20"/>
+                <w:szCs w:val="20"/>
+              </w:rPr>
+              <w:tab/>
+              <w:t>reset = true;</w:t>
+            </w:r>
+          </w:p>
+          <w:p>
+            <w:pPr>
+              <w:autoSpaceDE w:val="0"/>
+              <w:autoSpaceDN w:val="0"/>
+              <w:adjustRightInd w:val="0"/>
+              <w:rPr>
+                <w:rFonts w:ascii="Consolas" w:hAnsi="Consolas" w:cs="Consolas"/>
+                <w:sz w:val="20"/>
+                <w:szCs w:val="20"/>
+              </w:rPr>
+            </w:pPr>
+            <w:r>
+              <w:rPr>
+                <w:rFonts w:ascii="Consolas" w:hAnsi="Consolas" w:cs="Consolas"/>
+                <w:sz w:val="20"/>
+                <w:szCs w:val="20"/>
+              </w:rPr>
+              <w:tab/>
+            </w:r>
+            <w:r>
+              <w:rPr>
+                <w:rFonts w:ascii="Consolas" w:hAnsi="Consolas" w:cs="Consolas"/>
+                <w:sz w:val="20"/>
+                <w:szCs w:val="20"/>
+              </w:rPr>
+              <w:tab/>
+            </w:r>
+            <w:r>
+              <w:rPr>
+                <w:rFonts w:ascii="Consolas" w:hAnsi="Consolas" w:cs="Consolas"/>
+                <w:sz w:val="20"/>
+                <w:szCs w:val="20"/>
+              </w:rPr>
+              <w:tab/>
+            </w:r>
+            <w:r>
+              <w:rPr>
+                <w:rFonts w:ascii="Consolas" w:hAnsi="Consolas" w:cs="Consolas"/>
+                <w:sz w:val="20"/>
+                <w:szCs w:val="20"/>
+              </w:rPr>
+              <w:tab/>
+            </w:r>
+            <w:r>
+              <w:rPr>
+                <w:rFonts w:ascii="Consolas" w:hAnsi="Consolas" w:cs="Consolas"/>
+                <w:sz w:val="20"/>
+                <w:szCs w:val="20"/>
+              </w:rPr>
+              <w:tab/>
+              <w:t xml:space="preserve">a[j + 1] = </w:t>
+            </w:r>
+            <w:proofErr w:type="spellStart"/>
+            <w:r>
+              <w:rPr>
+                <w:rFonts w:ascii="Consolas" w:hAnsi="Consolas" w:cs="Consolas"/>
+                <w:sz w:val="20"/>
+                <w:szCs w:val="20"/>
+              </w:rPr>
+              <w:t>itemToInsert</w:t>
+            </w:r>
+            <w:proofErr w:type="spellEnd"/>
+            <w:r>
+              <w:rPr>
+                <w:rFonts w:ascii="Consolas" w:hAnsi="Consolas" w:cs="Consolas"/>
+                <w:sz w:val="20"/>
+                <w:szCs w:val="20"/>
+              </w:rPr>
+              <w:t>;</w:t>
+            </w:r>
+          </w:p>
+          <w:p>
+            <w:pPr>
+              <w:autoSpaceDE w:val="0"/>
+              <w:autoSpaceDN w:val="0"/>
+              <w:adjustRightInd w:val="0"/>
+              <w:rPr>
+                <w:rFonts w:ascii="Consolas" w:hAnsi="Consolas" w:cs="Consolas"/>
+                <w:sz w:val="20"/>
+                <w:szCs w:val="20"/>
+              </w:rPr>
+            </w:pPr>
+            <w:r>
+              <w:rPr>
+                <w:rFonts w:ascii="Consolas" w:hAnsi="Consolas" w:cs="Consolas"/>
+                <w:sz w:val="20"/>
+                <w:szCs w:val="20"/>
+              </w:rPr>
+              <w:tab/>
+            </w:r>
+            <w:r>
+              <w:rPr>
+                <w:rFonts w:ascii="Consolas" w:hAnsi="Consolas" w:cs="Consolas"/>
+                <w:sz w:val="20"/>
+                <w:szCs w:val="20"/>
+              </w:rPr>
+              <w:tab/>
+            </w:r>
+            <w:r>
+              <w:rPr>
+                <w:rFonts w:ascii="Consolas" w:hAnsi="Consolas" w:cs="Consolas"/>
+                <w:sz w:val="20"/>
+                <w:szCs w:val="20"/>
+              </w:rPr>
+              <w:tab/>
+            </w:r>
+            <w:r>
+              <w:rPr>
+                <w:rFonts w:ascii="Consolas" w:hAnsi="Consolas" w:cs="Consolas"/>
+                <w:sz w:val="20"/>
+                <w:szCs w:val="20"/>
+              </w:rPr>
+              <w:tab/>
+              <w:t>}</w:t>
+            </w:r>
+          </w:p>
+          <w:p>
+            <w:pPr>
+              <w:autoSpaceDE w:val="0"/>
+              <w:autoSpaceDN w:val="0"/>
+              <w:adjustRightInd w:val="0"/>
+              <w:rPr>
+                <w:rFonts w:ascii="Consolas" w:hAnsi="Consolas" w:cs="Consolas"/>
+                <w:sz w:val="20"/>
+                <w:szCs w:val="20"/>
+              </w:rPr>
+            </w:pPr>
+            <w:r>
+              <w:rPr>
+                <w:rFonts w:ascii="Consolas" w:hAnsi="Consolas" w:cs="Consolas"/>
+                <w:sz w:val="20"/>
+                <w:szCs w:val="20"/>
+              </w:rPr>
+              <w:tab/>
+            </w:r>
+            <w:r>
+              <w:rPr>
+                <w:rFonts w:ascii="Consolas" w:hAnsi="Consolas" w:cs="Consolas"/>
+                <w:sz w:val="20"/>
+                <w:szCs w:val="20"/>
+              </w:rPr>
+              <w:tab/>
+            </w:r>
+            <w:r>
+              <w:rPr>
+                <w:rFonts w:ascii="Consolas" w:hAnsi="Consolas" w:cs="Consolas"/>
+                <w:sz w:val="20"/>
+                <w:szCs w:val="20"/>
+              </w:rPr>
+              <w:tab/>
+              <w:t>}</w:t>
+            </w:r>
+          </w:p>
+          <w:p>
+            <w:pPr>
+              <w:autoSpaceDE w:val="0"/>
+              <w:autoSpaceDN w:val="0"/>
+              <w:adjustRightInd w:val="0"/>
+              <w:rPr>
+                <w:rFonts w:ascii="Consolas" w:hAnsi="Consolas" w:cs="Consolas"/>
+                <w:sz w:val="20"/>
+                <w:szCs w:val="20"/>
+              </w:rPr>
+            </w:pPr>
+            <w:r>
+              <w:rPr>
+                <w:rFonts w:ascii="Consolas" w:hAnsi="Consolas" w:cs="Consolas"/>
+                <w:sz w:val="20"/>
+                <w:szCs w:val="20"/>
+              </w:rPr>
+              <w:tab/>
+            </w:r>
+            <w:r>
+              <w:rPr>
+                <w:rFonts w:ascii="Consolas" w:hAnsi="Consolas" w:cs="Consolas"/>
+                <w:sz w:val="20"/>
+                <w:szCs w:val="20"/>
+              </w:rPr>
+              <w:tab/>
+              <w:t>}</w:t>
+            </w:r>
+          </w:p>
+          <w:p>
+            <w:pPr>
+              <w:autoSpaceDE w:val="0"/>
+              <w:autoSpaceDN w:val="0"/>
+              <w:adjustRightInd w:val="0"/>
+              <w:rPr>
+                <w:rFonts w:ascii="Consolas" w:hAnsi="Consolas" w:cs="Consolas"/>
+                <w:sz w:val="20"/>
+                <w:szCs w:val="20"/>
+              </w:rPr>
+            </w:pPr>
+          </w:p>
+          <w:p>
+            <w:pPr>
+              <w:autoSpaceDE w:val="0"/>
+              <w:autoSpaceDN w:val="0"/>
+              <w:adjustRightInd w:val="0"/>
+              <w:rPr>
+                <w:rFonts w:ascii="Consolas" w:hAnsi="Consolas" w:cs="Consolas"/>
+                <w:sz w:val="20"/>
+                <w:szCs w:val="20"/>
+              </w:rPr>
+            </w:pPr>
+            <w:r>
+              <w:rPr>
+                <w:rFonts w:ascii="Consolas" w:hAnsi="Consolas" w:cs="Consolas"/>
+                <w:sz w:val="20"/>
+                <w:szCs w:val="20"/>
+              </w:rPr>
+              <w:tab/>
+            </w:r>
+            <w:r>
+              <w:rPr>
+                <w:rFonts w:ascii="Consolas" w:hAnsi="Consolas" w:cs="Consolas"/>
+                <w:sz w:val="20"/>
+                <w:szCs w:val="20"/>
+              </w:rPr>
+              <w:tab/>
+              <w:t xml:space="preserve">// </w:t>
+            </w:r>
+            <w:r>
+              <w:rPr>
+                <w:rFonts w:ascii="Consolas" w:hAnsi="Consolas" w:cs="Consolas"/>
+                <w:b/>
+                <w:bCs/>
+                <w:sz w:val="20"/>
+                <w:szCs w:val="20"/>
+              </w:rPr>
+              <w:t>XXX</w:t>
+            </w:r>
+            <w:r>
+              <w:rPr>
+                <w:rFonts w:ascii="Consolas" w:hAnsi="Consolas" w:cs="Consolas"/>
+                <w:sz w:val="20"/>
+                <w:szCs w:val="20"/>
+              </w:rPr>
+              <w:t xml:space="preserve"> debug</w:t>
+            </w:r>
+          </w:p>
+          <w:p>
+            <w:pPr>
+              <w:autoSpaceDE w:val="0"/>
+              <w:autoSpaceDN w:val="0"/>
+              <w:adjustRightInd w:val="0"/>
+              <w:rPr>
+                <w:rFonts w:ascii="Consolas" w:hAnsi="Consolas" w:cs="Consolas"/>
+                <w:sz w:val="20"/>
+                <w:szCs w:val="20"/>
+              </w:rPr>
+            </w:pPr>
+            <w:r>
+              <w:rPr>
+                <w:rFonts w:ascii="Consolas" w:hAnsi="Consolas" w:cs="Consolas"/>
+                <w:sz w:val="20"/>
+                <w:szCs w:val="20"/>
+              </w:rPr>
+              <w:tab/>
+            </w:r>
+            <w:r>
+              <w:rPr>
+                <w:rFonts w:ascii="Consolas" w:hAnsi="Consolas" w:cs="Consolas"/>
+                <w:sz w:val="20"/>
+                <w:szCs w:val="20"/>
+              </w:rPr>
+              <w:tab/>
+            </w:r>
+            <w:proofErr w:type="spellStart"/>
+            <w:r>
+              <w:rPr>
+                <w:rFonts w:ascii="Consolas" w:hAnsi="Consolas" w:cs="Consolas"/>
+                <w:sz w:val="20"/>
+                <w:szCs w:val="20"/>
+              </w:rPr>
+              <w:t>System.</w:t>
+            </w:r>
+            <w:r>
+              <w:rPr>
+                <w:rFonts w:ascii="Consolas" w:hAnsi="Consolas" w:cs="Consolas"/>
+                <w:b/>
+                <w:bCs/>
+                <w:i/>
+                <w:iCs/>
+                <w:sz w:val="20"/>
+                <w:szCs w:val="20"/>
+              </w:rPr>
+              <w:t>out</w:t>
+            </w:r>
+            <w:r>
+              <w:rPr>
+                <w:rFonts w:ascii="Consolas" w:hAnsi="Consolas" w:cs="Consolas"/>
+                <w:sz w:val="20"/>
+                <w:szCs w:val="20"/>
+              </w:rPr>
+              <w:t>.println</w:t>
+            </w:r>
+            <w:proofErr w:type="spellEnd"/>
+            <w:r>
+              <w:rPr>
+                <w:rFonts w:ascii="Consolas" w:hAnsi="Consolas" w:cs="Consolas"/>
+                <w:sz w:val="20"/>
+                <w:szCs w:val="20"/>
+              </w:rPr>
+              <w:t>("\n");</w:t>
+            </w:r>
+          </w:p>
+          <w:p>
+            <w:pPr>
+              <w:autoSpaceDE w:val="0"/>
+              <w:autoSpaceDN w:val="0"/>
+              <w:adjustRightInd w:val="0"/>
+              <w:rPr>
+                <w:rFonts w:ascii="Consolas" w:hAnsi="Consolas" w:cs="Consolas"/>
+                <w:sz w:val="20"/>
+                <w:szCs w:val="20"/>
+              </w:rPr>
+            </w:pPr>
+            <w:r>
+              <w:rPr>
+                <w:rFonts w:ascii="Consolas" w:hAnsi="Consolas" w:cs="Consolas"/>
+                <w:sz w:val="20"/>
+                <w:szCs w:val="20"/>
+              </w:rPr>
+              <w:tab/>
+            </w:r>
+            <w:r>
+              <w:rPr>
+                <w:rFonts w:ascii="Consolas" w:hAnsi="Consolas" w:cs="Consolas"/>
+                <w:sz w:val="20"/>
+                <w:szCs w:val="20"/>
+              </w:rPr>
+              <w:tab/>
+              <w:t>for(</w:t>
+            </w:r>
+            <w:proofErr w:type="spellStart"/>
+            <w:r>
+              <w:rPr>
+                <w:rFonts w:ascii="Consolas" w:hAnsi="Consolas" w:cs="Consolas"/>
+                <w:sz w:val="20"/>
+                <w:szCs w:val="20"/>
+              </w:rPr>
+              <w:t>int</w:t>
+            </w:r>
+            <w:proofErr w:type="spellEnd"/>
+            <w:r>
+              <w:rPr>
+                <w:rFonts w:ascii="Consolas" w:hAnsi="Consolas" w:cs="Consolas"/>
+                <w:sz w:val="20"/>
+                <w:szCs w:val="20"/>
+              </w:rPr>
+              <w:t xml:space="preserve"> n = 0; n &lt; </w:t>
+            </w:r>
+            <w:proofErr w:type="spellStart"/>
+            <w:r>
+              <w:rPr>
+                <w:rFonts w:ascii="Consolas" w:hAnsi="Consolas" w:cs="Consolas"/>
+                <w:sz w:val="20"/>
+                <w:szCs w:val="20"/>
+              </w:rPr>
+              <w:t>a.length</w:t>
+            </w:r>
+            <w:proofErr w:type="spellEnd"/>
+            <w:r>
+              <w:rPr>
+                <w:rFonts w:ascii="Consolas" w:hAnsi="Consolas" w:cs="Consolas"/>
+                <w:sz w:val="20"/>
+                <w:szCs w:val="20"/>
+              </w:rPr>
+              <w:t>; ++n) {</w:t>
+            </w:r>
+          </w:p>
+          <w:p>
+            <w:pPr>
+              <w:autoSpaceDE w:val="0"/>
+              <w:autoSpaceDN w:val="0"/>
+              <w:adjustRightInd w:val="0"/>
+              <w:rPr>
+                <w:rFonts w:ascii="Consolas" w:hAnsi="Consolas" w:cs="Consolas"/>
+                <w:sz w:val="20"/>
+                <w:szCs w:val="20"/>
+              </w:rPr>
+            </w:pPr>
+            <w:r>
+              <w:rPr>
+                <w:rFonts w:ascii="Consolas" w:hAnsi="Consolas" w:cs="Consolas"/>
+                <w:sz w:val="20"/>
+                <w:szCs w:val="20"/>
+              </w:rPr>
+              <w:tab/>
+            </w:r>
+            <w:r>
+              <w:rPr>
+                <w:rFonts w:ascii="Consolas" w:hAnsi="Consolas" w:cs="Consolas"/>
+                <w:sz w:val="20"/>
+                <w:szCs w:val="20"/>
+              </w:rPr>
+              <w:tab/>
+            </w:r>
+            <w:r>
+              <w:rPr>
+                <w:rFonts w:ascii="Consolas" w:hAnsi="Consolas" w:cs="Consolas"/>
+                <w:sz w:val="20"/>
+                <w:szCs w:val="20"/>
+              </w:rPr>
+              <w:tab/>
+            </w:r>
+            <w:proofErr w:type="spellStart"/>
+            <w:r>
+              <w:rPr>
+                <w:rFonts w:ascii="Consolas" w:hAnsi="Consolas" w:cs="Consolas"/>
+                <w:sz w:val="20"/>
+                <w:szCs w:val="20"/>
+              </w:rPr>
+              <w:t>System.</w:t>
+            </w:r>
+            <w:r>
+              <w:rPr>
+                <w:rFonts w:ascii="Consolas" w:hAnsi="Consolas" w:cs="Consolas"/>
+                <w:b/>
+                <w:bCs/>
+                <w:i/>
+                <w:iCs/>
+                <w:sz w:val="20"/>
+                <w:szCs w:val="20"/>
+              </w:rPr>
+              <w:t>out</w:t>
+            </w:r>
+            <w:r>
+              <w:rPr>
+                <w:rFonts w:ascii="Consolas" w:hAnsi="Consolas" w:cs="Consolas"/>
+                <w:sz w:val="20"/>
+                <w:szCs w:val="20"/>
+              </w:rPr>
+              <w:t>.print</w:t>
+            </w:r>
+            <w:proofErr w:type="spellEnd"/>
+            <w:r>
+              <w:rPr>
+                <w:rFonts w:ascii="Consolas" w:hAnsi="Consolas" w:cs="Consolas"/>
+                <w:sz w:val="20"/>
+                <w:szCs w:val="20"/>
+              </w:rPr>
+              <w:t>(a[n]+ " ");</w:t>
+            </w:r>
+          </w:p>
+          <w:p>
+            <w:pPr>
+              <w:autoSpaceDE w:val="0"/>
+              <w:autoSpaceDN w:val="0"/>
+              <w:adjustRightInd w:val="0"/>
+              <w:rPr>
+                <w:rFonts w:ascii="Consolas" w:hAnsi="Consolas" w:cs="Consolas"/>
+                <w:sz w:val="20"/>
+                <w:szCs w:val="20"/>
+              </w:rPr>
+            </w:pPr>
+            <w:r>
+              <w:rPr>
+                <w:rFonts w:ascii="Consolas" w:hAnsi="Consolas" w:cs="Consolas"/>
+                <w:sz w:val="20"/>
+                <w:szCs w:val="20"/>
+              </w:rPr>
+              <w:tab/>
+            </w:r>
+            <w:r>
+              <w:rPr>
+                <w:rFonts w:ascii="Consolas" w:hAnsi="Consolas" w:cs="Consolas"/>
+                <w:sz w:val="20"/>
+                <w:szCs w:val="20"/>
+              </w:rPr>
+              <w:tab/>
+              <w:t>}</w:t>
+            </w:r>
+          </w:p>
+          <w:p>
+            <w:pPr>
+              <w:autoSpaceDE w:val="0"/>
+              <w:autoSpaceDN w:val="0"/>
+              <w:adjustRightInd w:val="0"/>
+              <w:rPr>
+                <w:rFonts w:ascii="Consolas" w:hAnsi="Consolas" w:cs="Consolas"/>
+                <w:sz w:val="20"/>
+                <w:szCs w:val="20"/>
+              </w:rPr>
+            </w:pPr>
+          </w:p>
+          <w:p>
+            <w:pPr>
+              <w:autoSpaceDE w:val="0"/>
+              <w:autoSpaceDN w:val="0"/>
+              <w:adjustRightInd w:val="0"/>
+              <w:rPr>
+                <w:rFonts w:ascii="Consolas" w:hAnsi="Consolas" w:cs="Consolas"/>
+                <w:sz w:val="20"/>
+                <w:szCs w:val="20"/>
+              </w:rPr>
+            </w:pPr>
+            <w:r>
+              <w:rPr>
+                <w:rFonts w:ascii="Consolas" w:hAnsi="Consolas" w:cs="Consolas"/>
+                <w:sz w:val="20"/>
+                <w:szCs w:val="20"/>
+              </w:rPr>
+              <w:tab/>
+            </w:r>
+            <w:r>
+              <w:rPr>
+                <w:rFonts w:ascii="Consolas" w:hAnsi="Consolas" w:cs="Consolas"/>
+                <w:sz w:val="20"/>
+                <w:szCs w:val="20"/>
+              </w:rPr>
+              <w:tab/>
+              <w:t>return a;</w:t>
+            </w:r>
+          </w:p>
+          <w:p>
+            <w:pPr>
+              <w:autoSpaceDE w:val="0"/>
+              <w:autoSpaceDN w:val="0"/>
+              <w:adjustRightInd w:val="0"/>
+              <w:rPr>
+                <w:rFonts w:ascii="Consolas" w:hAnsi="Consolas" w:cs="Consolas"/>
+                <w:sz w:val="20"/>
+                <w:szCs w:val="20"/>
+              </w:rPr>
+            </w:pPr>
+            <w:r>
+              <w:rPr>
+                <w:rFonts w:ascii="Consolas" w:hAnsi="Consolas" w:cs="Consolas"/>
+                <w:sz w:val="20"/>
+                <w:szCs w:val="20"/>
+              </w:rPr>
+              <w:tab/>
+              <w:t>}</w:t>
+            </w:r>
+          </w:p>
+          <w:p>
+            <w:pPr>
+              <w:autoSpaceDE w:val="0"/>
+              <w:autoSpaceDN w:val="0"/>
+              <w:adjustRightInd w:val="0"/>
+              <w:rPr>
+                <w:rFonts w:ascii="Consolas" w:hAnsi="Consolas" w:cs="Consolas"/>
+                <w:sz w:val="20"/>
+                <w:szCs w:val="20"/>
+              </w:rPr>
+            </w:pPr>
+            <w:r>
+              <w:rPr>
+                <w:rFonts w:ascii="Consolas" w:hAnsi="Consolas" w:cs="Consolas"/>
+                <w:sz w:val="20"/>
+                <w:szCs w:val="20"/>
+              </w:rPr>
+              <w:tab/>
+            </w:r>
+          </w:p>
+          <w:p>
+            <w:pPr>
+              <w:autoSpaceDE w:val="0"/>
+              <w:autoSpaceDN w:val="0"/>
+              <w:adjustRightInd w:val="0"/>
+              <w:rPr>
+                <w:rFonts w:ascii="Consolas" w:hAnsi="Consolas" w:cs="Consolas"/>
+                <w:sz w:val="20"/>
+                <w:szCs w:val="20"/>
+              </w:rPr>
+            </w:pPr>
+            <w:r>
+              <w:rPr>
+                <w:rFonts w:ascii="Consolas" w:hAnsi="Consolas" w:cs="Consolas"/>
+                <w:sz w:val="20"/>
+                <w:szCs w:val="20"/>
+              </w:rPr>
+              <w:tab/>
+              <w:t xml:space="preserve">public static </w:t>
+            </w:r>
+            <w:proofErr w:type="spellStart"/>
+            <w:r>
+              <w:rPr>
+                <w:rFonts w:ascii="Consolas" w:hAnsi="Consolas" w:cs="Consolas"/>
+                <w:sz w:val="20"/>
+                <w:szCs w:val="20"/>
+              </w:rPr>
+              <w:t>int</w:t>
+            </w:r>
+            <w:proofErr w:type="spellEnd"/>
+            <w:r>
+              <w:rPr>
+                <w:rFonts w:ascii="Consolas" w:hAnsi="Consolas" w:cs="Consolas"/>
+                <w:sz w:val="20"/>
+                <w:szCs w:val="20"/>
+              </w:rPr>
+              <w:t xml:space="preserve"> </w:t>
+            </w:r>
+            <w:proofErr w:type="spellStart"/>
+            <w:r>
+              <w:rPr>
+                <w:rFonts w:ascii="Consolas" w:hAnsi="Consolas" w:cs="Consolas"/>
+                <w:sz w:val="20"/>
+                <w:szCs w:val="20"/>
+              </w:rPr>
+              <w:t>recursiveBinary</w:t>
+            </w:r>
+            <w:proofErr w:type="spellEnd"/>
+            <w:r>
+              <w:rPr>
+                <w:rFonts w:ascii="Consolas" w:hAnsi="Consolas" w:cs="Consolas"/>
+                <w:sz w:val="20"/>
+                <w:szCs w:val="20"/>
+              </w:rPr>
+              <w:t>(</w:t>
+            </w:r>
+            <w:proofErr w:type="spellStart"/>
+            <w:r>
+              <w:rPr>
+                <w:rFonts w:ascii="Consolas" w:hAnsi="Consolas" w:cs="Consolas"/>
+                <w:sz w:val="20"/>
+                <w:szCs w:val="20"/>
+              </w:rPr>
+              <w:t>int</w:t>
+            </w:r>
+            <w:proofErr w:type="spellEnd"/>
+            <w:r>
+              <w:rPr>
+                <w:rFonts w:ascii="Consolas" w:hAnsi="Consolas" w:cs="Consolas"/>
+                <w:sz w:val="20"/>
+                <w:szCs w:val="20"/>
+              </w:rPr>
+              <w:t xml:space="preserve">[] a, </w:t>
+            </w:r>
+            <w:proofErr w:type="spellStart"/>
+            <w:r>
+              <w:rPr>
+                <w:rFonts w:ascii="Consolas" w:hAnsi="Consolas" w:cs="Consolas"/>
+                <w:sz w:val="20"/>
+                <w:szCs w:val="20"/>
+              </w:rPr>
+              <w:t>int</w:t>
+            </w:r>
+            <w:proofErr w:type="spellEnd"/>
+            <w:r>
+              <w:rPr>
+                <w:rFonts w:ascii="Consolas" w:hAnsi="Consolas" w:cs="Consolas"/>
+                <w:sz w:val="20"/>
+                <w:szCs w:val="20"/>
+              </w:rPr>
+              <w:t xml:space="preserve"> low, </w:t>
+            </w:r>
+            <w:proofErr w:type="spellStart"/>
+            <w:r>
+              <w:rPr>
+                <w:rFonts w:ascii="Consolas" w:hAnsi="Consolas" w:cs="Consolas"/>
+                <w:sz w:val="20"/>
+                <w:szCs w:val="20"/>
+              </w:rPr>
+              <w:t>int</w:t>
+            </w:r>
+            <w:proofErr w:type="spellEnd"/>
+            <w:r>
+              <w:rPr>
+                <w:rFonts w:ascii="Consolas" w:hAnsi="Consolas" w:cs="Consolas"/>
+                <w:sz w:val="20"/>
+                <w:szCs w:val="20"/>
+              </w:rPr>
+              <w:t xml:space="preserve"> high, </w:t>
+            </w:r>
+            <w:proofErr w:type="spellStart"/>
+            <w:r>
+              <w:rPr>
+                <w:rFonts w:ascii="Consolas" w:hAnsi="Consolas" w:cs="Consolas"/>
+                <w:sz w:val="20"/>
+                <w:szCs w:val="20"/>
+              </w:rPr>
+              <w:t>int</w:t>
+            </w:r>
+            <w:proofErr w:type="spellEnd"/>
+            <w:r>
+              <w:rPr>
+                <w:rFonts w:ascii="Consolas" w:hAnsi="Consolas" w:cs="Consolas"/>
+                <w:sz w:val="20"/>
+                <w:szCs w:val="20"/>
+              </w:rPr>
+              <w:t xml:space="preserve"> </w:t>
+            </w:r>
+            <w:proofErr w:type="spellStart"/>
+            <w:r>
+              <w:rPr>
+                <w:rFonts w:ascii="Consolas" w:hAnsi="Consolas" w:cs="Consolas"/>
+                <w:sz w:val="20"/>
+                <w:szCs w:val="20"/>
+              </w:rPr>
+              <w:t>numIn</w:t>
+            </w:r>
+            <w:proofErr w:type="spellEnd"/>
+            <w:r>
+              <w:rPr>
+                <w:rFonts w:ascii="Consolas" w:hAnsi="Consolas" w:cs="Consolas"/>
+                <w:sz w:val="20"/>
+                <w:szCs w:val="20"/>
+              </w:rPr>
+              <w:t>) {</w:t>
+            </w:r>
+          </w:p>
+          <w:p>
+            <w:pPr>
+              <w:autoSpaceDE w:val="0"/>
+              <w:autoSpaceDN w:val="0"/>
+              <w:adjustRightInd w:val="0"/>
+              <w:rPr>
+                <w:rFonts w:ascii="Consolas" w:hAnsi="Consolas" w:cs="Consolas"/>
+                <w:sz w:val="20"/>
+                <w:szCs w:val="20"/>
+              </w:rPr>
+            </w:pPr>
+            <w:r>
+              <w:rPr>
+                <w:rFonts w:ascii="Consolas" w:hAnsi="Consolas" w:cs="Consolas"/>
+                <w:sz w:val="20"/>
+                <w:szCs w:val="20"/>
+              </w:rPr>
+              <w:tab/>
+            </w:r>
+            <w:r>
+              <w:rPr>
+                <w:rFonts w:ascii="Consolas" w:hAnsi="Consolas" w:cs="Consolas"/>
+                <w:sz w:val="20"/>
+                <w:szCs w:val="20"/>
+              </w:rPr>
+              <w:tab/>
+            </w:r>
+            <w:proofErr w:type="spellStart"/>
+            <w:r>
+              <w:rPr>
+                <w:rFonts w:ascii="Consolas" w:hAnsi="Consolas" w:cs="Consolas"/>
+                <w:sz w:val="20"/>
+                <w:szCs w:val="20"/>
+              </w:rPr>
+              <w:t>int</w:t>
+            </w:r>
+            <w:proofErr w:type="spellEnd"/>
+            <w:r>
+              <w:rPr>
+                <w:rFonts w:ascii="Consolas" w:hAnsi="Consolas" w:cs="Consolas"/>
+                <w:sz w:val="20"/>
+                <w:szCs w:val="20"/>
+              </w:rPr>
+              <w:t xml:space="preserve"> mid = 0;</w:t>
+            </w:r>
+          </w:p>
+          <w:p>
+            <w:pPr>
+              <w:autoSpaceDE w:val="0"/>
+              <w:autoSpaceDN w:val="0"/>
+              <w:adjustRightInd w:val="0"/>
+              <w:rPr>
+                <w:rFonts w:ascii="Consolas" w:hAnsi="Consolas" w:cs="Consolas"/>
+                <w:sz w:val="20"/>
+                <w:szCs w:val="20"/>
+              </w:rPr>
+            </w:pPr>
+            <w:r>
+              <w:rPr>
+                <w:rFonts w:ascii="Consolas" w:hAnsi="Consolas" w:cs="Consolas"/>
+                <w:sz w:val="20"/>
+                <w:szCs w:val="20"/>
+              </w:rPr>
+              <w:tab/>
+            </w:r>
+            <w:r>
+              <w:rPr>
+                <w:rFonts w:ascii="Consolas" w:hAnsi="Consolas" w:cs="Consolas"/>
+                <w:sz w:val="20"/>
+                <w:szCs w:val="20"/>
+              </w:rPr>
+              <w:tab/>
+            </w:r>
+            <w:proofErr w:type="spellStart"/>
+            <w:r>
+              <w:rPr>
+                <w:rFonts w:ascii="Consolas" w:hAnsi="Consolas" w:cs="Consolas"/>
+                <w:sz w:val="20"/>
+                <w:szCs w:val="20"/>
+              </w:rPr>
+              <w:t>int</w:t>
+            </w:r>
+            <w:proofErr w:type="spellEnd"/>
+            <w:r>
+              <w:rPr>
+                <w:rFonts w:ascii="Consolas" w:hAnsi="Consolas" w:cs="Consolas"/>
+                <w:sz w:val="20"/>
+                <w:szCs w:val="20"/>
+              </w:rPr>
+              <w:t xml:space="preserve"> count = 0;</w:t>
+            </w:r>
+          </w:p>
+          <w:p>
+            <w:pPr>
+              <w:autoSpaceDE w:val="0"/>
+              <w:autoSpaceDN w:val="0"/>
+              <w:adjustRightInd w:val="0"/>
+              <w:rPr>
+                <w:rFonts w:ascii="Consolas" w:hAnsi="Consolas" w:cs="Consolas"/>
+                <w:sz w:val="20"/>
+                <w:szCs w:val="20"/>
+              </w:rPr>
+            </w:pPr>
+            <w:r>
+              <w:rPr>
+                <w:rFonts w:ascii="Consolas" w:hAnsi="Consolas" w:cs="Consolas"/>
+                <w:sz w:val="20"/>
+                <w:szCs w:val="20"/>
+              </w:rPr>
+              <w:tab/>
+            </w:r>
+            <w:r>
+              <w:rPr>
+                <w:rFonts w:ascii="Consolas" w:hAnsi="Consolas" w:cs="Consolas"/>
+                <w:sz w:val="20"/>
+                <w:szCs w:val="20"/>
+              </w:rPr>
+              <w:tab/>
+            </w:r>
+          </w:p>
+          <w:p>
+            <w:pPr>
+              <w:autoSpaceDE w:val="0"/>
+              <w:autoSpaceDN w:val="0"/>
+              <w:adjustRightInd w:val="0"/>
+              <w:rPr>
+                <w:rFonts w:ascii="Consolas" w:hAnsi="Consolas" w:cs="Consolas"/>
+                <w:sz w:val="20"/>
+                <w:szCs w:val="20"/>
+              </w:rPr>
+            </w:pPr>
+            <w:r>
+              <w:rPr>
+                <w:rFonts w:ascii="Consolas" w:hAnsi="Consolas" w:cs="Consolas"/>
+                <w:sz w:val="20"/>
+                <w:szCs w:val="20"/>
+              </w:rPr>
+              <w:tab/>
+            </w:r>
+            <w:r>
+              <w:rPr>
+                <w:rFonts w:ascii="Consolas" w:hAnsi="Consolas" w:cs="Consolas"/>
+                <w:sz w:val="20"/>
+                <w:szCs w:val="20"/>
+              </w:rPr>
+              <w:tab/>
+              <w:t>while(low &lt;= high) {</w:t>
+            </w:r>
+          </w:p>
+          <w:p>
+            <w:pPr>
+              <w:autoSpaceDE w:val="0"/>
+              <w:autoSpaceDN w:val="0"/>
+              <w:adjustRightInd w:val="0"/>
+              <w:rPr>
+                <w:rFonts w:ascii="Consolas" w:hAnsi="Consolas" w:cs="Consolas"/>
+                <w:sz w:val="20"/>
+                <w:szCs w:val="20"/>
+              </w:rPr>
+            </w:pPr>
+            <w:r>
+              <w:rPr>
+                <w:rFonts w:ascii="Consolas" w:hAnsi="Consolas" w:cs="Consolas"/>
+                <w:sz w:val="20"/>
+                <w:szCs w:val="20"/>
+              </w:rPr>
+              <w:tab/>
+            </w:r>
+            <w:r>
+              <w:rPr>
+                <w:rFonts w:ascii="Consolas" w:hAnsi="Consolas" w:cs="Consolas"/>
+                <w:sz w:val="20"/>
+                <w:szCs w:val="20"/>
+              </w:rPr>
+              <w:tab/>
+            </w:r>
+            <w:r>
+              <w:rPr>
+                <w:rFonts w:ascii="Consolas" w:hAnsi="Consolas" w:cs="Consolas"/>
+                <w:sz w:val="20"/>
+                <w:szCs w:val="20"/>
+              </w:rPr>
+              <w:tab/>
+            </w:r>
+          </w:p>
+          <w:p>
+            <w:pPr>
+              <w:autoSpaceDE w:val="0"/>
+              <w:autoSpaceDN w:val="0"/>
+              <w:adjustRightInd w:val="0"/>
+              <w:rPr>
+                <w:rFonts w:ascii="Consolas" w:hAnsi="Consolas" w:cs="Consolas"/>
+                <w:sz w:val="20"/>
+                <w:szCs w:val="20"/>
+              </w:rPr>
+            </w:pPr>
+            <w:r>
+              <w:rPr>
+                <w:rFonts w:ascii="Consolas" w:hAnsi="Consolas" w:cs="Consolas"/>
+                <w:sz w:val="20"/>
+                <w:szCs w:val="20"/>
+              </w:rPr>
+              <w:tab/>
+            </w:r>
+            <w:r>
+              <w:rPr>
+                <w:rFonts w:ascii="Consolas" w:hAnsi="Consolas" w:cs="Consolas"/>
+                <w:sz w:val="20"/>
+                <w:szCs w:val="20"/>
+              </w:rPr>
+              <w:tab/>
+            </w:r>
+            <w:r>
+              <w:rPr>
+                <w:rFonts w:ascii="Consolas" w:hAnsi="Consolas" w:cs="Consolas"/>
+                <w:sz w:val="20"/>
+                <w:szCs w:val="20"/>
+              </w:rPr>
+              <w:tab/>
+              <w:t>//Find mid point</w:t>
+            </w:r>
+          </w:p>
+          <w:p>
+            <w:pPr>
+              <w:autoSpaceDE w:val="0"/>
+              <w:autoSpaceDN w:val="0"/>
+              <w:adjustRightInd w:val="0"/>
+              <w:rPr>
+                <w:rFonts w:ascii="Consolas" w:hAnsi="Consolas" w:cs="Consolas"/>
+                <w:sz w:val="20"/>
+                <w:szCs w:val="20"/>
+              </w:rPr>
+            </w:pPr>
+            <w:r>
+              <w:rPr>
+                <w:rFonts w:ascii="Consolas" w:hAnsi="Consolas" w:cs="Consolas"/>
+                <w:sz w:val="20"/>
+                <w:szCs w:val="20"/>
+              </w:rPr>
+              <w:tab/>
+            </w:r>
+            <w:r>
+              <w:rPr>
+                <w:rFonts w:ascii="Consolas" w:hAnsi="Consolas" w:cs="Consolas"/>
+                <w:sz w:val="20"/>
+                <w:szCs w:val="20"/>
+              </w:rPr>
+              <w:tab/>
+            </w:r>
+            <w:r>
+              <w:rPr>
+                <w:rFonts w:ascii="Consolas" w:hAnsi="Consolas" w:cs="Consolas"/>
+                <w:sz w:val="20"/>
+                <w:szCs w:val="20"/>
+              </w:rPr>
+              <w:tab/>
+              <w:t xml:space="preserve">mid = (low + high)/2; </w:t>
+            </w:r>
+          </w:p>
+          <w:p>
+            <w:pPr>
+              <w:autoSpaceDE w:val="0"/>
+              <w:autoSpaceDN w:val="0"/>
+              <w:adjustRightInd w:val="0"/>
+              <w:rPr>
+                <w:rFonts w:ascii="Consolas" w:hAnsi="Consolas" w:cs="Consolas"/>
+                <w:sz w:val="20"/>
+                <w:szCs w:val="20"/>
+              </w:rPr>
+            </w:pPr>
+            <w:r>
+              <w:rPr>
+                <w:rFonts w:ascii="Consolas" w:hAnsi="Consolas" w:cs="Consolas"/>
+                <w:sz w:val="20"/>
+                <w:szCs w:val="20"/>
+              </w:rPr>
+              <w:tab/>
+            </w:r>
+            <w:r>
+              <w:rPr>
+                <w:rFonts w:ascii="Consolas" w:hAnsi="Consolas" w:cs="Consolas"/>
+                <w:sz w:val="20"/>
+                <w:szCs w:val="20"/>
+              </w:rPr>
+              <w:tab/>
+            </w:r>
+            <w:r>
+              <w:rPr>
+                <w:rFonts w:ascii="Consolas" w:hAnsi="Consolas" w:cs="Consolas"/>
+                <w:sz w:val="20"/>
+                <w:szCs w:val="20"/>
+              </w:rPr>
+              <w:tab/>
+            </w:r>
+          </w:p>
+          <w:p>
+            <w:pPr>
+              <w:autoSpaceDE w:val="0"/>
+              <w:autoSpaceDN w:val="0"/>
+              <w:adjustRightInd w:val="0"/>
+              <w:rPr>
+                <w:rFonts w:ascii="Consolas" w:hAnsi="Consolas" w:cs="Consolas"/>
+                <w:sz w:val="20"/>
+                <w:szCs w:val="20"/>
+              </w:rPr>
+            </w:pPr>
+            <w:r>
+              <w:rPr>
+                <w:rFonts w:ascii="Consolas" w:hAnsi="Consolas" w:cs="Consolas"/>
+                <w:sz w:val="20"/>
+                <w:szCs w:val="20"/>
+              </w:rPr>
+              <w:lastRenderedPageBreak/>
+              <w:tab/>
+            </w:r>
+            <w:r>
+              <w:rPr>
+                <w:rFonts w:ascii="Consolas" w:hAnsi="Consolas" w:cs="Consolas"/>
+                <w:sz w:val="20"/>
+                <w:szCs w:val="20"/>
+              </w:rPr>
+              <w:tab/>
+            </w:r>
+            <w:r>
+              <w:rPr>
+                <w:rFonts w:ascii="Consolas" w:hAnsi="Consolas" w:cs="Consolas"/>
+                <w:sz w:val="20"/>
+                <w:szCs w:val="20"/>
+              </w:rPr>
+              <w:tab/>
+              <w:t>//is value at mid equal to target</w:t>
+            </w:r>
+          </w:p>
+          <w:p>
+            <w:pPr>
+              <w:autoSpaceDE w:val="0"/>
+              <w:autoSpaceDN w:val="0"/>
+              <w:adjustRightInd w:val="0"/>
+              <w:rPr>
+                <w:rFonts w:ascii="Consolas" w:hAnsi="Consolas" w:cs="Consolas"/>
+                <w:sz w:val="20"/>
+                <w:szCs w:val="20"/>
+              </w:rPr>
+            </w:pPr>
+            <w:r>
+              <w:rPr>
+                <w:rFonts w:ascii="Consolas" w:hAnsi="Consolas" w:cs="Consolas"/>
+                <w:sz w:val="20"/>
+                <w:szCs w:val="20"/>
+              </w:rPr>
+              <w:tab/>
+            </w:r>
+            <w:r>
+              <w:rPr>
+                <w:rFonts w:ascii="Consolas" w:hAnsi="Consolas" w:cs="Consolas"/>
+                <w:sz w:val="20"/>
+                <w:szCs w:val="20"/>
+              </w:rPr>
+              <w:tab/>
+            </w:r>
+            <w:r>
+              <w:rPr>
+                <w:rFonts w:ascii="Consolas" w:hAnsi="Consolas" w:cs="Consolas"/>
+                <w:sz w:val="20"/>
+                <w:szCs w:val="20"/>
+              </w:rPr>
+              <w:tab/>
+              <w:t>//return mid</w:t>
+            </w:r>
+          </w:p>
+          <w:p>
+            <w:pPr>
+              <w:autoSpaceDE w:val="0"/>
+              <w:autoSpaceDN w:val="0"/>
+              <w:adjustRightInd w:val="0"/>
+              <w:rPr>
+                <w:rFonts w:ascii="Consolas" w:hAnsi="Consolas" w:cs="Consolas"/>
+                <w:sz w:val="20"/>
+                <w:szCs w:val="20"/>
+              </w:rPr>
+            </w:pPr>
+            <w:r>
+              <w:rPr>
+                <w:rFonts w:ascii="Consolas" w:hAnsi="Consolas" w:cs="Consolas"/>
+                <w:sz w:val="20"/>
+                <w:szCs w:val="20"/>
+              </w:rPr>
+              <w:tab/>
+            </w:r>
+            <w:r>
+              <w:rPr>
+                <w:rFonts w:ascii="Consolas" w:hAnsi="Consolas" w:cs="Consolas"/>
+                <w:sz w:val="20"/>
+                <w:szCs w:val="20"/>
+              </w:rPr>
+              <w:tab/>
+            </w:r>
+            <w:r>
+              <w:rPr>
+                <w:rFonts w:ascii="Consolas" w:hAnsi="Consolas" w:cs="Consolas"/>
+                <w:sz w:val="20"/>
+                <w:szCs w:val="20"/>
+              </w:rPr>
+              <w:tab/>
+              <w:t>//index++;</w:t>
+            </w:r>
+          </w:p>
+          <w:p>
+            <w:pPr>
+              <w:autoSpaceDE w:val="0"/>
+              <w:autoSpaceDN w:val="0"/>
+              <w:adjustRightInd w:val="0"/>
+              <w:rPr>
+                <w:rFonts w:ascii="Consolas" w:hAnsi="Consolas" w:cs="Consolas"/>
+                <w:sz w:val="20"/>
+                <w:szCs w:val="20"/>
+              </w:rPr>
+            </w:pPr>
+            <w:r>
+              <w:rPr>
+                <w:rFonts w:ascii="Consolas" w:hAnsi="Consolas" w:cs="Consolas"/>
+                <w:sz w:val="20"/>
+                <w:szCs w:val="20"/>
+              </w:rPr>
+              <w:tab/>
+            </w:r>
+            <w:r>
+              <w:rPr>
+                <w:rFonts w:ascii="Consolas" w:hAnsi="Consolas" w:cs="Consolas"/>
+                <w:sz w:val="20"/>
+                <w:szCs w:val="20"/>
+              </w:rPr>
+              <w:tab/>
+            </w:r>
+            <w:r>
+              <w:rPr>
+                <w:rFonts w:ascii="Consolas" w:hAnsi="Consolas" w:cs="Consolas"/>
+                <w:sz w:val="20"/>
+                <w:szCs w:val="20"/>
+              </w:rPr>
+              <w:tab/>
+              <w:t xml:space="preserve">if(a[mid] == </w:t>
+            </w:r>
+            <w:proofErr w:type="spellStart"/>
+            <w:r>
+              <w:rPr>
+                <w:rFonts w:ascii="Consolas" w:hAnsi="Consolas" w:cs="Consolas"/>
+                <w:sz w:val="20"/>
+                <w:szCs w:val="20"/>
+              </w:rPr>
+              <w:t>numIn</w:t>
+            </w:r>
+            <w:proofErr w:type="spellEnd"/>
+            <w:r>
+              <w:rPr>
+                <w:rFonts w:ascii="Consolas" w:hAnsi="Consolas" w:cs="Consolas"/>
+                <w:sz w:val="20"/>
+                <w:szCs w:val="20"/>
+              </w:rPr>
+              <w:t xml:space="preserve">) { </w:t>
+            </w:r>
+          </w:p>
+          <w:p>
+            <w:pPr>
+              <w:autoSpaceDE w:val="0"/>
+              <w:autoSpaceDN w:val="0"/>
+              <w:adjustRightInd w:val="0"/>
+              <w:rPr>
+                <w:rFonts w:ascii="Consolas" w:hAnsi="Consolas" w:cs="Consolas"/>
+                <w:sz w:val="20"/>
+                <w:szCs w:val="20"/>
+              </w:rPr>
+            </w:pPr>
+            <w:r>
+              <w:rPr>
+                <w:rFonts w:ascii="Consolas" w:hAnsi="Consolas" w:cs="Consolas"/>
+                <w:sz w:val="20"/>
+                <w:szCs w:val="20"/>
+              </w:rPr>
+              <w:tab/>
+            </w:r>
+            <w:r>
+              <w:rPr>
+                <w:rFonts w:ascii="Consolas" w:hAnsi="Consolas" w:cs="Consolas"/>
+                <w:sz w:val="20"/>
+                <w:szCs w:val="20"/>
+              </w:rPr>
+              <w:tab/>
+            </w:r>
+            <w:r>
+              <w:rPr>
+                <w:rFonts w:ascii="Consolas" w:hAnsi="Consolas" w:cs="Consolas"/>
+                <w:sz w:val="20"/>
+                <w:szCs w:val="20"/>
+              </w:rPr>
+              <w:tab/>
+            </w:r>
+            <w:r>
+              <w:rPr>
+                <w:rFonts w:ascii="Consolas" w:hAnsi="Consolas" w:cs="Consolas"/>
+                <w:sz w:val="20"/>
+                <w:szCs w:val="20"/>
+              </w:rPr>
+              <w:tab/>
+              <w:t>++count; // keeps track of number instances</w:t>
+            </w:r>
+          </w:p>
+          <w:p>
+            <w:pPr>
+              <w:autoSpaceDE w:val="0"/>
+              <w:autoSpaceDN w:val="0"/>
+              <w:adjustRightInd w:val="0"/>
+              <w:rPr>
+                <w:rFonts w:ascii="Consolas" w:hAnsi="Consolas" w:cs="Consolas"/>
+                <w:sz w:val="20"/>
+                <w:szCs w:val="20"/>
+              </w:rPr>
+            </w:pPr>
+          </w:p>
+          <w:p>
+            <w:pPr>
+              <w:autoSpaceDE w:val="0"/>
+              <w:autoSpaceDN w:val="0"/>
+              <w:adjustRightInd w:val="0"/>
+              <w:rPr>
+                <w:rFonts w:ascii="Consolas" w:hAnsi="Consolas" w:cs="Consolas"/>
+                <w:sz w:val="20"/>
+                <w:szCs w:val="20"/>
+              </w:rPr>
+            </w:pPr>
+            <w:r>
+              <w:rPr>
+                <w:rFonts w:ascii="Consolas" w:hAnsi="Consolas" w:cs="Consolas"/>
+                <w:sz w:val="20"/>
+                <w:szCs w:val="20"/>
+              </w:rPr>
+              <w:tab/>
+            </w:r>
+            <w:r>
+              <w:rPr>
+                <w:rFonts w:ascii="Consolas" w:hAnsi="Consolas" w:cs="Consolas"/>
+                <w:sz w:val="20"/>
+                <w:szCs w:val="20"/>
+              </w:rPr>
+              <w:tab/>
+            </w:r>
+            <w:r>
+              <w:rPr>
+                <w:rFonts w:ascii="Consolas" w:hAnsi="Consolas" w:cs="Consolas"/>
+                <w:sz w:val="20"/>
+                <w:szCs w:val="20"/>
+              </w:rPr>
+              <w:tab/>
+            </w:r>
+            <w:r>
+              <w:rPr>
+                <w:rFonts w:ascii="Consolas" w:hAnsi="Consolas" w:cs="Consolas"/>
+                <w:sz w:val="20"/>
+                <w:szCs w:val="20"/>
+              </w:rPr>
+              <w:tab/>
+              <w:t>for(</w:t>
+            </w:r>
+            <w:proofErr w:type="spellStart"/>
+            <w:r>
+              <w:rPr>
+                <w:rFonts w:ascii="Consolas" w:hAnsi="Consolas" w:cs="Consolas"/>
+                <w:sz w:val="20"/>
+                <w:szCs w:val="20"/>
+              </w:rPr>
+              <w:t>int</w:t>
+            </w:r>
+            <w:proofErr w:type="spellEnd"/>
+            <w:r>
+              <w:rPr>
+                <w:rFonts w:ascii="Consolas" w:hAnsi="Consolas" w:cs="Consolas"/>
+                <w:sz w:val="20"/>
+                <w:szCs w:val="20"/>
+              </w:rPr>
+              <w:t xml:space="preserve"> k = mid+1; k &lt;= a.length-1; ++k) { </w:t>
+            </w:r>
+          </w:p>
+          <w:p>
+            <w:pPr>
+              <w:autoSpaceDE w:val="0"/>
+              <w:autoSpaceDN w:val="0"/>
+              <w:adjustRightInd w:val="0"/>
+              <w:rPr>
+                <w:rFonts w:ascii="Consolas" w:hAnsi="Consolas" w:cs="Consolas"/>
+                <w:sz w:val="20"/>
+                <w:szCs w:val="20"/>
+              </w:rPr>
+            </w:pPr>
+            <w:r>
+              <w:rPr>
+                <w:rFonts w:ascii="Consolas" w:hAnsi="Consolas" w:cs="Consolas"/>
+                <w:sz w:val="20"/>
+                <w:szCs w:val="20"/>
+              </w:rPr>
+              <w:tab/>
+            </w:r>
+            <w:r>
+              <w:rPr>
+                <w:rFonts w:ascii="Consolas" w:hAnsi="Consolas" w:cs="Consolas"/>
+                <w:sz w:val="20"/>
+                <w:szCs w:val="20"/>
+              </w:rPr>
+              <w:tab/>
+            </w:r>
+            <w:r>
+              <w:rPr>
+                <w:rFonts w:ascii="Consolas" w:hAnsi="Consolas" w:cs="Consolas"/>
+                <w:sz w:val="20"/>
+                <w:szCs w:val="20"/>
+              </w:rPr>
+              <w:tab/>
+            </w:r>
+            <w:r>
+              <w:rPr>
+                <w:rFonts w:ascii="Consolas" w:hAnsi="Consolas" w:cs="Consolas"/>
+                <w:sz w:val="20"/>
+                <w:szCs w:val="20"/>
+              </w:rPr>
+              <w:tab/>
+            </w:r>
+            <w:r>
+              <w:rPr>
+                <w:rFonts w:ascii="Consolas" w:hAnsi="Consolas" w:cs="Consolas"/>
+                <w:sz w:val="20"/>
+                <w:szCs w:val="20"/>
+              </w:rPr>
+              <w:tab/>
+              <w:t xml:space="preserve">if(a[k] == </w:t>
+            </w:r>
+            <w:proofErr w:type="spellStart"/>
+            <w:r>
+              <w:rPr>
+                <w:rFonts w:ascii="Consolas" w:hAnsi="Consolas" w:cs="Consolas"/>
+                <w:sz w:val="20"/>
+                <w:szCs w:val="20"/>
+              </w:rPr>
+              <w:t>numIn</w:t>
+            </w:r>
+            <w:proofErr w:type="spellEnd"/>
+            <w:r>
+              <w:rPr>
+                <w:rFonts w:ascii="Consolas" w:hAnsi="Consolas" w:cs="Consolas"/>
+                <w:sz w:val="20"/>
+                <w:szCs w:val="20"/>
+              </w:rPr>
+              <w:t>)</w:t>
+            </w:r>
+          </w:p>
+          <w:p>
+            <w:pPr>
+              <w:autoSpaceDE w:val="0"/>
+              <w:autoSpaceDN w:val="0"/>
+              <w:adjustRightInd w:val="0"/>
+              <w:rPr>
+                <w:rFonts w:ascii="Consolas" w:hAnsi="Consolas" w:cs="Consolas"/>
+                <w:sz w:val="20"/>
+                <w:szCs w:val="20"/>
+              </w:rPr>
+            </w:pPr>
+            <w:r>
+              <w:rPr>
+                <w:rFonts w:ascii="Consolas" w:hAnsi="Consolas" w:cs="Consolas"/>
+                <w:sz w:val="20"/>
+                <w:szCs w:val="20"/>
+              </w:rPr>
+              <w:tab/>
+            </w:r>
+            <w:r>
+              <w:rPr>
+                <w:rFonts w:ascii="Consolas" w:hAnsi="Consolas" w:cs="Consolas"/>
+                <w:sz w:val="20"/>
+                <w:szCs w:val="20"/>
+              </w:rPr>
+              <w:tab/>
+            </w:r>
+            <w:r>
+              <w:rPr>
+                <w:rFonts w:ascii="Consolas" w:hAnsi="Consolas" w:cs="Consolas"/>
+                <w:sz w:val="20"/>
+                <w:szCs w:val="20"/>
+              </w:rPr>
+              <w:tab/>
+            </w:r>
+            <w:r>
+              <w:rPr>
+                <w:rFonts w:ascii="Consolas" w:hAnsi="Consolas" w:cs="Consolas"/>
+                <w:sz w:val="20"/>
+                <w:szCs w:val="20"/>
+              </w:rPr>
+              <w:tab/>
+            </w:r>
+            <w:r>
+              <w:rPr>
+                <w:rFonts w:ascii="Consolas" w:hAnsi="Consolas" w:cs="Consolas"/>
+                <w:sz w:val="20"/>
+                <w:szCs w:val="20"/>
+              </w:rPr>
+              <w:tab/>
+            </w:r>
+            <w:r>
+              <w:rPr>
+                <w:rFonts w:ascii="Consolas" w:hAnsi="Consolas" w:cs="Consolas"/>
+                <w:sz w:val="20"/>
+                <w:szCs w:val="20"/>
+              </w:rPr>
+              <w:tab/>
+              <w:t>count++;</w:t>
+            </w:r>
+          </w:p>
+          <w:p>
+            <w:pPr>
+              <w:autoSpaceDE w:val="0"/>
+              <w:autoSpaceDN w:val="0"/>
+              <w:adjustRightInd w:val="0"/>
+              <w:rPr>
+                <w:rFonts w:ascii="Consolas" w:hAnsi="Consolas" w:cs="Consolas"/>
+                <w:sz w:val="20"/>
+                <w:szCs w:val="20"/>
+              </w:rPr>
+            </w:pPr>
+            <w:r>
+              <w:rPr>
+                <w:rFonts w:ascii="Consolas" w:hAnsi="Consolas" w:cs="Consolas"/>
+                <w:sz w:val="20"/>
+                <w:szCs w:val="20"/>
+              </w:rPr>
+              <w:tab/>
+            </w:r>
+            <w:r>
+              <w:rPr>
+                <w:rFonts w:ascii="Consolas" w:hAnsi="Consolas" w:cs="Consolas"/>
+                <w:sz w:val="20"/>
+                <w:szCs w:val="20"/>
+              </w:rPr>
+              <w:tab/>
+            </w:r>
+            <w:r>
+              <w:rPr>
+                <w:rFonts w:ascii="Consolas" w:hAnsi="Consolas" w:cs="Consolas"/>
+                <w:sz w:val="20"/>
+                <w:szCs w:val="20"/>
+              </w:rPr>
+              <w:tab/>
+            </w:r>
+            <w:r>
+              <w:rPr>
+                <w:rFonts w:ascii="Consolas" w:hAnsi="Consolas" w:cs="Consolas"/>
+                <w:sz w:val="20"/>
+                <w:szCs w:val="20"/>
+              </w:rPr>
+              <w:tab/>
+              <w:t>}</w:t>
+            </w:r>
+          </w:p>
+          <w:p>
+            <w:pPr>
+              <w:autoSpaceDE w:val="0"/>
+              <w:autoSpaceDN w:val="0"/>
+              <w:adjustRightInd w:val="0"/>
+              <w:rPr>
+                <w:rFonts w:ascii="Consolas" w:hAnsi="Consolas" w:cs="Consolas"/>
+                <w:sz w:val="20"/>
+                <w:szCs w:val="20"/>
+              </w:rPr>
+            </w:pPr>
+            <w:r>
+              <w:rPr>
+                <w:rFonts w:ascii="Consolas" w:hAnsi="Consolas" w:cs="Consolas"/>
+                <w:sz w:val="20"/>
+                <w:szCs w:val="20"/>
+              </w:rPr>
+              <w:tab/>
+            </w:r>
+            <w:r>
+              <w:rPr>
+                <w:rFonts w:ascii="Consolas" w:hAnsi="Consolas" w:cs="Consolas"/>
+                <w:sz w:val="20"/>
+                <w:szCs w:val="20"/>
+              </w:rPr>
+              <w:tab/>
+            </w:r>
+            <w:r>
+              <w:rPr>
+                <w:rFonts w:ascii="Consolas" w:hAnsi="Consolas" w:cs="Consolas"/>
+                <w:sz w:val="20"/>
+                <w:szCs w:val="20"/>
+              </w:rPr>
+              <w:tab/>
+            </w:r>
+            <w:r>
+              <w:rPr>
+                <w:rFonts w:ascii="Consolas" w:hAnsi="Consolas" w:cs="Consolas"/>
+                <w:sz w:val="20"/>
+                <w:szCs w:val="20"/>
+              </w:rPr>
+              <w:tab/>
+              <w:t>for(</w:t>
+            </w:r>
+            <w:proofErr w:type="spellStart"/>
+            <w:r>
+              <w:rPr>
+                <w:rFonts w:ascii="Consolas" w:hAnsi="Consolas" w:cs="Consolas"/>
+                <w:sz w:val="20"/>
+                <w:szCs w:val="20"/>
+              </w:rPr>
+              <w:t>int</w:t>
+            </w:r>
+            <w:proofErr w:type="spellEnd"/>
+            <w:r>
+              <w:rPr>
+                <w:rFonts w:ascii="Consolas" w:hAnsi="Consolas" w:cs="Consolas"/>
+                <w:sz w:val="20"/>
+                <w:szCs w:val="20"/>
+              </w:rPr>
+              <w:t xml:space="preserve"> k = mid-1; k &gt; -1; --k) { </w:t>
+            </w:r>
+          </w:p>
+          <w:p>
+            <w:pPr>
+              <w:autoSpaceDE w:val="0"/>
+              <w:autoSpaceDN w:val="0"/>
+              <w:adjustRightInd w:val="0"/>
+              <w:rPr>
+                <w:rFonts w:ascii="Consolas" w:hAnsi="Consolas" w:cs="Consolas"/>
+                <w:sz w:val="20"/>
+                <w:szCs w:val="20"/>
+              </w:rPr>
+            </w:pPr>
+            <w:r>
+              <w:rPr>
+                <w:rFonts w:ascii="Consolas" w:hAnsi="Consolas" w:cs="Consolas"/>
+                <w:sz w:val="20"/>
+                <w:szCs w:val="20"/>
+              </w:rPr>
+              <w:tab/>
+            </w:r>
+            <w:r>
+              <w:rPr>
+                <w:rFonts w:ascii="Consolas" w:hAnsi="Consolas" w:cs="Consolas"/>
+                <w:sz w:val="20"/>
+                <w:szCs w:val="20"/>
+              </w:rPr>
+              <w:tab/>
+            </w:r>
+            <w:r>
+              <w:rPr>
+                <w:rFonts w:ascii="Consolas" w:hAnsi="Consolas" w:cs="Consolas"/>
+                <w:sz w:val="20"/>
+                <w:szCs w:val="20"/>
+              </w:rPr>
+              <w:tab/>
+            </w:r>
+            <w:r>
+              <w:rPr>
+                <w:rFonts w:ascii="Consolas" w:hAnsi="Consolas" w:cs="Consolas"/>
+                <w:sz w:val="20"/>
+                <w:szCs w:val="20"/>
+              </w:rPr>
+              <w:tab/>
+            </w:r>
+            <w:r>
+              <w:rPr>
+                <w:rFonts w:ascii="Consolas" w:hAnsi="Consolas" w:cs="Consolas"/>
+                <w:sz w:val="20"/>
+                <w:szCs w:val="20"/>
+              </w:rPr>
+              <w:tab/>
+              <w:t xml:space="preserve">if(a[k] == </w:t>
+            </w:r>
+            <w:proofErr w:type="spellStart"/>
+            <w:r>
+              <w:rPr>
+                <w:rFonts w:ascii="Consolas" w:hAnsi="Consolas" w:cs="Consolas"/>
+                <w:sz w:val="20"/>
+                <w:szCs w:val="20"/>
+              </w:rPr>
+              <w:t>numIn</w:t>
+            </w:r>
+            <w:proofErr w:type="spellEnd"/>
+            <w:r>
+              <w:rPr>
+                <w:rFonts w:ascii="Consolas" w:hAnsi="Consolas" w:cs="Consolas"/>
+                <w:sz w:val="20"/>
+                <w:szCs w:val="20"/>
+              </w:rPr>
+              <w:t>)</w:t>
+            </w:r>
+          </w:p>
+          <w:p>
+            <w:pPr>
+              <w:autoSpaceDE w:val="0"/>
+              <w:autoSpaceDN w:val="0"/>
+              <w:adjustRightInd w:val="0"/>
+              <w:rPr>
+                <w:rFonts w:ascii="Consolas" w:hAnsi="Consolas" w:cs="Consolas"/>
+                <w:sz w:val="20"/>
+                <w:szCs w:val="20"/>
+              </w:rPr>
+            </w:pPr>
+            <w:r>
+              <w:rPr>
+                <w:rFonts w:ascii="Consolas" w:hAnsi="Consolas" w:cs="Consolas"/>
+                <w:sz w:val="20"/>
+                <w:szCs w:val="20"/>
+              </w:rPr>
+              <w:tab/>
+            </w:r>
+            <w:r>
+              <w:rPr>
+                <w:rFonts w:ascii="Consolas" w:hAnsi="Consolas" w:cs="Consolas"/>
+                <w:sz w:val="20"/>
+                <w:szCs w:val="20"/>
+              </w:rPr>
+              <w:tab/>
+            </w:r>
+            <w:r>
+              <w:rPr>
+                <w:rFonts w:ascii="Consolas" w:hAnsi="Consolas" w:cs="Consolas"/>
+                <w:sz w:val="20"/>
+                <w:szCs w:val="20"/>
+              </w:rPr>
+              <w:tab/>
+            </w:r>
+            <w:r>
+              <w:rPr>
+                <w:rFonts w:ascii="Consolas" w:hAnsi="Consolas" w:cs="Consolas"/>
+                <w:sz w:val="20"/>
+                <w:szCs w:val="20"/>
+              </w:rPr>
+              <w:tab/>
+            </w:r>
+            <w:r>
+              <w:rPr>
+                <w:rFonts w:ascii="Consolas" w:hAnsi="Consolas" w:cs="Consolas"/>
+                <w:sz w:val="20"/>
+                <w:szCs w:val="20"/>
+              </w:rPr>
+              <w:tab/>
+            </w:r>
+            <w:r>
+              <w:rPr>
+                <w:rFonts w:ascii="Consolas" w:hAnsi="Consolas" w:cs="Consolas"/>
+                <w:sz w:val="20"/>
+                <w:szCs w:val="20"/>
+              </w:rPr>
+              <w:tab/>
+              <w:t>count++;</w:t>
+            </w:r>
+          </w:p>
+          <w:p>
+            <w:pPr>
+              <w:autoSpaceDE w:val="0"/>
+              <w:autoSpaceDN w:val="0"/>
+              <w:adjustRightInd w:val="0"/>
+              <w:rPr>
+                <w:rFonts w:ascii="Consolas" w:hAnsi="Consolas" w:cs="Consolas"/>
+                <w:sz w:val="20"/>
+                <w:szCs w:val="20"/>
+              </w:rPr>
+            </w:pPr>
+            <w:r>
+              <w:rPr>
+                <w:rFonts w:ascii="Consolas" w:hAnsi="Consolas" w:cs="Consolas"/>
+                <w:sz w:val="20"/>
+                <w:szCs w:val="20"/>
+              </w:rPr>
+              <w:tab/>
+            </w:r>
+            <w:r>
+              <w:rPr>
+                <w:rFonts w:ascii="Consolas" w:hAnsi="Consolas" w:cs="Consolas"/>
+                <w:sz w:val="20"/>
+                <w:szCs w:val="20"/>
+              </w:rPr>
+              <w:tab/>
+            </w:r>
+            <w:r>
+              <w:rPr>
+                <w:rFonts w:ascii="Consolas" w:hAnsi="Consolas" w:cs="Consolas"/>
+                <w:sz w:val="20"/>
+                <w:szCs w:val="20"/>
+              </w:rPr>
+              <w:tab/>
+            </w:r>
+            <w:r>
+              <w:rPr>
+                <w:rFonts w:ascii="Consolas" w:hAnsi="Consolas" w:cs="Consolas"/>
+                <w:sz w:val="20"/>
+                <w:szCs w:val="20"/>
+              </w:rPr>
+              <w:tab/>
+              <w:t>}</w:t>
+            </w:r>
+          </w:p>
+          <w:p>
+            <w:pPr>
+              <w:autoSpaceDE w:val="0"/>
+              <w:autoSpaceDN w:val="0"/>
+              <w:adjustRightInd w:val="0"/>
+              <w:rPr>
+                <w:rFonts w:ascii="Consolas" w:hAnsi="Consolas" w:cs="Consolas"/>
+                <w:sz w:val="20"/>
+                <w:szCs w:val="20"/>
+              </w:rPr>
+            </w:pPr>
+            <w:r>
+              <w:rPr>
+                <w:rFonts w:ascii="Consolas" w:hAnsi="Consolas" w:cs="Consolas"/>
+                <w:sz w:val="20"/>
+                <w:szCs w:val="20"/>
+              </w:rPr>
+              <w:tab/>
+            </w:r>
+            <w:r>
+              <w:rPr>
+                <w:rFonts w:ascii="Consolas" w:hAnsi="Consolas" w:cs="Consolas"/>
+                <w:sz w:val="20"/>
+                <w:szCs w:val="20"/>
+              </w:rPr>
+              <w:tab/>
+            </w:r>
+            <w:r>
+              <w:rPr>
+                <w:rFonts w:ascii="Consolas" w:hAnsi="Consolas" w:cs="Consolas"/>
+                <w:sz w:val="20"/>
+                <w:szCs w:val="20"/>
+              </w:rPr>
+              <w:tab/>
+            </w:r>
+            <w:r>
+              <w:rPr>
+                <w:rFonts w:ascii="Consolas" w:hAnsi="Consolas" w:cs="Consolas"/>
+                <w:sz w:val="20"/>
+                <w:szCs w:val="20"/>
+              </w:rPr>
+              <w:tab/>
+              <w:t>return count;</w:t>
+            </w:r>
+          </w:p>
+          <w:p>
+            <w:pPr>
+              <w:autoSpaceDE w:val="0"/>
+              <w:autoSpaceDN w:val="0"/>
+              <w:adjustRightInd w:val="0"/>
+              <w:rPr>
+                <w:rFonts w:ascii="Consolas" w:hAnsi="Consolas" w:cs="Consolas"/>
+                <w:sz w:val="20"/>
+                <w:szCs w:val="20"/>
+              </w:rPr>
+            </w:pPr>
+            <w:r>
+              <w:rPr>
+                <w:rFonts w:ascii="Consolas" w:hAnsi="Consolas" w:cs="Consolas"/>
+                <w:sz w:val="20"/>
+                <w:szCs w:val="20"/>
+              </w:rPr>
+              <w:tab/>
+            </w:r>
+            <w:r>
+              <w:rPr>
+                <w:rFonts w:ascii="Consolas" w:hAnsi="Consolas" w:cs="Consolas"/>
+                <w:sz w:val="20"/>
+                <w:szCs w:val="20"/>
+              </w:rPr>
+              <w:tab/>
+            </w:r>
+            <w:r>
+              <w:rPr>
+                <w:rFonts w:ascii="Consolas" w:hAnsi="Consolas" w:cs="Consolas"/>
+                <w:sz w:val="20"/>
+                <w:szCs w:val="20"/>
+              </w:rPr>
+              <w:tab/>
+              <w:t>}</w:t>
+            </w:r>
+          </w:p>
+          <w:p>
+            <w:pPr>
+              <w:autoSpaceDE w:val="0"/>
+              <w:autoSpaceDN w:val="0"/>
+              <w:adjustRightInd w:val="0"/>
+              <w:rPr>
+                <w:rFonts w:ascii="Consolas" w:hAnsi="Consolas" w:cs="Consolas"/>
+                <w:sz w:val="20"/>
+                <w:szCs w:val="20"/>
+              </w:rPr>
+            </w:pPr>
+            <w:r>
+              <w:rPr>
+                <w:rFonts w:ascii="Consolas" w:hAnsi="Consolas" w:cs="Consolas"/>
+                <w:sz w:val="20"/>
+                <w:szCs w:val="20"/>
+              </w:rPr>
+              <w:tab/>
+            </w:r>
+            <w:r>
+              <w:rPr>
+                <w:rFonts w:ascii="Consolas" w:hAnsi="Consolas" w:cs="Consolas"/>
+                <w:sz w:val="20"/>
+                <w:szCs w:val="20"/>
+              </w:rPr>
+              <w:tab/>
+            </w:r>
+            <w:r>
+              <w:rPr>
+                <w:rFonts w:ascii="Consolas" w:hAnsi="Consolas" w:cs="Consolas"/>
+                <w:sz w:val="20"/>
+                <w:szCs w:val="20"/>
+              </w:rPr>
+              <w:tab/>
+            </w:r>
+          </w:p>
+          <w:p>
+            <w:pPr>
+              <w:autoSpaceDE w:val="0"/>
+              <w:autoSpaceDN w:val="0"/>
+              <w:adjustRightInd w:val="0"/>
+              <w:rPr>
+                <w:rFonts w:ascii="Consolas" w:hAnsi="Consolas" w:cs="Consolas"/>
+                <w:sz w:val="20"/>
+                <w:szCs w:val="20"/>
+              </w:rPr>
+            </w:pPr>
+            <w:r>
+              <w:rPr>
+                <w:rFonts w:ascii="Consolas" w:hAnsi="Consolas" w:cs="Consolas"/>
+                <w:sz w:val="20"/>
+                <w:szCs w:val="20"/>
+              </w:rPr>
+              <w:tab/>
+            </w:r>
+            <w:r>
+              <w:rPr>
+                <w:rFonts w:ascii="Consolas" w:hAnsi="Consolas" w:cs="Consolas"/>
+                <w:sz w:val="20"/>
+                <w:szCs w:val="20"/>
+              </w:rPr>
+              <w:tab/>
+            </w:r>
+            <w:r>
+              <w:rPr>
+                <w:rFonts w:ascii="Consolas" w:hAnsi="Consolas" w:cs="Consolas"/>
+                <w:sz w:val="20"/>
+                <w:szCs w:val="20"/>
+              </w:rPr>
+              <w:tab/>
+              <w:t>//is it greater?</w:t>
+            </w:r>
+          </w:p>
+          <w:p>
+            <w:pPr>
+              <w:autoSpaceDE w:val="0"/>
+              <w:autoSpaceDN w:val="0"/>
+              <w:adjustRightInd w:val="0"/>
+              <w:rPr>
+                <w:rFonts w:ascii="Consolas" w:hAnsi="Consolas" w:cs="Consolas"/>
+                <w:sz w:val="20"/>
+                <w:szCs w:val="20"/>
+              </w:rPr>
+            </w:pPr>
+            <w:r>
+              <w:rPr>
+                <w:rFonts w:ascii="Consolas" w:hAnsi="Consolas" w:cs="Consolas"/>
+                <w:sz w:val="20"/>
+                <w:szCs w:val="20"/>
+              </w:rPr>
+              <w:tab/>
+            </w:r>
+            <w:r>
+              <w:rPr>
+                <w:rFonts w:ascii="Consolas" w:hAnsi="Consolas" w:cs="Consolas"/>
+                <w:sz w:val="20"/>
+                <w:szCs w:val="20"/>
+              </w:rPr>
+              <w:tab/>
+            </w:r>
+            <w:r>
+              <w:rPr>
+                <w:rFonts w:ascii="Consolas" w:hAnsi="Consolas" w:cs="Consolas"/>
+                <w:sz w:val="20"/>
+                <w:szCs w:val="20"/>
+              </w:rPr>
+              <w:tab/>
+              <w:t>//recursively call function but with low and mid-1 for high</w:t>
+            </w:r>
+          </w:p>
+          <w:p>
+            <w:pPr>
+              <w:autoSpaceDE w:val="0"/>
+              <w:autoSpaceDN w:val="0"/>
+              <w:adjustRightInd w:val="0"/>
+              <w:rPr>
+                <w:rFonts w:ascii="Consolas" w:hAnsi="Consolas" w:cs="Consolas"/>
+                <w:sz w:val="20"/>
+                <w:szCs w:val="20"/>
+              </w:rPr>
+            </w:pPr>
+            <w:r>
+              <w:rPr>
+                <w:rFonts w:ascii="Consolas" w:hAnsi="Consolas" w:cs="Consolas"/>
+                <w:sz w:val="20"/>
+                <w:szCs w:val="20"/>
+              </w:rPr>
+              <w:tab/>
+            </w:r>
+            <w:r>
+              <w:rPr>
+                <w:rFonts w:ascii="Consolas" w:hAnsi="Consolas" w:cs="Consolas"/>
+                <w:sz w:val="20"/>
+                <w:szCs w:val="20"/>
+              </w:rPr>
+              <w:tab/>
+            </w:r>
+            <w:r>
+              <w:rPr>
+                <w:rFonts w:ascii="Consolas" w:hAnsi="Consolas" w:cs="Consolas"/>
+                <w:sz w:val="20"/>
+                <w:szCs w:val="20"/>
+              </w:rPr>
+              <w:tab/>
+              <w:t xml:space="preserve">else if(a[mid] &gt; </w:t>
+            </w:r>
+            <w:proofErr w:type="spellStart"/>
+            <w:r>
+              <w:rPr>
+                <w:rFonts w:ascii="Consolas" w:hAnsi="Consolas" w:cs="Consolas"/>
+                <w:sz w:val="20"/>
+                <w:szCs w:val="20"/>
+              </w:rPr>
+              <w:t>numIn</w:t>
+            </w:r>
+            <w:proofErr w:type="spellEnd"/>
+            <w:r>
+              <w:rPr>
+                <w:rFonts w:ascii="Consolas" w:hAnsi="Consolas" w:cs="Consolas"/>
+                <w:sz w:val="20"/>
+                <w:szCs w:val="20"/>
+              </w:rPr>
+              <w:t>) {</w:t>
+            </w:r>
+          </w:p>
+          <w:p>
+            <w:pPr>
+              <w:autoSpaceDE w:val="0"/>
+              <w:autoSpaceDN w:val="0"/>
+              <w:adjustRightInd w:val="0"/>
+              <w:rPr>
+                <w:rFonts w:ascii="Consolas" w:hAnsi="Consolas" w:cs="Consolas"/>
+                <w:sz w:val="20"/>
+                <w:szCs w:val="20"/>
+              </w:rPr>
+            </w:pPr>
+            <w:r>
+              <w:rPr>
+                <w:rFonts w:ascii="Consolas" w:hAnsi="Consolas" w:cs="Consolas"/>
+                <w:sz w:val="20"/>
+                <w:szCs w:val="20"/>
+              </w:rPr>
+              <w:tab/>
+            </w:r>
+            <w:r>
+              <w:rPr>
+                <w:rFonts w:ascii="Consolas" w:hAnsi="Consolas" w:cs="Consolas"/>
+                <w:sz w:val="20"/>
+                <w:szCs w:val="20"/>
+              </w:rPr>
+              <w:tab/>
+            </w:r>
+            <w:r>
+              <w:rPr>
+                <w:rFonts w:ascii="Consolas" w:hAnsi="Consolas" w:cs="Consolas"/>
+                <w:sz w:val="20"/>
+                <w:szCs w:val="20"/>
+              </w:rPr>
+              <w:tab/>
+            </w:r>
+            <w:r>
+              <w:rPr>
+                <w:rFonts w:ascii="Consolas" w:hAnsi="Consolas" w:cs="Consolas"/>
+                <w:sz w:val="20"/>
+                <w:szCs w:val="20"/>
+              </w:rPr>
+              <w:tab/>
+              <w:t xml:space="preserve">return </w:t>
+            </w:r>
+            <w:proofErr w:type="spellStart"/>
+            <w:r>
+              <w:rPr>
+                <w:rFonts w:ascii="Consolas" w:hAnsi="Consolas" w:cs="Consolas"/>
+                <w:i/>
+                <w:iCs/>
+                <w:sz w:val="20"/>
+                <w:szCs w:val="20"/>
+              </w:rPr>
+              <w:t>recursiveBinary</w:t>
+            </w:r>
+            <w:proofErr w:type="spellEnd"/>
+            <w:r>
+              <w:rPr>
+                <w:rFonts w:ascii="Consolas" w:hAnsi="Consolas" w:cs="Consolas"/>
+                <w:sz w:val="20"/>
+                <w:szCs w:val="20"/>
+              </w:rPr>
+              <w:t xml:space="preserve">(a, low, mid-1, </w:t>
+            </w:r>
+            <w:proofErr w:type="spellStart"/>
+            <w:r>
+              <w:rPr>
+                <w:rFonts w:ascii="Consolas" w:hAnsi="Consolas" w:cs="Consolas"/>
+                <w:sz w:val="20"/>
+                <w:szCs w:val="20"/>
+              </w:rPr>
+              <w:t>numIn</w:t>
+            </w:r>
+            <w:proofErr w:type="spellEnd"/>
+            <w:r>
+              <w:rPr>
+                <w:rFonts w:ascii="Consolas" w:hAnsi="Consolas" w:cs="Consolas"/>
+                <w:sz w:val="20"/>
+                <w:szCs w:val="20"/>
+              </w:rPr>
+              <w:t>);</w:t>
+            </w:r>
+          </w:p>
+          <w:p>
+            <w:pPr>
+              <w:autoSpaceDE w:val="0"/>
+              <w:autoSpaceDN w:val="0"/>
+              <w:adjustRightInd w:val="0"/>
+              <w:rPr>
+                <w:rFonts w:ascii="Consolas" w:hAnsi="Consolas" w:cs="Consolas"/>
+                <w:sz w:val="20"/>
+                <w:szCs w:val="20"/>
+              </w:rPr>
+            </w:pPr>
+            <w:r>
+              <w:rPr>
+                <w:rFonts w:ascii="Consolas" w:hAnsi="Consolas" w:cs="Consolas"/>
+                <w:sz w:val="20"/>
+                <w:szCs w:val="20"/>
+              </w:rPr>
+              <w:tab/>
+            </w:r>
+            <w:r>
+              <w:rPr>
+                <w:rFonts w:ascii="Consolas" w:hAnsi="Consolas" w:cs="Consolas"/>
+                <w:sz w:val="20"/>
+                <w:szCs w:val="20"/>
+              </w:rPr>
+              <w:tab/>
+            </w:r>
+            <w:r>
+              <w:rPr>
+                <w:rFonts w:ascii="Consolas" w:hAnsi="Consolas" w:cs="Consolas"/>
+                <w:sz w:val="20"/>
+                <w:szCs w:val="20"/>
+              </w:rPr>
+              <w:tab/>
+              <w:t>}</w:t>
+            </w:r>
+          </w:p>
+          <w:p>
+            <w:pPr>
+              <w:autoSpaceDE w:val="0"/>
+              <w:autoSpaceDN w:val="0"/>
+              <w:adjustRightInd w:val="0"/>
+              <w:rPr>
+                <w:rFonts w:ascii="Consolas" w:hAnsi="Consolas" w:cs="Consolas"/>
+                <w:sz w:val="20"/>
+                <w:szCs w:val="20"/>
+              </w:rPr>
+            </w:pPr>
+            <w:r>
+              <w:rPr>
+                <w:rFonts w:ascii="Consolas" w:hAnsi="Consolas" w:cs="Consolas"/>
+                <w:sz w:val="20"/>
+                <w:szCs w:val="20"/>
+              </w:rPr>
+              <w:tab/>
+            </w:r>
+            <w:r>
+              <w:rPr>
+                <w:rFonts w:ascii="Consolas" w:hAnsi="Consolas" w:cs="Consolas"/>
+                <w:sz w:val="20"/>
+                <w:szCs w:val="20"/>
+              </w:rPr>
+              <w:tab/>
+            </w:r>
+            <w:r>
+              <w:rPr>
+                <w:rFonts w:ascii="Consolas" w:hAnsi="Consolas" w:cs="Consolas"/>
+                <w:sz w:val="20"/>
+                <w:szCs w:val="20"/>
+              </w:rPr>
+              <w:tab/>
+            </w:r>
+          </w:p>
+          <w:p>
+            <w:pPr>
+              <w:autoSpaceDE w:val="0"/>
+              <w:autoSpaceDN w:val="0"/>
+              <w:adjustRightInd w:val="0"/>
+              <w:rPr>
+                <w:rFonts w:ascii="Consolas" w:hAnsi="Consolas" w:cs="Consolas"/>
+                <w:sz w:val="20"/>
+                <w:szCs w:val="20"/>
+              </w:rPr>
+            </w:pPr>
+            <w:r>
+              <w:rPr>
+                <w:rFonts w:ascii="Consolas" w:hAnsi="Consolas" w:cs="Consolas"/>
+                <w:sz w:val="20"/>
+                <w:szCs w:val="20"/>
+              </w:rPr>
+              <w:tab/>
+            </w:r>
+            <w:r>
+              <w:rPr>
+                <w:rFonts w:ascii="Consolas" w:hAnsi="Consolas" w:cs="Consolas"/>
+                <w:sz w:val="20"/>
+                <w:szCs w:val="20"/>
+              </w:rPr>
+              <w:tab/>
+            </w:r>
+            <w:r>
+              <w:rPr>
+                <w:rFonts w:ascii="Consolas" w:hAnsi="Consolas" w:cs="Consolas"/>
+                <w:sz w:val="20"/>
+                <w:szCs w:val="20"/>
+              </w:rPr>
+              <w:tab/>
+              <w:t>//is it less</w:t>
+            </w:r>
+          </w:p>
+          <w:p>
+            <w:pPr>
+              <w:autoSpaceDE w:val="0"/>
+              <w:autoSpaceDN w:val="0"/>
+              <w:adjustRightInd w:val="0"/>
+              <w:rPr>
+                <w:rFonts w:ascii="Consolas" w:hAnsi="Consolas" w:cs="Consolas"/>
+                <w:sz w:val="20"/>
+                <w:szCs w:val="20"/>
+              </w:rPr>
+            </w:pPr>
+            <w:r>
+              <w:rPr>
+                <w:rFonts w:ascii="Consolas" w:hAnsi="Consolas" w:cs="Consolas"/>
+                <w:sz w:val="20"/>
+                <w:szCs w:val="20"/>
+              </w:rPr>
+              <w:tab/>
+            </w:r>
+            <w:r>
+              <w:rPr>
+                <w:rFonts w:ascii="Consolas" w:hAnsi="Consolas" w:cs="Consolas"/>
+                <w:sz w:val="20"/>
+                <w:szCs w:val="20"/>
+              </w:rPr>
+              <w:tab/>
+            </w:r>
+            <w:r>
+              <w:rPr>
+                <w:rFonts w:ascii="Consolas" w:hAnsi="Consolas" w:cs="Consolas"/>
+                <w:sz w:val="20"/>
+                <w:szCs w:val="20"/>
+              </w:rPr>
+              <w:tab/>
+              <w:t>//recursively call function but with mid+1 for low and high</w:t>
+            </w:r>
+          </w:p>
+          <w:p>
+            <w:pPr>
+              <w:autoSpaceDE w:val="0"/>
+              <w:autoSpaceDN w:val="0"/>
+              <w:adjustRightInd w:val="0"/>
+              <w:rPr>
+                <w:rFonts w:ascii="Consolas" w:hAnsi="Consolas" w:cs="Consolas"/>
+                <w:sz w:val="20"/>
+                <w:szCs w:val="20"/>
+              </w:rPr>
+            </w:pPr>
+            <w:r>
+              <w:rPr>
+                <w:rFonts w:ascii="Consolas" w:hAnsi="Consolas" w:cs="Consolas"/>
+                <w:sz w:val="20"/>
+                <w:szCs w:val="20"/>
+              </w:rPr>
+              <w:tab/>
+            </w:r>
+            <w:r>
+              <w:rPr>
+                <w:rFonts w:ascii="Consolas" w:hAnsi="Consolas" w:cs="Consolas"/>
+                <w:sz w:val="20"/>
+                <w:szCs w:val="20"/>
+              </w:rPr>
+              <w:tab/>
+            </w:r>
+            <w:r>
+              <w:rPr>
+                <w:rFonts w:ascii="Consolas" w:hAnsi="Consolas" w:cs="Consolas"/>
+                <w:sz w:val="20"/>
+                <w:szCs w:val="20"/>
+              </w:rPr>
+              <w:tab/>
+              <w:t>else {</w:t>
+            </w:r>
+          </w:p>
+          <w:p>
+            <w:pPr>
+              <w:autoSpaceDE w:val="0"/>
+              <w:autoSpaceDN w:val="0"/>
+              <w:adjustRightInd w:val="0"/>
+              <w:rPr>
+                <w:rFonts w:ascii="Consolas" w:hAnsi="Consolas" w:cs="Consolas"/>
+                <w:sz w:val="20"/>
+                <w:szCs w:val="20"/>
+              </w:rPr>
+            </w:pPr>
+            <w:r>
+              <w:rPr>
+                <w:rFonts w:ascii="Consolas" w:hAnsi="Consolas" w:cs="Consolas"/>
+                <w:sz w:val="20"/>
+                <w:szCs w:val="20"/>
+              </w:rPr>
+              <w:tab/>
+            </w:r>
+            <w:r>
+              <w:rPr>
+                <w:rFonts w:ascii="Consolas" w:hAnsi="Consolas" w:cs="Consolas"/>
+                <w:sz w:val="20"/>
+                <w:szCs w:val="20"/>
+              </w:rPr>
+              <w:tab/>
+            </w:r>
+            <w:r>
+              <w:rPr>
+                <w:rFonts w:ascii="Consolas" w:hAnsi="Consolas" w:cs="Consolas"/>
+                <w:sz w:val="20"/>
+                <w:szCs w:val="20"/>
+              </w:rPr>
+              <w:tab/>
+            </w:r>
+            <w:r>
+              <w:rPr>
+                <w:rFonts w:ascii="Consolas" w:hAnsi="Consolas" w:cs="Consolas"/>
+                <w:sz w:val="20"/>
+                <w:szCs w:val="20"/>
+              </w:rPr>
+              <w:tab/>
+              <w:t xml:space="preserve">return </w:t>
+            </w:r>
+            <w:proofErr w:type="spellStart"/>
+            <w:r>
+              <w:rPr>
+                <w:rFonts w:ascii="Consolas" w:hAnsi="Consolas" w:cs="Consolas"/>
+                <w:i/>
+                <w:iCs/>
+                <w:sz w:val="20"/>
+                <w:szCs w:val="20"/>
+              </w:rPr>
+              <w:t>recursiveBinary</w:t>
+            </w:r>
+            <w:proofErr w:type="spellEnd"/>
+            <w:r>
+              <w:rPr>
+                <w:rFonts w:ascii="Consolas" w:hAnsi="Consolas" w:cs="Consolas"/>
+                <w:sz w:val="20"/>
+                <w:szCs w:val="20"/>
+              </w:rPr>
+              <w:t xml:space="preserve">(a, mid+1, high, </w:t>
+            </w:r>
+            <w:proofErr w:type="spellStart"/>
+            <w:r>
+              <w:rPr>
+                <w:rFonts w:ascii="Consolas" w:hAnsi="Consolas" w:cs="Consolas"/>
+                <w:sz w:val="20"/>
+                <w:szCs w:val="20"/>
+              </w:rPr>
+              <w:t>numIn</w:t>
+            </w:r>
+            <w:proofErr w:type="spellEnd"/>
+            <w:r>
+              <w:rPr>
+                <w:rFonts w:ascii="Consolas" w:hAnsi="Consolas" w:cs="Consolas"/>
+                <w:sz w:val="20"/>
+                <w:szCs w:val="20"/>
+              </w:rPr>
+              <w:t>);</w:t>
+            </w:r>
+          </w:p>
+          <w:p>
+            <w:pPr>
+              <w:autoSpaceDE w:val="0"/>
+              <w:autoSpaceDN w:val="0"/>
+              <w:adjustRightInd w:val="0"/>
+              <w:rPr>
+                <w:rFonts w:ascii="Consolas" w:hAnsi="Consolas" w:cs="Consolas"/>
+                <w:sz w:val="20"/>
+                <w:szCs w:val="20"/>
+              </w:rPr>
+            </w:pPr>
+            <w:r>
+              <w:rPr>
+                <w:rFonts w:ascii="Consolas" w:hAnsi="Consolas" w:cs="Consolas"/>
+                <w:sz w:val="20"/>
+                <w:szCs w:val="20"/>
+              </w:rPr>
+              <w:tab/>
+            </w:r>
+            <w:r>
+              <w:rPr>
+                <w:rFonts w:ascii="Consolas" w:hAnsi="Consolas" w:cs="Consolas"/>
+                <w:sz w:val="20"/>
+                <w:szCs w:val="20"/>
+              </w:rPr>
+              <w:tab/>
+            </w:r>
+            <w:r>
+              <w:rPr>
+                <w:rFonts w:ascii="Consolas" w:hAnsi="Consolas" w:cs="Consolas"/>
+                <w:sz w:val="20"/>
+                <w:szCs w:val="20"/>
+              </w:rPr>
+              <w:tab/>
+              <w:t>}</w:t>
+            </w:r>
+          </w:p>
+          <w:p>
+            <w:pPr>
+              <w:autoSpaceDE w:val="0"/>
+              <w:autoSpaceDN w:val="0"/>
+              <w:adjustRightInd w:val="0"/>
+              <w:rPr>
+                <w:rFonts w:ascii="Consolas" w:hAnsi="Consolas" w:cs="Consolas"/>
+                <w:sz w:val="20"/>
+                <w:szCs w:val="20"/>
+              </w:rPr>
+            </w:pPr>
+            <w:r>
+              <w:rPr>
+                <w:rFonts w:ascii="Consolas" w:hAnsi="Consolas" w:cs="Consolas"/>
+                <w:sz w:val="20"/>
+                <w:szCs w:val="20"/>
+              </w:rPr>
+              <w:tab/>
+            </w:r>
+            <w:r>
+              <w:rPr>
+                <w:rFonts w:ascii="Consolas" w:hAnsi="Consolas" w:cs="Consolas"/>
+                <w:sz w:val="20"/>
+                <w:szCs w:val="20"/>
+              </w:rPr>
+              <w:tab/>
+              <w:t>}</w:t>
+            </w:r>
+          </w:p>
+          <w:p>
+            <w:pPr>
+              <w:autoSpaceDE w:val="0"/>
+              <w:autoSpaceDN w:val="0"/>
+              <w:adjustRightInd w:val="0"/>
+              <w:rPr>
+                <w:rFonts w:ascii="Consolas" w:hAnsi="Consolas" w:cs="Consolas"/>
+                <w:sz w:val="20"/>
+                <w:szCs w:val="20"/>
+              </w:rPr>
+            </w:pPr>
+            <w:r>
+              <w:rPr>
+                <w:rFonts w:ascii="Consolas" w:hAnsi="Consolas" w:cs="Consolas"/>
+                <w:sz w:val="20"/>
+                <w:szCs w:val="20"/>
+              </w:rPr>
+              <w:tab/>
+            </w:r>
+            <w:r>
+              <w:rPr>
+                <w:rFonts w:ascii="Consolas" w:hAnsi="Consolas" w:cs="Consolas"/>
+                <w:sz w:val="20"/>
+                <w:szCs w:val="20"/>
+              </w:rPr>
+              <w:tab/>
+              <w:t>return 0;</w:t>
+            </w:r>
+            <w:r>
+              <w:rPr>
+                <w:rFonts w:ascii="Consolas" w:hAnsi="Consolas" w:cs="Consolas"/>
+                <w:sz w:val="20"/>
+                <w:szCs w:val="20"/>
+              </w:rPr>
+              <w:tab/>
+            </w:r>
+          </w:p>
+          <w:p>
+            <w:pPr>
+              <w:autoSpaceDE w:val="0"/>
+              <w:autoSpaceDN w:val="0"/>
+              <w:adjustRightInd w:val="0"/>
+              <w:rPr>
+                <w:rFonts w:ascii="Consolas" w:hAnsi="Consolas" w:cs="Consolas"/>
+                <w:sz w:val="20"/>
+                <w:szCs w:val="20"/>
+              </w:rPr>
+            </w:pPr>
+            <w:r>
+              <w:rPr>
+                <w:rFonts w:ascii="Consolas" w:hAnsi="Consolas" w:cs="Consolas"/>
+                <w:sz w:val="20"/>
+                <w:szCs w:val="20"/>
+              </w:rPr>
+              <w:tab/>
+              <w:t>}</w:t>
+            </w:r>
+          </w:p>
+          <w:p>
+            <w:pPr>
+              <w:autoSpaceDE w:val="0"/>
+              <w:autoSpaceDN w:val="0"/>
+              <w:adjustRightInd w:val="0"/>
+              <w:rPr>
+                <w:rFonts w:ascii="Consolas" w:hAnsi="Consolas" w:cs="Consolas"/>
+                <w:sz w:val="20"/>
+                <w:szCs w:val="20"/>
+              </w:rPr>
+            </w:pPr>
+            <w:r>
+              <w:rPr>
+                <w:rFonts w:ascii="Consolas" w:hAnsi="Consolas" w:cs="Consolas"/>
+                <w:sz w:val="20"/>
+                <w:szCs w:val="20"/>
+              </w:rPr>
+              <w:tab/>
+            </w:r>
+          </w:p>
+          <w:p>
+            <w:pPr>
+              <w:autoSpaceDE w:val="0"/>
+              <w:autoSpaceDN w:val="0"/>
+              <w:adjustRightInd w:val="0"/>
+              <w:rPr>
+                <w:rFonts w:ascii="Consolas" w:hAnsi="Consolas" w:cs="Consolas"/>
+                <w:sz w:val="20"/>
+                <w:szCs w:val="20"/>
+              </w:rPr>
+            </w:pPr>
+            <w:r>
+              <w:rPr>
+                <w:rFonts w:ascii="Consolas" w:hAnsi="Consolas" w:cs="Consolas"/>
+                <w:sz w:val="20"/>
+                <w:szCs w:val="20"/>
+              </w:rPr>
+              <w:tab/>
+              <w:t xml:space="preserve">public static void main(String[] </w:t>
+            </w:r>
+            <w:proofErr w:type="spellStart"/>
+            <w:r>
+              <w:rPr>
+                <w:rFonts w:ascii="Consolas" w:hAnsi="Consolas" w:cs="Consolas"/>
+                <w:sz w:val="20"/>
+                <w:szCs w:val="20"/>
+              </w:rPr>
+              <w:t>args</w:t>
+            </w:r>
+            <w:proofErr w:type="spellEnd"/>
+            <w:r>
+              <w:rPr>
+                <w:rFonts w:ascii="Consolas" w:hAnsi="Consolas" w:cs="Consolas"/>
+                <w:sz w:val="20"/>
+                <w:szCs w:val="20"/>
+              </w:rPr>
+              <w:t>) {</w:t>
+            </w:r>
+          </w:p>
+          <w:p>
+            <w:pPr>
+              <w:autoSpaceDE w:val="0"/>
+              <w:autoSpaceDN w:val="0"/>
+              <w:adjustRightInd w:val="0"/>
+              <w:rPr>
+                <w:rFonts w:ascii="Consolas" w:hAnsi="Consolas" w:cs="Consolas"/>
+                <w:sz w:val="20"/>
+                <w:szCs w:val="20"/>
+              </w:rPr>
+            </w:pPr>
+            <w:r>
+              <w:rPr>
+                <w:rFonts w:ascii="Consolas" w:hAnsi="Consolas" w:cs="Consolas"/>
+                <w:sz w:val="20"/>
+                <w:szCs w:val="20"/>
+              </w:rPr>
+              <w:tab/>
+            </w:r>
+            <w:r>
+              <w:rPr>
+                <w:rFonts w:ascii="Consolas" w:hAnsi="Consolas" w:cs="Consolas"/>
+                <w:sz w:val="20"/>
+                <w:szCs w:val="20"/>
+              </w:rPr>
+              <w:tab/>
+            </w:r>
+            <w:proofErr w:type="spellStart"/>
+            <w:r>
+              <w:rPr>
+                <w:rFonts w:ascii="Consolas" w:hAnsi="Consolas" w:cs="Consolas"/>
+                <w:sz w:val="20"/>
+                <w:szCs w:val="20"/>
+              </w:rPr>
+              <w:t>int</w:t>
+            </w:r>
+            <w:proofErr w:type="spellEnd"/>
+            <w:r>
+              <w:rPr>
+                <w:rFonts w:ascii="Consolas" w:hAnsi="Consolas" w:cs="Consolas"/>
+                <w:sz w:val="20"/>
+                <w:szCs w:val="20"/>
+              </w:rPr>
+              <w:t xml:space="preserve">[] </w:t>
+            </w:r>
+            <w:proofErr w:type="spellStart"/>
+            <w:r>
+              <w:rPr>
+                <w:rFonts w:ascii="Consolas" w:hAnsi="Consolas" w:cs="Consolas"/>
+                <w:sz w:val="20"/>
+                <w:szCs w:val="20"/>
+              </w:rPr>
+              <w:t>OriginalArray</w:t>
+            </w:r>
+            <w:proofErr w:type="spellEnd"/>
+            <w:r>
+              <w:rPr>
+                <w:rFonts w:ascii="Consolas" w:hAnsi="Consolas" w:cs="Consolas"/>
+                <w:sz w:val="20"/>
+                <w:szCs w:val="20"/>
+              </w:rPr>
+              <w:t xml:space="preserve"> = {4,10,6,1,8,10,9,12,14,6,15,6,7,10,8,2,7,3,9,1};</w:t>
+            </w:r>
+          </w:p>
+          <w:p>
+            <w:pPr>
+              <w:autoSpaceDE w:val="0"/>
+              <w:autoSpaceDN w:val="0"/>
+              <w:adjustRightInd w:val="0"/>
+              <w:rPr>
+                <w:rFonts w:ascii="Consolas" w:hAnsi="Consolas" w:cs="Consolas"/>
+                <w:sz w:val="20"/>
+                <w:szCs w:val="20"/>
+              </w:rPr>
+            </w:pPr>
+            <w:r>
+              <w:rPr>
+                <w:rFonts w:ascii="Consolas" w:hAnsi="Consolas" w:cs="Consolas"/>
+                <w:sz w:val="20"/>
+                <w:szCs w:val="20"/>
+              </w:rPr>
+              <w:tab/>
+            </w:r>
+            <w:r>
+              <w:rPr>
+                <w:rFonts w:ascii="Consolas" w:hAnsi="Consolas" w:cs="Consolas"/>
+                <w:sz w:val="20"/>
+                <w:szCs w:val="20"/>
+              </w:rPr>
+              <w:tab/>
+            </w:r>
+          </w:p>
+          <w:p>
+            <w:pPr>
+              <w:autoSpaceDE w:val="0"/>
+              <w:autoSpaceDN w:val="0"/>
+              <w:adjustRightInd w:val="0"/>
+              <w:rPr>
+                <w:rFonts w:ascii="Consolas" w:hAnsi="Consolas" w:cs="Consolas"/>
+                <w:sz w:val="20"/>
+                <w:szCs w:val="20"/>
+              </w:rPr>
+            </w:pPr>
+            <w:r>
+              <w:rPr>
+                <w:rFonts w:ascii="Consolas" w:hAnsi="Consolas" w:cs="Consolas"/>
+                <w:sz w:val="20"/>
+                <w:szCs w:val="20"/>
+              </w:rPr>
+              <w:tab/>
+            </w:r>
+            <w:r>
+              <w:rPr>
+                <w:rFonts w:ascii="Consolas" w:hAnsi="Consolas" w:cs="Consolas"/>
+                <w:sz w:val="20"/>
+                <w:szCs w:val="20"/>
+              </w:rPr>
+              <w:tab/>
+            </w:r>
+            <w:proofErr w:type="spellStart"/>
+            <w:r>
+              <w:rPr>
+                <w:rFonts w:ascii="Consolas" w:hAnsi="Consolas" w:cs="Consolas"/>
+                <w:sz w:val="20"/>
+                <w:szCs w:val="20"/>
+              </w:rPr>
+              <w:t>System.</w:t>
+            </w:r>
+            <w:r>
+              <w:rPr>
+                <w:rFonts w:ascii="Consolas" w:hAnsi="Consolas" w:cs="Consolas"/>
+                <w:b/>
+                <w:bCs/>
+                <w:i/>
+                <w:iCs/>
+                <w:sz w:val="20"/>
+                <w:szCs w:val="20"/>
+              </w:rPr>
+              <w:t>out</w:t>
+            </w:r>
+            <w:r>
+              <w:rPr>
+                <w:rFonts w:ascii="Consolas" w:hAnsi="Consolas" w:cs="Consolas"/>
+                <w:sz w:val="20"/>
+                <w:szCs w:val="20"/>
+              </w:rPr>
+              <w:t>.println</w:t>
+            </w:r>
+            <w:proofErr w:type="spellEnd"/>
+            <w:r>
+              <w:rPr>
+                <w:rFonts w:ascii="Consolas" w:hAnsi="Consolas" w:cs="Consolas"/>
+                <w:sz w:val="20"/>
+                <w:szCs w:val="20"/>
+              </w:rPr>
+              <w:t>("Input number to search: "); // input target number</w:t>
+            </w:r>
+          </w:p>
+          <w:p>
+            <w:pPr>
+              <w:autoSpaceDE w:val="0"/>
+              <w:autoSpaceDN w:val="0"/>
+              <w:adjustRightInd w:val="0"/>
+              <w:rPr>
+                <w:rFonts w:ascii="Consolas" w:hAnsi="Consolas" w:cs="Consolas"/>
+                <w:sz w:val="20"/>
+                <w:szCs w:val="20"/>
+              </w:rPr>
+            </w:pPr>
+            <w:r>
+              <w:rPr>
+                <w:rFonts w:ascii="Consolas" w:hAnsi="Consolas" w:cs="Consolas"/>
+                <w:sz w:val="20"/>
+                <w:szCs w:val="20"/>
+              </w:rPr>
+              <w:tab/>
+            </w:r>
+            <w:r>
+              <w:rPr>
+                <w:rFonts w:ascii="Consolas" w:hAnsi="Consolas" w:cs="Consolas"/>
+                <w:sz w:val="20"/>
+                <w:szCs w:val="20"/>
+              </w:rPr>
+              <w:tab/>
+            </w:r>
+            <w:proofErr w:type="spellStart"/>
+            <w:r>
+              <w:rPr>
+                <w:rFonts w:ascii="Consolas" w:hAnsi="Consolas" w:cs="Consolas"/>
+                <w:sz w:val="20"/>
+                <w:szCs w:val="20"/>
+              </w:rPr>
+              <w:t>int</w:t>
+            </w:r>
+            <w:proofErr w:type="spellEnd"/>
+            <w:r>
+              <w:rPr>
+                <w:rFonts w:ascii="Consolas" w:hAnsi="Consolas" w:cs="Consolas"/>
+                <w:sz w:val="20"/>
+                <w:szCs w:val="20"/>
+              </w:rPr>
+              <w:t xml:space="preserve"> </w:t>
+            </w:r>
+            <w:proofErr w:type="spellStart"/>
+            <w:r>
+              <w:rPr>
+                <w:rFonts w:ascii="Consolas" w:hAnsi="Consolas" w:cs="Consolas"/>
+                <w:sz w:val="20"/>
+                <w:szCs w:val="20"/>
+              </w:rPr>
+              <w:t>numIn</w:t>
+            </w:r>
+            <w:proofErr w:type="spellEnd"/>
+            <w:r>
+              <w:rPr>
+                <w:rFonts w:ascii="Consolas" w:hAnsi="Consolas" w:cs="Consolas"/>
+                <w:sz w:val="20"/>
+                <w:szCs w:val="20"/>
+              </w:rPr>
+              <w:t xml:space="preserve"> = </w:t>
+            </w:r>
+            <w:proofErr w:type="spellStart"/>
+            <w:r>
+              <w:rPr>
+                <w:rFonts w:ascii="Consolas" w:hAnsi="Consolas" w:cs="Consolas"/>
+                <w:i/>
+                <w:iCs/>
+                <w:sz w:val="20"/>
+                <w:szCs w:val="20"/>
+              </w:rPr>
+              <w:t>input</w:t>
+            </w:r>
+            <w:r>
+              <w:rPr>
+                <w:rFonts w:ascii="Consolas" w:hAnsi="Consolas" w:cs="Consolas"/>
+                <w:sz w:val="20"/>
+                <w:szCs w:val="20"/>
+              </w:rPr>
+              <w:t>.nextInt</w:t>
+            </w:r>
+            <w:proofErr w:type="spellEnd"/>
+            <w:r>
+              <w:rPr>
+                <w:rFonts w:ascii="Consolas" w:hAnsi="Consolas" w:cs="Consolas"/>
+                <w:sz w:val="20"/>
+                <w:szCs w:val="20"/>
+              </w:rPr>
+              <w:t>();</w:t>
+            </w:r>
+          </w:p>
+          <w:p>
+            <w:pPr>
+              <w:autoSpaceDE w:val="0"/>
+              <w:autoSpaceDN w:val="0"/>
+              <w:adjustRightInd w:val="0"/>
+              <w:rPr>
+                <w:rFonts w:ascii="Consolas" w:hAnsi="Consolas" w:cs="Consolas"/>
+                <w:sz w:val="20"/>
+                <w:szCs w:val="20"/>
+              </w:rPr>
+            </w:pPr>
+            <w:r>
+              <w:rPr>
+                <w:rFonts w:ascii="Consolas" w:hAnsi="Consolas" w:cs="Consolas"/>
+                <w:sz w:val="20"/>
+                <w:szCs w:val="20"/>
+              </w:rPr>
+              <w:tab/>
+            </w:r>
+            <w:r>
+              <w:rPr>
+                <w:rFonts w:ascii="Consolas" w:hAnsi="Consolas" w:cs="Consolas"/>
+                <w:sz w:val="20"/>
+                <w:szCs w:val="20"/>
+              </w:rPr>
+              <w:tab/>
+            </w:r>
+          </w:p>
+          <w:p>
+            <w:pPr>
+              <w:autoSpaceDE w:val="0"/>
+              <w:autoSpaceDN w:val="0"/>
+              <w:adjustRightInd w:val="0"/>
+              <w:rPr>
+                <w:rFonts w:ascii="Consolas" w:hAnsi="Consolas" w:cs="Consolas"/>
+                <w:sz w:val="20"/>
+                <w:szCs w:val="20"/>
+              </w:rPr>
+            </w:pPr>
+            <w:r>
+              <w:rPr>
+                <w:rFonts w:ascii="Consolas" w:hAnsi="Consolas" w:cs="Consolas"/>
+                <w:sz w:val="20"/>
+                <w:szCs w:val="20"/>
+              </w:rPr>
+              <w:tab/>
+            </w:r>
+            <w:r>
+              <w:rPr>
+                <w:rFonts w:ascii="Consolas" w:hAnsi="Consolas" w:cs="Consolas"/>
+                <w:sz w:val="20"/>
+                <w:szCs w:val="20"/>
+              </w:rPr>
+              <w:tab/>
+            </w:r>
+            <w:proofErr w:type="spellStart"/>
+            <w:r>
+              <w:rPr>
+                <w:rFonts w:ascii="Consolas" w:hAnsi="Consolas" w:cs="Consolas"/>
+                <w:sz w:val="20"/>
+                <w:szCs w:val="20"/>
+              </w:rPr>
+              <w:t>int</w:t>
+            </w:r>
+            <w:proofErr w:type="spellEnd"/>
+            <w:r>
+              <w:rPr>
+                <w:rFonts w:ascii="Consolas" w:hAnsi="Consolas" w:cs="Consolas"/>
+                <w:sz w:val="20"/>
+                <w:szCs w:val="20"/>
+              </w:rPr>
+              <w:t xml:space="preserve">[] </w:t>
+            </w:r>
+            <w:proofErr w:type="spellStart"/>
+            <w:r>
+              <w:rPr>
+                <w:rFonts w:ascii="Consolas" w:hAnsi="Consolas" w:cs="Consolas"/>
+                <w:sz w:val="20"/>
+                <w:szCs w:val="20"/>
+              </w:rPr>
+              <w:t>sortedArray</w:t>
+            </w:r>
+            <w:proofErr w:type="spellEnd"/>
+            <w:r>
+              <w:rPr>
+                <w:rFonts w:ascii="Consolas" w:hAnsi="Consolas" w:cs="Consolas"/>
+                <w:sz w:val="20"/>
+                <w:szCs w:val="20"/>
+              </w:rPr>
+              <w:t xml:space="preserve"> = </w:t>
+            </w:r>
+            <w:proofErr w:type="spellStart"/>
+            <w:r>
+              <w:rPr>
+                <w:rFonts w:ascii="Consolas" w:hAnsi="Consolas" w:cs="Consolas"/>
+                <w:i/>
+                <w:iCs/>
+                <w:sz w:val="20"/>
+                <w:szCs w:val="20"/>
+              </w:rPr>
+              <w:t>insertionSort</w:t>
+            </w:r>
+            <w:proofErr w:type="spellEnd"/>
+            <w:r>
+              <w:rPr>
+                <w:rFonts w:ascii="Consolas" w:hAnsi="Consolas" w:cs="Consolas"/>
+                <w:sz w:val="20"/>
+                <w:szCs w:val="20"/>
+              </w:rPr>
+              <w:t>(</w:t>
+            </w:r>
+            <w:proofErr w:type="spellStart"/>
+            <w:r>
+              <w:rPr>
+                <w:rFonts w:ascii="Consolas" w:hAnsi="Consolas" w:cs="Consolas"/>
+                <w:sz w:val="20"/>
+                <w:szCs w:val="20"/>
+              </w:rPr>
+              <w:t>OriginalArray</w:t>
+            </w:r>
+            <w:proofErr w:type="spellEnd"/>
+            <w:r>
+              <w:rPr>
+                <w:rFonts w:ascii="Consolas" w:hAnsi="Consolas" w:cs="Consolas"/>
+                <w:sz w:val="20"/>
+                <w:szCs w:val="20"/>
+              </w:rPr>
+              <w:t>);</w:t>
+            </w:r>
+          </w:p>
+          <w:p>
+            <w:pPr>
+              <w:autoSpaceDE w:val="0"/>
+              <w:autoSpaceDN w:val="0"/>
+              <w:adjustRightInd w:val="0"/>
+              <w:rPr>
+                <w:rFonts w:ascii="Consolas" w:hAnsi="Consolas" w:cs="Consolas"/>
+                <w:sz w:val="20"/>
+                <w:szCs w:val="20"/>
+              </w:rPr>
+            </w:pPr>
+            <w:r>
+              <w:rPr>
+                <w:rFonts w:ascii="Consolas" w:hAnsi="Consolas" w:cs="Consolas"/>
+                <w:sz w:val="20"/>
+                <w:szCs w:val="20"/>
+              </w:rPr>
+              <w:tab/>
+            </w:r>
+            <w:r>
+              <w:rPr>
+                <w:rFonts w:ascii="Consolas" w:hAnsi="Consolas" w:cs="Consolas"/>
+                <w:sz w:val="20"/>
+                <w:szCs w:val="20"/>
+              </w:rPr>
+              <w:tab/>
+            </w:r>
+            <w:proofErr w:type="spellStart"/>
+            <w:r>
+              <w:rPr>
+                <w:rFonts w:ascii="Consolas" w:hAnsi="Consolas" w:cs="Consolas"/>
+                <w:sz w:val="20"/>
+                <w:szCs w:val="20"/>
+              </w:rPr>
+              <w:t>int</w:t>
+            </w:r>
+            <w:proofErr w:type="spellEnd"/>
+            <w:r>
+              <w:rPr>
+                <w:rFonts w:ascii="Consolas" w:hAnsi="Consolas" w:cs="Consolas"/>
+                <w:sz w:val="20"/>
+                <w:szCs w:val="20"/>
+              </w:rPr>
+              <w:t xml:space="preserve"> count = </w:t>
+            </w:r>
+            <w:proofErr w:type="spellStart"/>
+            <w:r>
+              <w:rPr>
+                <w:rFonts w:ascii="Consolas" w:hAnsi="Consolas" w:cs="Consolas"/>
+                <w:i/>
+                <w:iCs/>
+                <w:sz w:val="20"/>
+                <w:szCs w:val="20"/>
+              </w:rPr>
+              <w:t>recursiveBinary</w:t>
+            </w:r>
+            <w:proofErr w:type="spellEnd"/>
+            <w:r>
+              <w:rPr>
+                <w:rFonts w:ascii="Consolas" w:hAnsi="Consolas" w:cs="Consolas"/>
+                <w:sz w:val="20"/>
+                <w:szCs w:val="20"/>
+              </w:rPr>
+              <w:t>(</w:t>
+            </w:r>
+            <w:proofErr w:type="spellStart"/>
+            <w:r>
+              <w:rPr>
+                <w:rFonts w:ascii="Consolas" w:hAnsi="Consolas" w:cs="Consolas"/>
+                <w:sz w:val="20"/>
+                <w:szCs w:val="20"/>
+              </w:rPr>
+              <w:t>sortedArray</w:t>
+            </w:r>
+            <w:proofErr w:type="spellEnd"/>
+            <w:r>
+              <w:rPr>
+                <w:rFonts w:ascii="Consolas" w:hAnsi="Consolas" w:cs="Consolas"/>
+                <w:sz w:val="20"/>
+                <w:szCs w:val="20"/>
+              </w:rPr>
+              <w:t xml:space="preserve">, 0, sortedArray.length-1, </w:t>
+            </w:r>
+            <w:proofErr w:type="spellStart"/>
+            <w:r>
+              <w:rPr>
+                <w:rFonts w:ascii="Consolas" w:hAnsi="Consolas" w:cs="Consolas"/>
+                <w:sz w:val="20"/>
+                <w:szCs w:val="20"/>
+              </w:rPr>
+              <w:t>numIn</w:t>
+            </w:r>
+            <w:proofErr w:type="spellEnd"/>
+            <w:r>
+              <w:rPr>
+                <w:rFonts w:ascii="Consolas" w:hAnsi="Consolas" w:cs="Consolas"/>
+                <w:sz w:val="20"/>
+                <w:szCs w:val="20"/>
+              </w:rPr>
+              <w:t xml:space="preserve">); // new sorted array put into recursive search </w:t>
+            </w:r>
+          </w:p>
+          <w:p>
+            <w:pPr>
+              <w:autoSpaceDE w:val="0"/>
+              <w:autoSpaceDN w:val="0"/>
+              <w:adjustRightInd w:val="0"/>
+              <w:rPr>
+                <w:rFonts w:ascii="Consolas" w:hAnsi="Consolas" w:cs="Consolas"/>
+                <w:sz w:val="20"/>
+                <w:szCs w:val="20"/>
+              </w:rPr>
+            </w:pPr>
+            <w:r>
+              <w:rPr>
+                <w:rFonts w:ascii="Consolas" w:hAnsi="Consolas" w:cs="Consolas"/>
+                <w:sz w:val="20"/>
+                <w:szCs w:val="20"/>
+              </w:rPr>
+              <w:tab/>
+            </w:r>
+            <w:r>
+              <w:rPr>
+                <w:rFonts w:ascii="Consolas" w:hAnsi="Consolas" w:cs="Consolas"/>
+                <w:sz w:val="20"/>
+                <w:szCs w:val="20"/>
+              </w:rPr>
+              <w:tab/>
+            </w:r>
+            <w:r>
+              <w:rPr>
+                <w:rFonts w:ascii="Consolas" w:hAnsi="Consolas" w:cs="Consolas"/>
+                <w:sz w:val="20"/>
+                <w:szCs w:val="20"/>
+              </w:rPr>
+              <w:tab/>
+            </w:r>
+            <w:r>
+              <w:rPr>
+                <w:rFonts w:ascii="Consolas" w:hAnsi="Consolas" w:cs="Consolas"/>
+                <w:sz w:val="20"/>
+                <w:szCs w:val="20"/>
+              </w:rPr>
+              <w:tab/>
+            </w:r>
+            <w:r>
+              <w:rPr>
+                <w:rFonts w:ascii="Consolas" w:hAnsi="Consolas" w:cs="Consolas"/>
+                <w:sz w:val="20"/>
+                <w:szCs w:val="20"/>
+              </w:rPr>
+              <w:tab/>
+            </w:r>
+            <w:r>
+              <w:rPr>
+                <w:rFonts w:ascii="Consolas" w:hAnsi="Consolas" w:cs="Consolas"/>
+                <w:sz w:val="20"/>
+                <w:szCs w:val="20"/>
+              </w:rPr>
+              <w:tab/>
+            </w:r>
+            <w:r>
+              <w:rPr>
+                <w:rFonts w:ascii="Consolas" w:hAnsi="Consolas" w:cs="Consolas"/>
+                <w:sz w:val="20"/>
+                <w:szCs w:val="20"/>
+              </w:rPr>
+              <w:tab/>
+            </w:r>
+            <w:r>
+              <w:rPr>
+                <w:rFonts w:ascii="Consolas" w:hAnsi="Consolas" w:cs="Consolas"/>
+                <w:sz w:val="20"/>
+                <w:szCs w:val="20"/>
+              </w:rPr>
+              <w:tab/>
+            </w:r>
+            <w:r>
+              <w:rPr>
+                <w:rFonts w:ascii="Consolas" w:hAnsi="Consolas" w:cs="Consolas"/>
+                <w:sz w:val="20"/>
+                <w:szCs w:val="20"/>
+              </w:rPr>
+              <w:tab/>
+            </w:r>
+            <w:r>
+              <w:rPr>
+                <w:rFonts w:ascii="Consolas" w:hAnsi="Consolas" w:cs="Consolas"/>
+                <w:sz w:val="20"/>
+                <w:szCs w:val="20"/>
+              </w:rPr>
+              <w:tab/>
+              <w:t>// a</w:t>
+            </w:r>
+            <w:r>
+              <w:rPr>
+                <w:rFonts w:ascii="Consolas" w:hAnsi="Consolas" w:cs="Consolas"/>
+                <w:sz w:val="20"/>
+                <w:szCs w:val="20"/>
+              </w:rPr>
+              <w:tab/>
+            </w:r>
+            <w:r>
+              <w:rPr>
+                <w:rFonts w:ascii="Consolas" w:hAnsi="Consolas" w:cs="Consolas"/>
+                <w:sz w:val="20"/>
+                <w:szCs w:val="20"/>
+              </w:rPr>
+              <w:tab/>
+              <w:t xml:space="preserve">       low</w:t>
+            </w:r>
+            <w:r>
+              <w:rPr>
+                <w:rFonts w:ascii="Consolas" w:hAnsi="Consolas" w:cs="Consolas"/>
+                <w:sz w:val="20"/>
+                <w:szCs w:val="20"/>
+              </w:rPr>
+              <w:tab/>
+            </w:r>
+            <w:r>
+              <w:rPr>
+                <w:rFonts w:ascii="Consolas" w:hAnsi="Consolas" w:cs="Consolas"/>
+                <w:sz w:val="20"/>
+                <w:szCs w:val="20"/>
+              </w:rPr>
+              <w:tab/>
+            </w:r>
+            <w:r>
+              <w:rPr>
+                <w:rFonts w:ascii="Consolas" w:hAnsi="Consolas" w:cs="Consolas"/>
+                <w:sz w:val="20"/>
+                <w:szCs w:val="20"/>
+              </w:rPr>
+              <w:tab/>
+            </w:r>
+            <w:r>
+              <w:rPr>
+                <w:rFonts w:ascii="Consolas" w:hAnsi="Consolas" w:cs="Consolas"/>
+                <w:sz w:val="20"/>
+                <w:szCs w:val="20"/>
+              </w:rPr>
+              <w:tab/>
+            </w:r>
+            <w:r>
+              <w:rPr>
+                <w:rFonts w:ascii="Consolas" w:hAnsi="Consolas" w:cs="Consolas"/>
+                <w:sz w:val="20"/>
+                <w:szCs w:val="20"/>
+              </w:rPr>
+              <w:tab/>
+            </w:r>
+            <w:r>
+              <w:rPr>
+                <w:rFonts w:ascii="Consolas" w:hAnsi="Consolas" w:cs="Consolas"/>
+                <w:sz w:val="20"/>
+                <w:szCs w:val="20"/>
+              </w:rPr>
+              <w:tab/>
+            </w:r>
+            <w:r>
+              <w:rPr>
+                <w:rFonts w:ascii="Consolas" w:hAnsi="Consolas" w:cs="Consolas"/>
+                <w:sz w:val="20"/>
+                <w:szCs w:val="20"/>
+              </w:rPr>
+              <w:tab/>
+            </w:r>
+            <w:r>
+              <w:rPr>
+                <w:rFonts w:ascii="Consolas" w:hAnsi="Consolas" w:cs="Consolas"/>
+                <w:sz w:val="20"/>
+                <w:szCs w:val="20"/>
+              </w:rPr>
+              <w:tab/>
+            </w:r>
+            <w:r>
+              <w:rPr>
+                <w:rFonts w:ascii="Consolas" w:hAnsi="Consolas" w:cs="Consolas"/>
+                <w:sz w:val="20"/>
+                <w:szCs w:val="20"/>
+              </w:rPr>
+              <w:tab/>
+              <w:t>high</w:t>
+            </w:r>
+            <w:r>
+              <w:rPr>
+                <w:rFonts w:ascii="Consolas" w:hAnsi="Consolas" w:cs="Consolas"/>
+                <w:sz w:val="20"/>
+                <w:szCs w:val="20"/>
+              </w:rPr>
+              <w:tab/>
+            </w:r>
+            <w:r>
+              <w:rPr>
+                <w:rFonts w:ascii="Consolas" w:hAnsi="Consolas" w:cs="Consolas"/>
+                <w:sz w:val="20"/>
+                <w:szCs w:val="20"/>
+              </w:rPr>
+              <w:tab/>
+            </w:r>
+            <w:r>
+              <w:rPr>
+                <w:rFonts w:ascii="Consolas" w:hAnsi="Consolas" w:cs="Consolas"/>
+                <w:sz w:val="20"/>
+                <w:szCs w:val="20"/>
+              </w:rPr>
+              <w:tab/>
+              <w:t xml:space="preserve">  target</w:t>
+            </w:r>
+          </w:p>
+          <w:p>
+            <w:pPr>
+              <w:autoSpaceDE w:val="0"/>
+              <w:autoSpaceDN w:val="0"/>
+              <w:adjustRightInd w:val="0"/>
+              <w:rPr>
+                <w:rFonts w:ascii="Consolas" w:hAnsi="Consolas" w:cs="Consolas"/>
+                <w:sz w:val="20"/>
+                <w:szCs w:val="20"/>
+              </w:rPr>
+            </w:pPr>
+            <w:r>
+              <w:rPr>
+                <w:rFonts w:ascii="Consolas" w:hAnsi="Consolas" w:cs="Consolas"/>
+                <w:sz w:val="20"/>
+                <w:szCs w:val="20"/>
+              </w:rPr>
+              <w:tab/>
+            </w:r>
+            <w:r>
+              <w:rPr>
+                <w:rFonts w:ascii="Consolas" w:hAnsi="Consolas" w:cs="Consolas"/>
+                <w:sz w:val="20"/>
+                <w:szCs w:val="20"/>
+              </w:rPr>
+              <w:tab/>
+            </w:r>
+            <w:proofErr w:type="spellStart"/>
+            <w:r>
+              <w:rPr>
+                <w:rFonts w:ascii="Consolas" w:hAnsi="Consolas" w:cs="Consolas"/>
+                <w:sz w:val="20"/>
+                <w:szCs w:val="20"/>
+              </w:rPr>
+              <w:t>System.</w:t>
+            </w:r>
+            <w:r>
+              <w:rPr>
+                <w:rFonts w:ascii="Consolas" w:hAnsi="Consolas" w:cs="Consolas"/>
+                <w:b/>
+                <w:bCs/>
+                <w:i/>
+                <w:iCs/>
+                <w:sz w:val="20"/>
+                <w:szCs w:val="20"/>
+              </w:rPr>
+              <w:t>out</w:t>
+            </w:r>
+            <w:r>
+              <w:rPr>
+                <w:rFonts w:ascii="Consolas" w:hAnsi="Consolas" w:cs="Consolas"/>
+                <w:sz w:val="20"/>
+                <w:szCs w:val="20"/>
+              </w:rPr>
+              <w:t>.println</w:t>
+            </w:r>
+            <w:proofErr w:type="spellEnd"/>
+            <w:r>
+              <w:rPr>
+                <w:rFonts w:ascii="Consolas" w:hAnsi="Consolas" w:cs="Consolas"/>
+                <w:sz w:val="20"/>
+                <w:szCs w:val="20"/>
+              </w:rPr>
+              <w:t>("\n\</w:t>
+            </w:r>
+            <w:proofErr w:type="spellStart"/>
+            <w:r>
+              <w:rPr>
+                <w:rFonts w:ascii="Consolas" w:hAnsi="Consolas" w:cs="Consolas"/>
+                <w:sz w:val="20"/>
+                <w:szCs w:val="20"/>
+              </w:rPr>
+              <w:t>nThere</w:t>
+            </w:r>
+            <w:proofErr w:type="spellEnd"/>
+            <w:r>
+              <w:rPr>
+                <w:rFonts w:ascii="Consolas" w:hAnsi="Consolas" w:cs="Consolas"/>
+                <w:sz w:val="20"/>
+                <w:szCs w:val="20"/>
+              </w:rPr>
+              <w:t xml:space="preserve"> are " + count + " instances of this number in the array");</w:t>
+            </w:r>
+          </w:p>
+          <w:p>
+            <w:pPr>
+              <w:autoSpaceDE w:val="0"/>
+              <w:autoSpaceDN w:val="0"/>
+              <w:adjustRightInd w:val="0"/>
+              <w:rPr>
+                <w:rFonts w:ascii="Consolas" w:hAnsi="Consolas" w:cs="Consolas"/>
+                <w:sz w:val="20"/>
+                <w:szCs w:val="20"/>
+              </w:rPr>
+            </w:pPr>
+            <w:r>
+              <w:rPr>
+                <w:rFonts w:ascii="Consolas" w:hAnsi="Consolas" w:cs="Consolas"/>
+                <w:sz w:val="20"/>
+                <w:szCs w:val="20"/>
+              </w:rPr>
+              <w:tab/>
+              <w:t>}</w:t>
+            </w:r>
+          </w:p>
+          <w:p>
+            <w:pPr>
+              <w:autoSpaceDE w:val="0"/>
+              <w:autoSpaceDN w:val="0"/>
+              <w:adjustRightInd w:val="0"/>
+              <w:rPr>
+                <w:rFonts w:ascii="Consolas" w:hAnsi="Consolas" w:cs="Consolas"/>
+                <w:sz w:val="20"/>
+                <w:szCs w:val="20"/>
+              </w:rPr>
+            </w:pPr>
           </w:p>
         </w:tc>
       </w:tr>
@@ -270,6 +4546,7 @@
           <w:sz w:val="22"/>
           <w:szCs w:val="27"/>
         </w:rPr>
+        <w:lastRenderedPageBreak/>
         <w:t xml:space="preserve">Please add developer comments to the various elements of your search. </w:t>
       </w:r>
       <w:r>
@@ -359,6 +4636,7 @@
           <w:sz w:val="22"/>
           <w:szCs w:val="27"/>
         </w:rPr>
+        <w:lastRenderedPageBreak/>
         <w:br/>
       </w:r>
       <w:r>
@@ -396,6 +4674,17 @@
                 <w:szCs w:val="27"/>
               </w:rPr>
             </w:pPr>
+            <w:r>
+              <w:rPr>
+                <w:rFonts w:ascii="Arial" w:hAnsi="Arial" w:cs="Arial"/>
+                <w:color w:val="000000"/>
+                <w:sz w:val="22"/>
+                <w:szCs w:val="27"/>
+              </w:rPr>
+              <w:t>Doesn’t require as much code to loop back through and can just re-use itself to do more counting</w:t>
+            </w:r>
+            <w:bookmarkStart w:id="0" w:name="_GoBack"/>
+            <w:bookmarkEnd w:id="0"/>
           </w:p>
         </w:tc>
       </w:tr>

</xml_diff>

<commit_message>
minor polish to recursive search
</commit_message>
<xml_diff>
--- a/Recursive Search Analysis Assignment.docx
+++ b/Recursive Search Analysis Assignment.docx
@@ -1413,92 +1413,98 @@
               <w:tab/>
               <w:t>}</w:t>
             </w:r>
-          </w:p>
-          <w:p>
-            <w:pPr>
-              <w:autoSpaceDE w:val="0"/>
-              <w:autoSpaceDN w:val="0"/>
-              <w:adjustRightInd w:val="0"/>
-              <w:rPr>
-                <w:rFonts w:ascii="Consolas" w:hAnsi="Consolas" w:cs="Consolas"/>
-                <w:sz w:val="20"/>
-                <w:szCs w:val="20"/>
-              </w:rPr>
-            </w:pPr>
-          </w:p>
-          <w:p>
-            <w:pPr>
-              <w:autoSpaceDE w:val="0"/>
-              <w:autoSpaceDN w:val="0"/>
-              <w:adjustRightInd w:val="0"/>
-              <w:rPr>
-                <w:rFonts w:ascii="Consolas" w:hAnsi="Consolas" w:cs="Consolas"/>
-                <w:sz w:val="20"/>
-                <w:szCs w:val="20"/>
-              </w:rPr>
-            </w:pPr>
-            <w:r>
-              <w:rPr>
-                <w:rFonts w:ascii="Consolas" w:hAnsi="Consolas" w:cs="Consolas"/>
-                <w:sz w:val="20"/>
-                <w:szCs w:val="20"/>
-              </w:rPr>
-              <w:tab/>
-            </w:r>
-            <w:r>
-              <w:rPr>
-                <w:rFonts w:ascii="Consolas" w:hAnsi="Consolas" w:cs="Consolas"/>
-                <w:sz w:val="20"/>
-                <w:szCs w:val="20"/>
-              </w:rPr>
-              <w:tab/>
-              <w:t xml:space="preserve">// </w:t>
-            </w:r>
-            <w:r>
-              <w:rPr>
-                <w:rFonts w:ascii="Consolas" w:hAnsi="Consolas" w:cs="Consolas"/>
-                <w:b/>
-                <w:bCs/>
-                <w:sz w:val="20"/>
-                <w:szCs w:val="20"/>
-              </w:rPr>
-              <w:t>XXX</w:t>
-            </w:r>
-            <w:r>
-              <w:rPr>
-                <w:rFonts w:ascii="Consolas" w:hAnsi="Consolas" w:cs="Consolas"/>
-                <w:sz w:val="20"/>
-                <w:szCs w:val="20"/>
-              </w:rPr>
-              <w:t xml:space="preserve"> debug</w:t>
-            </w:r>
-          </w:p>
-          <w:p>
-            <w:pPr>
-              <w:autoSpaceDE w:val="0"/>
-              <w:autoSpaceDN w:val="0"/>
-              <w:adjustRightInd w:val="0"/>
-              <w:rPr>
-                <w:rFonts w:ascii="Consolas" w:hAnsi="Consolas" w:cs="Consolas"/>
-                <w:sz w:val="20"/>
-                <w:szCs w:val="20"/>
-              </w:rPr>
-            </w:pPr>
-            <w:r>
-              <w:rPr>
-                <w:rFonts w:ascii="Consolas" w:hAnsi="Consolas" w:cs="Consolas"/>
-                <w:sz w:val="20"/>
-                <w:szCs w:val="20"/>
-              </w:rPr>
-              <w:tab/>
-            </w:r>
-            <w:r>
-              <w:rPr>
-                <w:rFonts w:ascii="Consolas" w:hAnsi="Consolas" w:cs="Consolas"/>
-                <w:sz w:val="20"/>
-                <w:szCs w:val="20"/>
-              </w:rPr>
-              <w:tab/>
+            <w:bookmarkStart w:id="0" w:name="_GoBack"/>
+            <w:bookmarkEnd w:id="0"/>
+          </w:p>
+          <w:p>
+            <w:pPr>
+              <w:autoSpaceDE w:val="0"/>
+              <w:autoSpaceDN w:val="0"/>
+              <w:adjustRightInd w:val="0"/>
+              <w:rPr>
+                <w:rFonts w:ascii="Consolas" w:hAnsi="Consolas" w:cs="Consolas"/>
+                <w:sz w:val="20"/>
+                <w:szCs w:val="20"/>
+              </w:rPr>
+            </w:pPr>
+            <w:r>
+              <w:rPr>
+                <w:rFonts w:ascii="Consolas" w:hAnsi="Consolas" w:cs="Consolas"/>
+                <w:sz w:val="20"/>
+                <w:szCs w:val="20"/>
+              </w:rPr>
+              <w:tab/>
+            </w:r>
+            <w:r>
+              <w:rPr>
+                <w:rFonts w:ascii="Consolas" w:hAnsi="Consolas" w:cs="Consolas"/>
+                <w:sz w:val="20"/>
+                <w:szCs w:val="20"/>
+              </w:rPr>
+              <w:tab/>
+              <w:t>return a;</w:t>
+            </w:r>
+          </w:p>
+          <w:p>
+            <w:pPr>
+              <w:autoSpaceDE w:val="0"/>
+              <w:autoSpaceDN w:val="0"/>
+              <w:adjustRightInd w:val="0"/>
+              <w:rPr>
+                <w:rFonts w:ascii="Consolas" w:hAnsi="Consolas" w:cs="Consolas"/>
+                <w:sz w:val="20"/>
+                <w:szCs w:val="20"/>
+              </w:rPr>
+            </w:pPr>
+            <w:r>
+              <w:rPr>
+                <w:rFonts w:ascii="Consolas" w:hAnsi="Consolas" w:cs="Consolas"/>
+                <w:sz w:val="20"/>
+                <w:szCs w:val="20"/>
+              </w:rPr>
+              <w:tab/>
+              <w:t>}</w:t>
+            </w:r>
+          </w:p>
+          <w:p>
+            <w:pPr>
+              <w:autoSpaceDE w:val="0"/>
+              <w:autoSpaceDN w:val="0"/>
+              <w:adjustRightInd w:val="0"/>
+              <w:rPr>
+                <w:rFonts w:ascii="Consolas" w:hAnsi="Consolas" w:cs="Consolas"/>
+                <w:sz w:val="20"/>
+                <w:szCs w:val="20"/>
+              </w:rPr>
+            </w:pPr>
+            <w:r>
+              <w:rPr>
+                <w:rFonts w:ascii="Consolas" w:hAnsi="Consolas" w:cs="Consolas"/>
+                <w:sz w:val="20"/>
+                <w:szCs w:val="20"/>
+              </w:rPr>
+              <w:tab/>
+            </w:r>
+          </w:p>
+          <w:p>
+            <w:pPr>
+              <w:autoSpaceDE w:val="0"/>
+              <w:autoSpaceDN w:val="0"/>
+              <w:adjustRightInd w:val="0"/>
+              <w:rPr>
+                <w:rFonts w:ascii="Consolas" w:hAnsi="Consolas" w:cs="Consolas"/>
+                <w:sz w:val="20"/>
+                <w:szCs w:val="20"/>
+              </w:rPr>
+            </w:pPr>
+            <w:r>
+              <w:rPr>
+                <w:rFonts w:ascii="Consolas" w:hAnsi="Consolas" w:cs="Consolas"/>
+                <w:sz w:val="20"/>
+                <w:szCs w:val="20"/>
+              </w:rPr>
+              <w:tab/>
+              <w:t xml:space="preserve">public static </w:t>
             </w:r>
             <w:proofErr w:type="spellStart"/>
             <w:r>
@@ -1507,27 +1513,7 @@
                 <w:sz w:val="20"/>
                 <w:szCs w:val="20"/>
               </w:rPr>
-              <w:t>System.</w:t>
-            </w:r>
-            <w:r>
-              <w:rPr>
-                <w:rFonts w:ascii="Consolas" w:hAnsi="Consolas" w:cs="Consolas"/>
-                <w:b/>
-                <w:bCs/>
-                <w:i/>
-                <w:iCs/>
-                <w:sz w:val="20"/>
-                <w:szCs w:val="20"/>
-              </w:rPr>
-              <w:t>out</w:t>
-            </w:r>
-            <w:r>
-              <w:rPr>
-                <w:rFonts w:ascii="Consolas" w:hAnsi="Consolas" w:cs="Consolas"/>
-                <w:sz w:val="20"/>
-                <w:szCs w:val="20"/>
-              </w:rPr>
-              <w:t>.println</w:t>
+              <w:t>int</w:t>
             </w:r>
             <w:proofErr w:type="spellEnd"/>
             <w:r>
@@ -1536,20 +1522,662 @@
                 <w:sz w:val="20"/>
                 <w:szCs w:val="20"/>
               </w:rPr>
-              <w:t>("\n");</w:t>
-            </w:r>
-          </w:p>
-          <w:p>
-            <w:pPr>
-              <w:autoSpaceDE w:val="0"/>
-              <w:autoSpaceDN w:val="0"/>
-              <w:adjustRightInd w:val="0"/>
-              <w:rPr>
-                <w:rFonts w:ascii="Consolas" w:hAnsi="Consolas" w:cs="Consolas"/>
-                <w:sz w:val="20"/>
-                <w:szCs w:val="20"/>
-              </w:rPr>
-            </w:pPr>
+              <w:t xml:space="preserve"> </w:t>
+            </w:r>
+            <w:proofErr w:type="spellStart"/>
+            <w:r>
+              <w:rPr>
+                <w:rFonts w:ascii="Consolas" w:hAnsi="Consolas" w:cs="Consolas"/>
+                <w:sz w:val="20"/>
+                <w:szCs w:val="20"/>
+              </w:rPr>
+              <w:t>recursiveBinary</w:t>
+            </w:r>
+            <w:proofErr w:type="spellEnd"/>
+            <w:r>
+              <w:rPr>
+                <w:rFonts w:ascii="Consolas" w:hAnsi="Consolas" w:cs="Consolas"/>
+                <w:sz w:val="20"/>
+                <w:szCs w:val="20"/>
+              </w:rPr>
+              <w:t>(</w:t>
+            </w:r>
+            <w:proofErr w:type="spellStart"/>
+            <w:r>
+              <w:rPr>
+                <w:rFonts w:ascii="Consolas" w:hAnsi="Consolas" w:cs="Consolas"/>
+                <w:sz w:val="20"/>
+                <w:szCs w:val="20"/>
+              </w:rPr>
+              <w:t>int</w:t>
+            </w:r>
+            <w:proofErr w:type="spellEnd"/>
+            <w:r>
+              <w:rPr>
+                <w:rFonts w:ascii="Consolas" w:hAnsi="Consolas" w:cs="Consolas"/>
+                <w:sz w:val="20"/>
+                <w:szCs w:val="20"/>
+              </w:rPr>
+              <w:t xml:space="preserve">[] a, </w:t>
+            </w:r>
+            <w:proofErr w:type="spellStart"/>
+            <w:r>
+              <w:rPr>
+                <w:rFonts w:ascii="Consolas" w:hAnsi="Consolas" w:cs="Consolas"/>
+                <w:sz w:val="20"/>
+                <w:szCs w:val="20"/>
+              </w:rPr>
+              <w:t>int</w:t>
+            </w:r>
+            <w:proofErr w:type="spellEnd"/>
+            <w:r>
+              <w:rPr>
+                <w:rFonts w:ascii="Consolas" w:hAnsi="Consolas" w:cs="Consolas"/>
+                <w:sz w:val="20"/>
+                <w:szCs w:val="20"/>
+              </w:rPr>
+              <w:t xml:space="preserve"> low, </w:t>
+            </w:r>
+            <w:proofErr w:type="spellStart"/>
+            <w:r>
+              <w:rPr>
+                <w:rFonts w:ascii="Consolas" w:hAnsi="Consolas" w:cs="Consolas"/>
+                <w:sz w:val="20"/>
+                <w:szCs w:val="20"/>
+              </w:rPr>
+              <w:t>int</w:t>
+            </w:r>
+            <w:proofErr w:type="spellEnd"/>
+            <w:r>
+              <w:rPr>
+                <w:rFonts w:ascii="Consolas" w:hAnsi="Consolas" w:cs="Consolas"/>
+                <w:sz w:val="20"/>
+                <w:szCs w:val="20"/>
+              </w:rPr>
+              <w:t xml:space="preserve"> high, </w:t>
+            </w:r>
+            <w:proofErr w:type="spellStart"/>
+            <w:r>
+              <w:rPr>
+                <w:rFonts w:ascii="Consolas" w:hAnsi="Consolas" w:cs="Consolas"/>
+                <w:sz w:val="20"/>
+                <w:szCs w:val="20"/>
+              </w:rPr>
+              <w:t>int</w:t>
+            </w:r>
+            <w:proofErr w:type="spellEnd"/>
+            <w:r>
+              <w:rPr>
+                <w:rFonts w:ascii="Consolas" w:hAnsi="Consolas" w:cs="Consolas"/>
+                <w:sz w:val="20"/>
+                <w:szCs w:val="20"/>
+              </w:rPr>
+              <w:t xml:space="preserve"> </w:t>
+            </w:r>
+            <w:proofErr w:type="spellStart"/>
+            <w:r>
+              <w:rPr>
+                <w:rFonts w:ascii="Consolas" w:hAnsi="Consolas" w:cs="Consolas"/>
+                <w:sz w:val="20"/>
+                <w:szCs w:val="20"/>
+              </w:rPr>
+              <w:t>numIn</w:t>
+            </w:r>
+            <w:proofErr w:type="spellEnd"/>
+            <w:r>
+              <w:rPr>
+                <w:rFonts w:ascii="Consolas" w:hAnsi="Consolas" w:cs="Consolas"/>
+                <w:sz w:val="20"/>
+                <w:szCs w:val="20"/>
+              </w:rPr>
+              <w:t>) {</w:t>
+            </w:r>
+          </w:p>
+          <w:p>
+            <w:pPr>
+              <w:autoSpaceDE w:val="0"/>
+              <w:autoSpaceDN w:val="0"/>
+              <w:adjustRightInd w:val="0"/>
+              <w:rPr>
+                <w:rFonts w:ascii="Consolas" w:hAnsi="Consolas" w:cs="Consolas"/>
+                <w:sz w:val="20"/>
+                <w:szCs w:val="20"/>
+              </w:rPr>
+            </w:pPr>
+            <w:r>
+              <w:rPr>
+                <w:rFonts w:ascii="Consolas" w:hAnsi="Consolas" w:cs="Consolas"/>
+                <w:sz w:val="20"/>
+                <w:szCs w:val="20"/>
+              </w:rPr>
+              <w:tab/>
+            </w:r>
+            <w:r>
+              <w:rPr>
+                <w:rFonts w:ascii="Consolas" w:hAnsi="Consolas" w:cs="Consolas"/>
+                <w:sz w:val="20"/>
+                <w:szCs w:val="20"/>
+              </w:rPr>
+              <w:tab/>
+            </w:r>
+            <w:proofErr w:type="spellStart"/>
+            <w:r>
+              <w:rPr>
+                <w:rFonts w:ascii="Consolas" w:hAnsi="Consolas" w:cs="Consolas"/>
+                <w:sz w:val="20"/>
+                <w:szCs w:val="20"/>
+              </w:rPr>
+              <w:t>int</w:t>
+            </w:r>
+            <w:proofErr w:type="spellEnd"/>
+            <w:r>
+              <w:rPr>
+                <w:rFonts w:ascii="Consolas" w:hAnsi="Consolas" w:cs="Consolas"/>
+                <w:sz w:val="20"/>
+                <w:szCs w:val="20"/>
+              </w:rPr>
+              <w:t xml:space="preserve"> mid = 0;</w:t>
+            </w:r>
+          </w:p>
+          <w:p>
+            <w:pPr>
+              <w:autoSpaceDE w:val="0"/>
+              <w:autoSpaceDN w:val="0"/>
+              <w:adjustRightInd w:val="0"/>
+              <w:rPr>
+                <w:rFonts w:ascii="Consolas" w:hAnsi="Consolas" w:cs="Consolas"/>
+                <w:sz w:val="20"/>
+                <w:szCs w:val="20"/>
+              </w:rPr>
+            </w:pPr>
+            <w:r>
+              <w:rPr>
+                <w:rFonts w:ascii="Consolas" w:hAnsi="Consolas" w:cs="Consolas"/>
+                <w:sz w:val="20"/>
+                <w:szCs w:val="20"/>
+              </w:rPr>
+              <w:tab/>
+            </w:r>
+            <w:r>
+              <w:rPr>
+                <w:rFonts w:ascii="Consolas" w:hAnsi="Consolas" w:cs="Consolas"/>
+                <w:sz w:val="20"/>
+                <w:szCs w:val="20"/>
+              </w:rPr>
+              <w:tab/>
+            </w:r>
+            <w:proofErr w:type="spellStart"/>
+            <w:r>
+              <w:rPr>
+                <w:rFonts w:ascii="Consolas" w:hAnsi="Consolas" w:cs="Consolas"/>
+                <w:sz w:val="20"/>
+                <w:szCs w:val="20"/>
+              </w:rPr>
+              <w:t>int</w:t>
+            </w:r>
+            <w:proofErr w:type="spellEnd"/>
+            <w:r>
+              <w:rPr>
+                <w:rFonts w:ascii="Consolas" w:hAnsi="Consolas" w:cs="Consolas"/>
+                <w:sz w:val="20"/>
+                <w:szCs w:val="20"/>
+              </w:rPr>
+              <w:t xml:space="preserve"> count = 0;</w:t>
+            </w:r>
+          </w:p>
+          <w:p>
+            <w:pPr>
+              <w:autoSpaceDE w:val="0"/>
+              <w:autoSpaceDN w:val="0"/>
+              <w:adjustRightInd w:val="0"/>
+              <w:rPr>
+                <w:rFonts w:ascii="Consolas" w:hAnsi="Consolas" w:cs="Consolas"/>
+                <w:sz w:val="20"/>
+                <w:szCs w:val="20"/>
+              </w:rPr>
+            </w:pPr>
+            <w:r>
+              <w:rPr>
+                <w:rFonts w:ascii="Consolas" w:hAnsi="Consolas" w:cs="Consolas"/>
+                <w:sz w:val="20"/>
+                <w:szCs w:val="20"/>
+              </w:rPr>
+              <w:tab/>
+            </w:r>
+            <w:r>
+              <w:rPr>
+                <w:rFonts w:ascii="Consolas" w:hAnsi="Consolas" w:cs="Consolas"/>
+                <w:sz w:val="20"/>
+                <w:szCs w:val="20"/>
+              </w:rPr>
+              <w:tab/>
+            </w:r>
+          </w:p>
+          <w:p>
+            <w:pPr>
+              <w:autoSpaceDE w:val="0"/>
+              <w:autoSpaceDN w:val="0"/>
+              <w:adjustRightInd w:val="0"/>
+              <w:rPr>
+                <w:rFonts w:ascii="Consolas" w:hAnsi="Consolas" w:cs="Consolas"/>
+                <w:sz w:val="20"/>
+                <w:szCs w:val="20"/>
+              </w:rPr>
+            </w:pPr>
+            <w:r>
+              <w:rPr>
+                <w:rFonts w:ascii="Consolas" w:hAnsi="Consolas" w:cs="Consolas"/>
+                <w:sz w:val="20"/>
+                <w:szCs w:val="20"/>
+              </w:rPr>
+              <w:tab/>
+            </w:r>
+            <w:r>
+              <w:rPr>
+                <w:rFonts w:ascii="Consolas" w:hAnsi="Consolas" w:cs="Consolas"/>
+                <w:sz w:val="20"/>
+                <w:szCs w:val="20"/>
+              </w:rPr>
+              <w:tab/>
+              <w:t>while(low &lt;= high) {</w:t>
+            </w:r>
+          </w:p>
+          <w:p>
+            <w:pPr>
+              <w:autoSpaceDE w:val="0"/>
+              <w:autoSpaceDN w:val="0"/>
+              <w:adjustRightInd w:val="0"/>
+              <w:rPr>
+                <w:rFonts w:ascii="Consolas" w:hAnsi="Consolas" w:cs="Consolas"/>
+                <w:sz w:val="20"/>
+                <w:szCs w:val="20"/>
+              </w:rPr>
+            </w:pPr>
+            <w:r>
+              <w:rPr>
+                <w:rFonts w:ascii="Consolas" w:hAnsi="Consolas" w:cs="Consolas"/>
+                <w:sz w:val="20"/>
+                <w:szCs w:val="20"/>
+              </w:rPr>
+              <w:tab/>
+            </w:r>
+            <w:r>
+              <w:rPr>
+                <w:rFonts w:ascii="Consolas" w:hAnsi="Consolas" w:cs="Consolas"/>
+                <w:sz w:val="20"/>
+                <w:szCs w:val="20"/>
+              </w:rPr>
+              <w:tab/>
+            </w:r>
+            <w:r>
+              <w:rPr>
+                <w:rFonts w:ascii="Consolas" w:hAnsi="Consolas" w:cs="Consolas"/>
+                <w:sz w:val="20"/>
+                <w:szCs w:val="20"/>
+              </w:rPr>
+              <w:tab/>
+            </w:r>
+          </w:p>
+          <w:p>
+            <w:pPr>
+              <w:autoSpaceDE w:val="0"/>
+              <w:autoSpaceDN w:val="0"/>
+              <w:adjustRightInd w:val="0"/>
+              <w:rPr>
+                <w:rFonts w:ascii="Consolas" w:hAnsi="Consolas" w:cs="Consolas"/>
+                <w:sz w:val="20"/>
+                <w:szCs w:val="20"/>
+              </w:rPr>
+            </w:pPr>
+            <w:r>
+              <w:rPr>
+                <w:rFonts w:ascii="Consolas" w:hAnsi="Consolas" w:cs="Consolas"/>
+                <w:sz w:val="20"/>
+                <w:szCs w:val="20"/>
+              </w:rPr>
+              <w:tab/>
+            </w:r>
+            <w:r>
+              <w:rPr>
+                <w:rFonts w:ascii="Consolas" w:hAnsi="Consolas" w:cs="Consolas"/>
+                <w:sz w:val="20"/>
+                <w:szCs w:val="20"/>
+              </w:rPr>
+              <w:tab/>
+            </w:r>
+            <w:r>
+              <w:rPr>
+                <w:rFonts w:ascii="Consolas" w:hAnsi="Consolas" w:cs="Consolas"/>
+                <w:sz w:val="20"/>
+                <w:szCs w:val="20"/>
+              </w:rPr>
+              <w:tab/>
+              <w:t>//Find mid point</w:t>
+            </w:r>
+          </w:p>
+          <w:p>
+            <w:pPr>
+              <w:autoSpaceDE w:val="0"/>
+              <w:autoSpaceDN w:val="0"/>
+              <w:adjustRightInd w:val="0"/>
+              <w:rPr>
+                <w:rFonts w:ascii="Consolas" w:hAnsi="Consolas" w:cs="Consolas"/>
+                <w:sz w:val="20"/>
+                <w:szCs w:val="20"/>
+              </w:rPr>
+            </w:pPr>
+            <w:r>
+              <w:rPr>
+                <w:rFonts w:ascii="Consolas" w:hAnsi="Consolas" w:cs="Consolas"/>
+                <w:sz w:val="20"/>
+                <w:szCs w:val="20"/>
+              </w:rPr>
+              <w:tab/>
+            </w:r>
+            <w:r>
+              <w:rPr>
+                <w:rFonts w:ascii="Consolas" w:hAnsi="Consolas" w:cs="Consolas"/>
+                <w:sz w:val="20"/>
+                <w:szCs w:val="20"/>
+              </w:rPr>
+              <w:tab/>
+            </w:r>
+            <w:r>
+              <w:rPr>
+                <w:rFonts w:ascii="Consolas" w:hAnsi="Consolas" w:cs="Consolas"/>
+                <w:sz w:val="20"/>
+                <w:szCs w:val="20"/>
+              </w:rPr>
+              <w:tab/>
+              <w:t xml:space="preserve">mid = (low + high)/2; </w:t>
+            </w:r>
+          </w:p>
+          <w:p>
+            <w:pPr>
+              <w:autoSpaceDE w:val="0"/>
+              <w:autoSpaceDN w:val="0"/>
+              <w:adjustRightInd w:val="0"/>
+              <w:rPr>
+                <w:rFonts w:ascii="Consolas" w:hAnsi="Consolas" w:cs="Consolas"/>
+                <w:sz w:val="20"/>
+                <w:szCs w:val="20"/>
+              </w:rPr>
+            </w:pPr>
+            <w:r>
+              <w:rPr>
+                <w:rFonts w:ascii="Consolas" w:hAnsi="Consolas" w:cs="Consolas"/>
+                <w:sz w:val="20"/>
+                <w:szCs w:val="20"/>
+              </w:rPr>
+              <w:tab/>
+            </w:r>
+            <w:r>
+              <w:rPr>
+                <w:rFonts w:ascii="Consolas" w:hAnsi="Consolas" w:cs="Consolas"/>
+                <w:sz w:val="20"/>
+                <w:szCs w:val="20"/>
+              </w:rPr>
+              <w:tab/>
+            </w:r>
+            <w:r>
+              <w:rPr>
+                <w:rFonts w:ascii="Consolas" w:hAnsi="Consolas" w:cs="Consolas"/>
+                <w:sz w:val="20"/>
+                <w:szCs w:val="20"/>
+              </w:rPr>
+              <w:tab/>
+            </w:r>
+          </w:p>
+          <w:p>
+            <w:pPr>
+              <w:autoSpaceDE w:val="0"/>
+              <w:autoSpaceDN w:val="0"/>
+              <w:adjustRightInd w:val="0"/>
+              <w:rPr>
+                <w:rFonts w:ascii="Consolas" w:hAnsi="Consolas" w:cs="Consolas"/>
+                <w:sz w:val="20"/>
+                <w:szCs w:val="20"/>
+              </w:rPr>
+            </w:pPr>
+            <w:r>
+              <w:rPr>
+                <w:rFonts w:ascii="Consolas" w:hAnsi="Consolas" w:cs="Consolas"/>
+                <w:sz w:val="20"/>
+                <w:szCs w:val="20"/>
+              </w:rPr>
+              <w:tab/>
+            </w:r>
+            <w:r>
+              <w:rPr>
+                <w:rFonts w:ascii="Consolas" w:hAnsi="Consolas" w:cs="Consolas"/>
+                <w:sz w:val="20"/>
+                <w:szCs w:val="20"/>
+              </w:rPr>
+              <w:tab/>
+            </w:r>
+            <w:r>
+              <w:rPr>
+                <w:rFonts w:ascii="Consolas" w:hAnsi="Consolas" w:cs="Consolas"/>
+                <w:sz w:val="20"/>
+                <w:szCs w:val="20"/>
+              </w:rPr>
+              <w:tab/>
+              <w:t>//is value at mid equal to target</w:t>
+            </w:r>
+          </w:p>
+          <w:p>
+            <w:pPr>
+              <w:autoSpaceDE w:val="0"/>
+              <w:autoSpaceDN w:val="0"/>
+              <w:adjustRightInd w:val="0"/>
+              <w:rPr>
+                <w:rFonts w:ascii="Consolas" w:hAnsi="Consolas" w:cs="Consolas"/>
+                <w:sz w:val="20"/>
+                <w:szCs w:val="20"/>
+              </w:rPr>
+            </w:pPr>
+            <w:r>
+              <w:rPr>
+                <w:rFonts w:ascii="Consolas" w:hAnsi="Consolas" w:cs="Consolas"/>
+                <w:sz w:val="20"/>
+                <w:szCs w:val="20"/>
+              </w:rPr>
+              <w:tab/>
+            </w:r>
+            <w:r>
+              <w:rPr>
+                <w:rFonts w:ascii="Consolas" w:hAnsi="Consolas" w:cs="Consolas"/>
+                <w:sz w:val="20"/>
+                <w:szCs w:val="20"/>
+              </w:rPr>
+              <w:tab/>
+            </w:r>
+            <w:r>
+              <w:rPr>
+                <w:rFonts w:ascii="Consolas" w:hAnsi="Consolas" w:cs="Consolas"/>
+                <w:sz w:val="20"/>
+                <w:szCs w:val="20"/>
+              </w:rPr>
+              <w:tab/>
+              <w:t>//return mid</w:t>
+            </w:r>
+          </w:p>
+          <w:p>
+            <w:pPr>
+              <w:autoSpaceDE w:val="0"/>
+              <w:autoSpaceDN w:val="0"/>
+              <w:adjustRightInd w:val="0"/>
+              <w:rPr>
+                <w:rFonts w:ascii="Consolas" w:hAnsi="Consolas" w:cs="Consolas"/>
+                <w:sz w:val="20"/>
+                <w:szCs w:val="20"/>
+              </w:rPr>
+            </w:pPr>
+            <w:r>
+              <w:rPr>
+                <w:rFonts w:ascii="Consolas" w:hAnsi="Consolas" w:cs="Consolas"/>
+                <w:sz w:val="20"/>
+                <w:szCs w:val="20"/>
+              </w:rPr>
+              <w:tab/>
+            </w:r>
+            <w:r>
+              <w:rPr>
+                <w:rFonts w:ascii="Consolas" w:hAnsi="Consolas" w:cs="Consolas"/>
+                <w:sz w:val="20"/>
+                <w:szCs w:val="20"/>
+              </w:rPr>
+              <w:tab/>
+            </w:r>
+            <w:r>
+              <w:rPr>
+                <w:rFonts w:ascii="Consolas" w:hAnsi="Consolas" w:cs="Consolas"/>
+                <w:sz w:val="20"/>
+                <w:szCs w:val="20"/>
+              </w:rPr>
+              <w:tab/>
+              <w:t>//index++;</w:t>
+            </w:r>
+          </w:p>
+          <w:p>
+            <w:pPr>
+              <w:autoSpaceDE w:val="0"/>
+              <w:autoSpaceDN w:val="0"/>
+              <w:adjustRightInd w:val="0"/>
+              <w:rPr>
+                <w:rFonts w:ascii="Consolas" w:hAnsi="Consolas" w:cs="Consolas"/>
+                <w:sz w:val="20"/>
+                <w:szCs w:val="20"/>
+              </w:rPr>
+            </w:pPr>
+            <w:r>
+              <w:rPr>
+                <w:rFonts w:ascii="Consolas" w:hAnsi="Consolas" w:cs="Consolas"/>
+                <w:sz w:val="20"/>
+                <w:szCs w:val="20"/>
+              </w:rPr>
+              <w:tab/>
+            </w:r>
+            <w:r>
+              <w:rPr>
+                <w:rFonts w:ascii="Consolas" w:hAnsi="Consolas" w:cs="Consolas"/>
+                <w:sz w:val="20"/>
+                <w:szCs w:val="20"/>
+              </w:rPr>
+              <w:tab/>
+            </w:r>
+            <w:r>
+              <w:rPr>
+                <w:rFonts w:ascii="Consolas" w:hAnsi="Consolas" w:cs="Consolas"/>
+                <w:sz w:val="20"/>
+                <w:szCs w:val="20"/>
+              </w:rPr>
+              <w:tab/>
+              <w:t xml:space="preserve">if(a[mid] == </w:t>
+            </w:r>
+            <w:proofErr w:type="spellStart"/>
+            <w:r>
+              <w:rPr>
+                <w:rFonts w:ascii="Consolas" w:hAnsi="Consolas" w:cs="Consolas"/>
+                <w:sz w:val="20"/>
+                <w:szCs w:val="20"/>
+              </w:rPr>
+              <w:t>numIn</w:t>
+            </w:r>
+            <w:proofErr w:type="spellEnd"/>
+            <w:r>
+              <w:rPr>
+                <w:rFonts w:ascii="Consolas" w:hAnsi="Consolas" w:cs="Consolas"/>
+                <w:sz w:val="20"/>
+                <w:szCs w:val="20"/>
+              </w:rPr>
+              <w:t xml:space="preserve">) { </w:t>
+            </w:r>
+          </w:p>
+          <w:p>
+            <w:pPr>
+              <w:autoSpaceDE w:val="0"/>
+              <w:autoSpaceDN w:val="0"/>
+              <w:adjustRightInd w:val="0"/>
+              <w:rPr>
+                <w:rFonts w:ascii="Consolas" w:hAnsi="Consolas" w:cs="Consolas"/>
+                <w:sz w:val="20"/>
+                <w:szCs w:val="20"/>
+              </w:rPr>
+            </w:pPr>
+            <w:r>
+              <w:rPr>
+                <w:rFonts w:ascii="Consolas" w:hAnsi="Consolas" w:cs="Consolas"/>
+                <w:sz w:val="20"/>
+                <w:szCs w:val="20"/>
+              </w:rPr>
+              <w:tab/>
+            </w:r>
+            <w:r>
+              <w:rPr>
+                <w:rFonts w:ascii="Consolas" w:hAnsi="Consolas" w:cs="Consolas"/>
+                <w:sz w:val="20"/>
+                <w:szCs w:val="20"/>
+              </w:rPr>
+              <w:tab/>
+            </w:r>
+            <w:r>
+              <w:rPr>
+                <w:rFonts w:ascii="Consolas" w:hAnsi="Consolas" w:cs="Consolas"/>
+                <w:sz w:val="20"/>
+                <w:szCs w:val="20"/>
+              </w:rPr>
+              <w:tab/>
+            </w:r>
+            <w:r>
+              <w:rPr>
+                <w:rFonts w:ascii="Consolas" w:hAnsi="Consolas" w:cs="Consolas"/>
+                <w:sz w:val="20"/>
+                <w:szCs w:val="20"/>
+              </w:rPr>
+              <w:tab/>
+              <w:t>++count; // keeps track of number instances</w:t>
+            </w:r>
+          </w:p>
+          <w:p>
+            <w:pPr>
+              <w:autoSpaceDE w:val="0"/>
+              <w:autoSpaceDN w:val="0"/>
+              <w:adjustRightInd w:val="0"/>
+              <w:rPr>
+                <w:rFonts w:ascii="Consolas" w:hAnsi="Consolas" w:cs="Consolas"/>
+                <w:sz w:val="20"/>
+                <w:szCs w:val="20"/>
+              </w:rPr>
+            </w:pPr>
+          </w:p>
+          <w:p>
+            <w:pPr>
+              <w:autoSpaceDE w:val="0"/>
+              <w:autoSpaceDN w:val="0"/>
+              <w:adjustRightInd w:val="0"/>
+              <w:rPr>
+                <w:rFonts w:ascii="Consolas" w:hAnsi="Consolas" w:cs="Consolas"/>
+                <w:sz w:val="20"/>
+                <w:szCs w:val="20"/>
+              </w:rPr>
+            </w:pPr>
+            <w:r>
+              <w:rPr>
+                <w:rFonts w:ascii="Consolas" w:hAnsi="Consolas" w:cs="Consolas"/>
+                <w:sz w:val="20"/>
+                <w:szCs w:val="20"/>
+              </w:rPr>
+              <w:tab/>
+            </w:r>
+            <w:r>
+              <w:rPr>
+                <w:rFonts w:ascii="Consolas" w:hAnsi="Consolas" w:cs="Consolas"/>
+                <w:sz w:val="20"/>
+                <w:szCs w:val="20"/>
+              </w:rPr>
+              <w:tab/>
+            </w:r>
             <w:r>
               <w:rPr>
                 <w:rFonts w:ascii="Consolas" w:hAnsi="Consolas" w:cs="Consolas"/>
@@ -1583,652 +2211,7 @@
                 <w:sz w:val="20"/>
                 <w:szCs w:val="20"/>
               </w:rPr>
-              <w:t xml:space="preserve"> n = 0; n &lt; </w:t>
-            </w:r>
-            <w:proofErr w:type="spellStart"/>
-            <w:r>
-              <w:rPr>
-                <w:rFonts w:ascii="Consolas" w:hAnsi="Consolas" w:cs="Consolas"/>
-                <w:sz w:val="20"/>
-                <w:szCs w:val="20"/>
-              </w:rPr>
-              <w:t>a.length</w:t>
-            </w:r>
-            <w:proofErr w:type="spellEnd"/>
-            <w:r>
-              <w:rPr>
-                <w:rFonts w:ascii="Consolas" w:hAnsi="Consolas" w:cs="Consolas"/>
-                <w:sz w:val="20"/>
-                <w:szCs w:val="20"/>
-              </w:rPr>
-              <w:t>; ++n) {</w:t>
-            </w:r>
-          </w:p>
-          <w:p>
-            <w:pPr>
-              <w:autoSpaceDE w:val="0"/>
-              <w:autoSpaceDN w:val="0"/>
-              <w:adjustRightInd w:val="0"/>
-              <w:rPr>
-                <w:rFonts w:ascii="Consolas" w:hAnsi="Consolas" w:cs="Consolas"/>
-                <w:sz w:val="20"/>
-                <w:szCs w:val="20"/>
-              </w:rPr>
-            </w:pPr>
-            <w:r>
-              <w:rPr>
-                <w:rFonts w:ascii="Consolas" w:hAnsi="Consolas" w:cs="Consolas"/>
-                <w:sz w:val="20"/>
-                <w:szCs w:val="20"/>
-              </w:rPr>
-              <w:tab/>
-            </w:r>
-            <w:r>
-              <w:rPr>
-                <w:rFonts w:ascii="Consolas" w:hAnsi="Consolas" w:cs="Consolas"/>
-                <w:sz w:val="20"/>
-                <w:szCs w:val="20"/>
-              </w:rPr>
-              <w:tab/>
-            </w:r>
-            <w:r>
-              <w:rPr>
-                <w:rFonts w:ascii="Consolas" w:hAnsi="Consolas" w:cs="Consolas"/>
-                <w:sz w:val="20"/>
-                <w:szCs w:val="20"/>
-              </w:rPr>
-              <w:tab/>
-            </w:r>
-            <w:proofErr w:type="spellStart"/>
-            <w:r>
-              <w:rPr>
-                <w:rFonts w:ascii="Consolas" w:hAnsi="Consolas" w:cs="Consolas"/>
-                <w:sz w:val="20"/>
-                <w:szCs w:val="20"/>
-              </w:rPr>
-              <w:t>System.</w:t>
-            </w:r>
-            <w:r>
-              <w:rPr>
-                <w:rFonts w:ascii="Consolas" w:hAnsi="Consolas" w:cs="Consolas"/>
-                <w:b/>
-                <w:bCs/>
-                <w:i/>
-                <w:iCs/>
-                <w:sz w:val="20"/>
-                <w:szCs w:val="20"/>
-              </w:rPr>
-              <w:t>out</w:t>
-            </w:r>
-            <w:r>
-              <w:rPr>
-                <w:rFonts w:ascii="Consolas" w:hAnsi="Consolas" w:cs="Consolas"/>
-                <w:sz w:val="20"/>
-                <w:szCs w:val="20"/>
-              </w:rPr>
-              <w:t>.print</w:t>
-            </w:r>
-            <w:proofErr w:type="spellEnd"/>
-            <w:r>
-              <w:rPr>
-                <w:rFonts w:ascii="Consolas" w:hAnsi="Consolas" w:cs="Consolas"/>
-                <w:sz w:val="20"/>
-                <w:szCs w:val="20"/>
-              </w:rPr>
-              <w:t>(a[n]+ " ");</w:t>
-            </w:r>
-          </w:p>
-          <w:p>
-            <w:pPr>
-              <w:autoSpaceDE w:val="0"/>
-              <w:autoSpaceDN w:val="0"/>
-              <w:adjustRightInd w:val="0"/>
-              <w:rPr>
-                <w:rFonts w:ascii="Consolas" w:hAnsi="Consolas" w:cs="Consolas"/>
-                <w:sz w:val="20"/>
-                <w:szCs w:val="20"/>
-              </w:rPr>
-            </w:pPr>
-            <w:r>
-              <w:rPr>
-                <w:rFonts w:ascii="Consolas" w:hAnsi="Consolas" w:cs="Consolas"/>
-                <w:sz w:val="20"/>
-                <w:szCs w:val="20"/>
-              </w:rPr>
-              <w:tab/>
-            </w:r>
-            <w:r>
-              <w:rPr>
-                <w:rFonts w:ascii="Consolas" w:hAnsi="Consolas" w:cs="Consolas"/>
-                <w:sz w:val="20"/>
-                <w:szCs w:val="20"/>
-              </w:rPr>
-              <w:tab/>
-              <w:t>}</w:t>
-            </w:r>
-          </w:p>
-          <w:p>
-            <w:pPr>
-              <w:autoSpaceDE w:val="0"/>
-              <w:autoSpaceDN w:val="0"/>
-              <w:adjustRightInd w:val="0"/>
-              <w:rPr>
-                <w:rFonts w:ascii="Consolas" w:hAnsi="Consolas" w:cs="Consolas"/>
-                <w:sz w:val="20"/>
-                <w:szCs w:val="20"/>
-              </w:rPr>
-            </w:pPr>
-          </w:p>
-          <w:p>
-            <w:pPr>
-              <w:autoSpaceDE w:val="0"/>
-              <w:autoSpaceDN w:val="0"/>
-              <w:adjustRightInd w:val="0"/>
-              <w:rPr>
-                <w:rFonts w:ascii="Consolas" w:hAnsi="Consolas" w:cs="Consolas"/>
-                <w:sz w:val="20"/>
-                <w:szCs w:val="20"/>
-              </w:rPr>
-            </w:pPr>
-            <w:r>
-              <w:rPr>
-                <w:rFonts w:ascii="Consolas" w:hAnsi="Consolas" w:cs="Consolas"/>
-                <w:sz w:val="20"/>
-                <w:szCs w:val="20"/>
-              </w:rPr>
-              <w:tab/>
-            </w:r>
-            <w:r>
-              <w:rPr>
-                <w:rFonts w:ascii="Consolas" w:hAnsi="Consolas" w:cs="Consolas"/>
-                <w:sz w:val="20"/>
-                <w:szCs w:val="20"/>
-              </w:rPr>
-              <w:tab/>
-              <w:t>return a;</w:t>
-            </w:r>
-          </w:p>
-          <w:p>
-            <w:pPr>
-              <w:autoSpaceDE w:val="0"/>
-              <w:autoSpaceDN w:val="0"/>
-              <w:adjustRightInd w:val="0"/>
-              <w:rPr>
-                <w:rFonts w:ascii="Consolas" w:hAnsi="Consolas" w:cs="Consolas"/>
-                <w:sz w:val="20"/>
-                <w:szCs w:val="20"/>
-              </w:rPr>
-            </w:pPr>
-            <w:r>
-              <w:rPr>
-                <w:rFonts w:ascii="Consolas" w:hAnsi="Consolas" w:cs="Consolas"/>
-                <w:sz w:val="20"/>
-                <w:szCs w:val="20"/>
-              </w:rPr>
-              <w:tab/>
-              <w:t>}</w:t>
-            </w:r>
-          </w:p>
-          <w:p>
-            <w:pPr>
-              <w:autoSpaceDE w:val="0"/>
-              <w:autoSpaceDN w:val="0"/>
-              <w:adjustRightInd w:val="0"/>
-              <w:rPr>
-                <w:rFonts w:ascii="Consolas" w:hAnsi="Consolas" w:cs="Consolas"/>
-                <w:sz w:val="20"/>
-                <w:szCs w:val="20"/>
-              </w:rPr>
-            </w:pPr>
-            <w:r>
-              <w:rPr>
-                <w:rFonts w:ascii="Consolas" w:hAnsi="Consolas" w:cs="Consolas"/>
-                <w:sz w:val="20"/>
-                <w:szCs w:val="20"/>
-              </w:rPr>
-              <w:tab/>
-            </w:r>
-          </w:p>
-          <w:p>
-            <w:pPr>
-              <w:autoSpaceDE w:val="0"/>
-              <w:autoSpaceDN w:val="0"/>
-              <w:adjustRightInd w:val="0"/>
-              <w:rPr>
-                <w:rFonts w:ascii="Consolas" w:hAnsi="Consolas" w:cs="Consolas"/>
-                <w:sz w:val="20"/>
-                <w:szCs w:val="20"/>
-              </w:rPr>
-            </w:pPr>
-            <w:r>
-              <w:rPr>
-                <w:rFonts w:ascii="Consolas" w:hAnsi="Consolas" w:cs="Consolas"/>
-                <w:sz w:val="20"/>
-                <w:szCs w:val="20"/>
-              </w:rPr>
-              <w:tab/>
-              <w:t xml:space="preserve">public static </w:t>
-            </w:r>
-            <w:proofErr w:type="spellStart"/>
-            <w:r>
-              <w:rPr>
-                <w:rFonts w:ascii="Consolas" w:hAnsi="Consolas" w:cs="Consolas"/>
-                <w:sz w:val="20"/>
-                <w:szCs w:val="20"/>
-              </w:rPr>
-              <w:t>int</w:t>
-            </w:r>
-            <w:proofErr w:type="spellEnd"/>
-            <w:r>
-              <w:rPr>
-                <w:rFonts w:ascii="Consolas" w:hAnsi="Consolas" w:cs="Consolas"/>
-                <w:sz w:val="20"/>
-                <w:szCs w:val="20"/>
-              </w:rPr>
-              <w:t xml:space="preserve"> </w:t>
-            </w:r>
-            <w:proofErr w:type="spellStart"/>
-            <w:r>
-              <w:rPr>
-                <w:rFonts w:ascii="Consolas" w:hAnsi="Consolas" w:cs="Consolas"/>
-                <w:sz w:val="20"/>
-                <w:szCs w:val="20"/>
-              </w:rPr>
-              <w:t>recursiveBinary</w:t>
-            </w:r>
-            <w:proofErr w:type="spellEnd"/>
-            <w:r>
-              <w:rPr>
-                <w:rFonts w:ascii="Consolas" w:hAnsi="Consolas" w:cs="Consolas"/>
-                <w:sz w:val="20"/>
-                <w:szCs w:val="20"/>
-              </w:rPr>
-              <w:t>(</w:t>
-            </w:r>
-            <w:proofErr w:type="spellStart"/>
-            <w:r>
-              <w:rPr>
-                <w:rFonts w:ascii="Consolas" w:hAnsi="Consolas" w:cs="Consolas"/>
-                <w:sz w:val="20"/>
-                <w:szCs w:val="20"/>
-              </w:rPr>
-              <w:t>int</w:t>
-            </w:r>
-            <w:proofErr w:type="spellEnd"/>
-            <w:r>
-              <w:rPr>
-                <w:rFonts w:ascii="Consolas" w:hAnsi="Consolas" w:cs="Consolas"/>
-                <w:sz w:val="20"/>
-                <w:szCs w:val="20"/>
-              </w:rPr>
-              <w:t xml:space="preserve">[] a, </w:t>
-            </w:r>
-            <w:proofErr w:type="spellStart"/>
-            <w:r>
-              <w:rPr>
-                <w:rFonts w:ascii="Consolas" w:hAnsi="Consolas" w:cs="Consolas"/>
-                <w:sz w:val="20"/>
-                <w:szCs w:val="20"/>
-              </w:rPr>
-              <w:t>int</w:t>
-            </w:r>
-            <w:proofErr w:type="spellEnd"/>
-            <w:r>
-              <w:rPr>
-                <w:rFonts w:ascii="Consolas" w:hAnsi="Consolas" w:cs="Consolas"/>
-                <w:sz w:val="20"/>
-                <w:szCs w:val="20"/>
-              </w:rPr>
-              <w:t xml:space="preserve"> low, </w:t>
-            </w:r>
-            <w:proofErr w:type="spellStart"/>
-            <w:r>
-              <w:rPr>
-                <w:rFonts w:ascii="Consolas" w:hAnsi="Consolas" w:cs="Consolas"/>
-                <w:sz w:val="20"/>
-                <w:szCs w:val="20"/>
-              </w:rPr>
-              <w:t>int</w:t>
-            </w:r>
-            <w:proofErr w:type="spellEnd"/>
-            <w:r>
-              <w:rPr>
-                <w:rFonts w:ascii="Consolas" w:hAnsi="Consolas" w:cs="Consolas"/>
-                <w:sz w:val="20"/>
-                <w:szCs w:val="20"/>
-              </w:rPr>
-              <w:t xml:space="preserve"> high, </w:t>
-            </w:r>
-            <w:proofErr w:type="spellStart"/>
-            <w:r>
-              <w:rPr>
-                <w:rFonts w:ascii="Consolas" w:hAnsi="Consolas" w:cs="Consolas"/>
-                <w:sz w:val="20"/>
-                <w:szCs w:val="20"/>
-              </w:rPr>
-              <w:t>int</w:t>
-            </w:r>
-            <w:proofErr w:type="spellEnd"/>
-            <w:r>
-              <w:rPr>
-                <w:rFonts w:ascii="Consolas" w:hAnsi="Consolas" w:cs="Consolas"/>
-                <w:sz w:val="20"/>
-                <w:szCs w:val="20"/>
-              </w:rPr>
-              <w:t xml:space="preserve"> </w:t>
-            </w:r>
-            <w:proofErr w:type="spellStart"/>
-            <w:r>
-              <w:rPr>
-                <w:rFonts w:ascii="Consolas" w:hAnsi="Consolas" w:cs="Consolas"/>
-                <w:sz w:val="20"/>
-                <w:szCs w:val="20"/>
-              </w:rPr>
-              <w:t>numIn</w:t>
-            </w:r>
-            <w:proofErr w:type="spellEnd"/>
-            <w:r>
-              <w:rPr>
-                <w:rFonts w:ascii="Consolas" w:hAnsi="Consolas" w:cs="Consolas"/>
-                <w:sz w:val="20"/>
-                <w:szCs w:val="20"/>
-              </w:rPr>
-              <w:t>) {</w:t>
-            </w:r>
-          </w:p>
-          <w:p>
-            <w:pPr>
-              <w:autoSpaceDE w:val="0"/>
-              <w:autoSpaceDN w:val="0"/>
-              <w:adjustRightInd w:val="0"/>
-              <w:rPr>
-                <w:rFonts w:ascii="Consolas" w:hAnsi="Consolas" w:cs="Consolas"/>
-                <w:sz w:val="20"/>
-                <w:szCs w:val="20"/>
-              </w:rPr>
-            </w:pPr>
-            <w:r>
-              <w:rPr>
-                <w:rFonts w:ascii="Consolas" w:hAnsi="Consolas" w:cs="Consolas"/>
-                <w:sz w:val="20"/>
-                <w:szCs w:val="20"/>
-              </w:rPr>
-              <w:tab/>
-            </w:r>
-            <w:r>
-              <w:rPr>
-                <w:rFonts w:ascii="Consolas" w:hAnsi="Consolas" w:cs="Consolas"/>
-                <w:sz w:val="20"/>
-                <w:szCs w:val="20"/>
-              </w:rPr>
-              <w:tab/>
-            </w:r>
-            <w:proofErr w:type="spellStart"/>
-            <w:r>
-              <w:rPr>
-                <w:rFonts w:ascii="Consolas" w:hAnsi="Consolas" w:cs="Consolas"/>
-                <w:sz w:val="20"/>
-                <w:szCs w:val="20"/>
-              </w:rPr>
-              <w:t>int</w:t>
-            </w:r>
-            <w:proofErr w:type="spellEnd"/>
-            <w:r>
-              <w:rPr>
-                <w:rFonts w:ascii="Consolas" w:hAnsi="Consolas" w:cs="Consolas"/>
-                <w:sz w:val="20"/>
-                <w:szCs w:val="20"/>
-              </w:rPr>
-              <w:t xml:space="preserve"> mid = 0;</w:t>
-            </w:r>
-          </w:p>
-          <w:p>
-            <w:pPr>
-              <w:autoSpaceDE w:val="0"/>
-              <w:autoSpaceDN w:val="0"/>
-              <w:adjustRightInd w:val="0"/>
-              <w:rPr>
-                <w:rFonts w:ascii="Consolas" w:hAnsi="Consolas" w:cs="Consolas"/>
-                <w:sz w:val="20"/>
-                <w:szCs w:val="20"/>
-              </w:rPr>
-            </w:pPr>
-            <w:r>
-              <w:rPr>
-                <w:rFonts w:ascii="Consolas" w:hAnsi="Consolas" w:cs="Consolas"/>
-                <w:sz w:val="20"/>
-                <w:szCs w:val="20"/>
-              </w:rPr>
-              <w:tab/>
-            </w:r>
-            <w:r>
-              <w:rPr>
-                <w:rFonts w:ascii="Consolas" w:hAnsi="Consolas" w:cs="Consolas"/>
-                <w:sz w:val="20"/>
-                <w:szCs w:val="20"/>
-              </w:rPr>
-              <w:tab/>
-            </w:r>
-            <w:proofErr w:type="spellStart"/>
-            <w:r>
-              <w:rPr>
-                <w:rFonts w:ascii="Consolas" w:hAnsi="Consolas" w:cs="Consolas"/>
-                <w:sz w:val="20"/>
-                <w:szCs w:val="20"/>
-              </w:rPr>
-              <w:t>int</w:t>
-            </w:r>
-            <w:proofErr w:type="spellEnd"/>
-            <w:r>
-              <w:rPr>
-                <w:rFonts w:ascii="Consolas" w:hAnsi="Consolas" w:cs="Consolas"/>
-                <w:sz w:val="20"/>
-                <w:szCs w:val="20"/>
-              </w:rPr>
-              <w:t xml:space="preserve"> count = 0;</w:t>
-            </w:r>
-          </w:p>
-          <w:p>
-            <w:pPr>
-              <w:autoSpaceDE w:val="0"/>
-              <w:autoSpaceDN w:val="0"/>
-              <w:adjustRightInd w:val="0"/>
-              <w:rPr>
-                <w:rFonts w:ascii="Consolas" w:hAnsi="Consolas" w:cs="Consolas"/>
-                <w:sz w:val="20"/>
-                <w:szCs w:val="20"/>
-              </w:rPr>
-            </w:pPr>
-            <w:r>
-              <w:rPr>
-                <w:rFonts w:ascii="Consolas" w:hAnsi="Consolas" w:cs="Consolas"/>
-                <w:sz w:val="20"/>
-                <w:szCs w:val="20"/>
-              </w:rPr>
-              <w:tab/>
-            </w:r>
-            <w:r>
-              <w:rPr>
-                <w:rFonts w:ascii="Consolas" w:hAnsi="Consolas" w:cs="Consolas"/>
-                <w:sz w:val="20"/>
-                <w:szCs w:val="20"/>
-              </w:rPr>
-              <w:tab/>
-            </w:r>
-          </w:p>
-          <w:p>
-            <w:pPr>
-              <w:autoSpaceDE w:val="0"/>
-              <w:autoSpaceDN w:val="0"/>
-              <w:adjustRightInd w:val="0"/>
-              <w:rPr>
-                <w:rFonts w:ascii="Consolas" w:hAnsi="Consolas" w:cs="Consolas"/>
-                <w:sz w:val="20"/>
-                <w:szCs w:val="20"/>
-              </w:rPr>
-            </w:pPr>
-            <w:r>
-              <w:rPr>
-                <w:rFonts w:ascii="Consolas" w:hAnsi="Consolas" w:cs="Consolas"/>
-                <w:sz w:val="20"/>
-                <w:szCs w:val="20"/>
-              </w:rPr>
-              <w:tab/>
-            </w:r>
-            <w:r>
-              <w:rPr>
-                <w:rFonts w:ascii="Consolas" w:hAnsi="Consolas" w:cs="Consolas"/>
-                <w:sz w:val="20"/>
-                <w:szCs w:val="20"/>
-              </w:rPr>
-              <w:tab/>
-              <w:t>while(low &lt;= high) {</w:t>
-            </w:r>
-          </w:p>
-          <w:p>
-            <w:pPr>
-              <w:autoSpaceDE w:val="0"/>
-              <w:autoSpaceDN w:val="0"/>
-              <w:adjustRightInd w:val="0"/>
-              <w:rPr>
-                <w:rFonts w:ascii="Consolas" w:hAnsi="Consolas" w:cs="Consolas"/>
-                <w:sz w:val="20"/>
-                <w:szCs w:val="20"/>
-              </w:rPr>
-            </w:pPr>
-            <w:r>
-              <w:rPr>
-                <w:rFonts w:ascii="Consolas" w:hAnsi="Consolas" w:cs="Consolas"/>
-                <w:sz w:val="20"/>
-                <w:szCs w:val="20"/>
-              </w:rPr>
-              <w:tab/>
-            </w:r>
-            <w:r>
-              <w:rPr>
-                <w:rFonts w:ascii="Consolas" w:hAnsi="Consolas" w:cs="Consolas"/>
-                <w:sz w:val="20"/>
-                <w:szCs w:val="20"/>
-              </w:rPr>
-              <w:tab/>
-            </w:r>
-            <w:r>
-              <w:rPr>
-                <w:rFonts w:ascii="Consolas" w:hAnsi="Consolas" w:cs="Consolas"/>
-                <w:sz w:val="20"/>
-                <w:szCs w:val="20"/>
-              </w:rPr>
-              <w:tab/>
-            </w:r>
-          </w:p>
-          <w:p>
-            <w:pPr>
-              <w:autoSpaceDE w:val="0"/>
-              <w:autoSpaceDN w:val="0"/>
-              <w:adjustRightInd w:val="0"/>
-              <w:rPr>
-                <w:rFonts w:ascii="Consolas" w:hAnsi="Consolas" w:cs="Consolas"/>
-                <w:sz w:val="20"/>
-                <w:szCs w:val="20"/>
-              </w:rPr>
-            </w:pPr>
-            <w:r>
-              <w:rPr>
-                <w:rFonts w:ascii="Consolas" w:hAnsi="Consolas" w:cs="Consolas"/>
-                <w:sz w:val="20"/>
-                <w:szCs w:val="20"/>
-              </w:rPr>
-              <w:tab/>
-            </w:r>
-            <w:r>
-              <w:rPr>
-                <w:rFonts w:ascii="Consolas" w:hAnsi="Consolas" w:cs="Consolas"/>
-                <w:sz w:val="20"/>
-                <w:szCs w:val="20"/>
-              </w:rPr>
-              <w:tab/>
-            </w:r>
-            <w:r>
-              <w:rPr>
-                <w:rFonts w:ascii="Consolas" w:hAnsi="Consolas" w:cs="Consolas"/>
-                <w:sz w:val="20"/>
-                <w:szCs w:val="20"/>
-              </w:rPr>
-              <w:tab/>
-              <w:t>//Find mid point</w:t>
-            </w:r>
-          </w:p>
-          <w:p>
-            <w:pPr>
-              <w:autoSpaceDE w:val="0"/>
-              <w:autoSpaceDN w:val="0"/>
-              <w:adjustRightInd w:val="0"/>
-              <w:rPr>
-                <w:rFonts w:ascii="Consolas" w:hAnsi="Consolas" w:cs="Consolas"/>
-                <w:sz w:val="20"/>
-                <w:szCs w:val="20"/>
-              </w:rPr>
-            </w:pPr>
-            <w:r>
-              <w:rPr>
-                <w:rFonts w:ascii="Consolas" w:hAnsi="Consolas" w:cs="Consolas"/>
-                <w:sz w:val="20"/>
-                <w:szCs w:val="20"/>
-              </w:rPr>
-              <w:tab/>
-            </w:r>
-            <w:r>
-              <w:rPr>
-                <w:rFonts w:ascii="Consolas" w:hAnsi="Consolas" w:cs="Consolas"/>
-                <w:sz w:val="20"/>
-                <w:szCs w:val="20"/>
-              </w:rPr>
-              <w:tab/>
-            </w:r>
-            <w:r>
-              <w:rPr>
-                <w:rFonts w:ascii="Consolas" w:hAnsi="Consolas" w:cs="Consolas"/>
-                <w:sz w:val="20"/>
-                <w:szCs w:val="20"/>
-              </w:rPr>
-              <w:tab/>
-              <w:t xml:space="preserve">mid = (low + high)/2; </w:t>
-            </w:r>
-          </w:p>
-          <w:p>
-            <w:pPr>
-              <w:autoSpaceDE w:val="0"/>
-              <w:autoSpaceDN w:val="0"/>
-              <w:adjustRightInd w:val="0"/>
-              <w:rPr>
-                <w:rFonts w:ascii="Consolas" w:hAnsi="Consolas" w:cs="Consolas"/>
-                <w:sz w:val="20"/>
-                <w:szCs w:val="20"/>
-              </w:rPr>
-            </w:pPr>
-            <w:r>
-              <w:rPr>
-                <w:rFonts w:ascii="Consolas" w:hAnsi="Consolas" w:cs="Consolas"/>
-                <w:sz w:val="20"/>
-                <w:szCs w:val="20"/>
-              </w:rPr>
-              <w:tab/>
-            </w:r>
-            <w:r>
-              <w:rPr>
-                <w:rFonts w:ascii="Consolas" w:hAnsi="Consolas" w:cs="Consolas"/>
-                <w:sz w:val="20"/>
-                <w:szCs w:val="20"/>
-              </w:rPr>
-              <w:tab/>
-            </w:r>
-            <w:r>
-              <w:rPr>
-                <w:rFonts w:ascii="Consolas" w:hAnsi="Consolas" w:cs="Consolas"/>
-                <w:sz w:val="20"/>
-                <w:szCs w:val="20"/>
-              </w:rPr>
-              <w:tab/>
+              <w:t xml:space="preserve"> k = mid+1; k &lt;= a.length-1; ++k) { </w:t>
             </w:r>
           </w:p>
           <w:p>
@@ -2249,292 +2232,6 @@
                 <w:szCs w:val="20"/>
               </w:rPr>
               <w:lastRenderedPageBreak/>
-              <w:tab/>
-            </w:r>
-            <w:r>
-              <w:rPr>
-                <w:rFonts w:ascii="Consolas" w:hAnsi="Consolas" w:cs="Consolas"/>
-                <w:sz w:val="20"/>
-                <w:szCs w:val="20"/>
-              </w:rPr>
-              <w:tab/>
-            </w:r>
-            <w:r>
-              <w:rPr>
-                <w:rFonts w:ascii="Consolas" w:hAnsi="Consolas" w:cs="Consolas"/>
-                <w:sz w:val="20"/>
-                <w:szCs w:val="20"/>
-              </w:rPr>
-              <w:tab/>
-              <w:t>//is value at mid equal to target</w:t>
-            </w:r>
-          </w:p>
-          <w:p>
-            <w:pPr>
-              <w:autoSpaceDE w:val="0"/>
-              <w:autoSpaceDN w:val="0"/>
-              <w:adjustRightInd w:val="0"/>
-              <w:rPr>
-                <w:rFonts w:ascii="Consolas" w:hAnsi="Consolas" w:cs="Consolas"/>
-                <w:sz w:val="20"/>
-                <w:szCs w:val="20"/>
-              </w:rPr>
-            </w:pPr>
-            <w:r>
-              <w:rPr>
-                <w:rFonts w:ascii="Consolas" w:hAnsi="Consolas" w:cs="Consolas"/>
-                <w:sz w:val="20"/>
-                <w:szCs w:val="20"/>
-              </w:rPr>
-              <w:tab/>
-            </w:r>
-            <w:r>
-              <w:rPr>
-                <w:rFonts w:ascii="Consolas" w:hAnsi="Consolas" w:cs="Consolas"/>
-                <w:sz w:val="20"/>
-                <w:szCs w:val="20"/>
-              </w:rPr>
-              <w:tab/>
-            </w:r>
-            <w:r>
-              <w:rPr>
-                <w:rFonts w:ascii="Consolas" w:hAnsi="Consolas" w:cs="Consolas"/>
-                <w:sz w:val="20"/>
-                <w:szCs w:val="20"/>
-              </w:rPr>
-              <w:tab/>
-              <w:t>//return mid</w:t>
-            </w:r>
-          </w:p>
-          <w:p>
-            <w:pPr>
-              <w:autoSpaceDE w:val="0"/>
-              <w:autoSpaceDN w:val="0"/>
-              <w:adjustRightInd w:val="0"/>
-              <w:rPr>
-                <w:rFonts w:ascii="Consolas" w:hAnsi="Consolas" w:cs="Consolas"/>
-                <w:sz w:val="20"/>
-                <w:szCs w:val="20"/>
-              </w:rPr>
-            </w:pPr>
-            <w:r>
-              <w:rPr>
-                <w:rFonts w:ascii="Consolas" w:hAnsi="Consolas" w:cs="Consolas"/>
-                <w:sz w:val="20"/>
-                <w:szCs w:val="20"/>
-              </w:rPr>
-              <w:tab/>
-            </w:r>
-            <w:r>
-              <w:rPr>
-                <w:rFonts w:ascii="Consolas" w:hAnsi="Consolas" w:cs="Consolas"/>
-                <w:sz w:val="20"/>
-                <w:szCs w:val="20"/>
-              </w:rPr>
-              <w:tab/>
-            </w:r>
-            <w:r>
-              <w:rPr>
-                <w:rFonts w:ascii="Consolas" w:hAnsi="Consolas" w:cs="Consolas"/>
-                <w:sz w:val="20"/>
-                <w:szCs w:val="20"/>
-              </w:rPr>
-              <w:tab/>
-              <w:t>//index++;</w:t>
-            </w:r>
-          </w:p>
-          <w:p>
-            <w:pPr>
-              <w:autoSpaceDE w:val="0"/>
-              <w:autoSpaceDN w:val="0"/>
-              <w:adjustRightInd w:val="0"/>
-              <w:rPr>
-                <w:rFonts w:ascii="Consolas" w:hAnsi="Consolas" w:cs="Consolas"/>
-                <w:sz w:val="20"/>
-                <w:szCs w:val="20"/>
-              </w:rPr>
-            </w:pPr>
-            <w:r>
-              <w:rPr>
-                <w:rFonts w:ascii="Consolas" w:hAnsi="Consolas" w:cs="Consolas"/>
-                <w:sz w:val="20"/>
-                <w:szCs w:val="20"/>
-              </w:rPr>
-              <w:tab/>
-            </w:r>
-            <w:r>
-              <w:rPr>
-                <w:rFonts w:ascii="Consolas" w:hAnsi="Consolas" w:cs="Consolas"/>
-                <w:sz w:val="20"/>
-                <w:szCs w:val="20"/>
-              </w:rPr>
-              <w:tab/>
-            </w:r>
-            <w:r>
-              <w:rPr>
-                <w:rFonts w:ascii="Consolas" w:hAnsi="Consolas" w:cs="Consolas"/>
-                <w:sz w:val="20"/>
-                <w:szCs w:val="20"/>
-              </w:rPr>
-              <w:tab/>
-              <w:t xml:space="preserve">if(a[mid] == </w:t>
-            </w:r>
-            <w:proofErr w:type="spellStart"/>
-            <w:r>
-              <w:rPr>
-                <w:rFonts w:ascii="Consolas" w:hAnsi="Consolas" w:cs="Consolas"/>
-                <w:sz w:val="20"/>
-                <w:szCs w:val="20"/>
-              </w:rPr>
-              <w:t>numIn</w:t>
-            </w:r>
-            <w:proofErr w:type="spellEnd"/>
-            <w:r>
-              <w:rPr>
-                <w:rFonts w:ascii="Consolas" w:hAnsi="Consolas" w:cs="Consolas"/>
-                <w:sz w:val="20"/>
-                <w:szCs w:val="20"/>
-              </w:rPr>
-              <w:t xml:space="preserve">) { </w:t>
-            </w:r>
-          </w:p>
-          <w:p>
-            <w:pPr>
-              <w:autoSpaceDE w:val="0"/>
-              <w:autoSpaceDN w:val="0"/>
-              <w:adjustRightInd w:val="0"/>
-              <w:rPr>
-                <w:rFonts w:ascii="Consolas" w:hAnsi="Consolas" w:cs="Consolas"/>
-                <w:sz w:val="20"/>
-                <w:szCs w:val="20"/>
-              </w:rPr>
-            </w:pPr>
-            <w:r>
-              <w:rPr>
-                <w:rFonts w:ascii="Consolas" w:hAnsi="Consolas" w:cs="Consolas"/>
-                <w:sz w:val="20"/>
-                <w:szCs w:val="20"/>
-              </w:rPr>
-              <w:tab/>
-            </w:r>
-            <w:r>
-              <w:rPr>
-                <w:rFonts w:ascii="Consolas" w:hAnsi="Consolas" w:cs="Consolas"/>
-                <w:sz w:val="20"/>
-                <w:szCs w:val="20"/>
-              </w:rPr>
-              <w:tab/>
-            </w:r>
-            <w:r>
-              <w:rPr>
-                <w:rFonts w:ascii="Consolas" w:hAnsi="Consolas" w:cs="Consolas"/>
-                <w:sz w:val="20"/>
-                <w:szCs w:val="20"/>
-              </w:rPr>
-              <w:tab/>
-            </w:r>
-            <w:r>
-              <w:rPr>
-                <w:rFonts w:ascii="Consolas" w:hAnsi="Consolas" w:cs="Consolas"/>
-                <w:sz w:val="20"/>
-                <w:szCs w:val="20"/>
-              </w:rPr>
-              <w:tab/>
-              <w:t>++count; // keeps track of number instances</w:t>
-            </w:r>
-          </w:p>
-          <w:p>
-            <w:pPr>
-              <w:autoSpaceDE w:val="0"/>
-              <w:autoSpaceDN w:val="0"/>
-              <w:adjustRightInd w:val="0"/>
-              <w:rPr>
-                <w:rFonts w:ascii="Consolas" w:hAnsi="Consolas" w:cs="Consolas"/>
-                <w:sz w:val="20"/>
-                <w:szCs w:val="20"/>
-              </w:rPr>
-            </w:pPr>
-          </w:p>
-          <w:p>
-            <w:pPr>
-              <w:autoSpaceDE w:val="0"/>
-              <w:autoSpaceDN w:val="0"/>
-              <w:adjustRightInd w:val="0"/>
-              <w:rPr>
-                <w:rFonts w:ascii="Consolas" w:hAnsi="Consolas" w:cs="Consolas"/>
-                <w:sz w:val="20"/>
-                <w:szCs w:val="20"/>
-              </w:rPr>
-            </w:pPr>
-            <w:r>
-              <w:rPr>
-                <w:rFonts w:ascii="Consolas" w:hAnsi="Consolas" w:cs="Consolas"/>
-                <w:sz w:val="20"/>
-                <w:szCs w:val="20"/>
-              </w:rPr>
-              <w:tab/>
-            </w:r>
-            <w:r>
-              <w:rPr>
-                <w:rFonts w:ascii="Consolas" w:hAnsi="Consolas" w:cs="Consolas"/>
-                <w:sz w:val="20"/>
-                <w:szCs w:val="20"/>
-              </w:rPr>
-              <w:tab/>
-            </w:r>
-            <w:r>
-              <w:rPr>
-                <w:rFonts w:ascii="Consolas" w:hAnsi="Consolas" w:cs="Consolas"/>
-                <w:sz w:val="20"/>
-                <w:szCs w:val="20"/>
-              </w:rPr>
-              <w:tab/>
-            </w:r>
-            <w:r>
-              <w:rPr>
-                <w:rFonts w:ascii="Consolas" w:hAnsi="Consolas" w:cs="Consolas"/>
-                <w:sz w:val="20"/>
-                <w:szCs w:val="20"/>
-              </w:rPr>
-              <w:tab/>
-              <w:t>for(</w:t>
-            </w:r>
-            <w:proofErr w:type="spellStart"/>
-            <w:r>
-              <w:rPr>
-                <w:rFonts w:ascii="Consolas" w:hAnsi="Consolas" w:cs="Consolas"/>
-                <w:sz w:val="20"/>
-                <w:szCs w:val="20"/>
-              </w:rPr>
-              <w:t>int</w:t>
-            </w:r>
-            <w:proofErr w:type="spellEnd"/>
-            <w:r>
-              <w:rPr>
-                <w:rFonts w:ascii="Consolas" w:hAnsi="Consolas" w:cs="Consolas"/>
-                <w:sz w:val="20"/>
-                <w:szCs w:val="20"/>
-              </w:rPr>
-              <w:t xml:space="preserve"> k = mid+1; k &lt;= a.length-1; ++k) { </w:t>
-            </w:r>
-          </w:p>
-          <w:p>
-            <w:pPr>
-              <w:autoSpaceDE w:val="0"/>
-              <w:autoSpaceDN w:val="0"/>
-              <w:adjustRightInd w:val="0"/>
-              <w:rPr>
-                <w:rFonts w:ascii="Consolas" w:hAnsi="Consolas" w:cs="Consolas"/>
-                <w:sz w:val="20"/>
-                <w:szCs w:val="20"/>
-              </w:rPr>
-            </w:pPr>
-            <w:r>
-              <w:rPr>
-                <w:rFonts w:ascii="Consolas" w:hAnsi="Consolas" w:cs="Consolas"/>
-                <w:sz w:val="20"/>
-                <w:szCs w:val="20"/>
-              </w:rPr>
               <w:tab/>
             </w:r>
             <w:r>
@@ -4636,7 +4333,6 @@
           <w:sz w:val="22"/>
           <w:szCs w:val="27"/>
         </w:rPr>
-        <w:lastRenderedPageBreak/>
         <w:br/>
       </w:r>
       <w:r>
@@ -4683,8 +4379,6 @@
               </w:rPr>
               <w:t>Doesn’t require as much code to loop back through and can just re-use itself to do more counting</w:t>
             </w:r>
-            <w:bookmarkStart w:id="0" w:name="_GoBack"/>
-            <w:bookmarkEnd w:id="0"/>
           </w:p>
         </w:tc>
       </w:tr>

</xml_diff>